<commit_message>
Start of the report
</commit_message>
<xml_diff>
--- a/Rapport of Supervised learning.docx
+++ b/Rapport of Supervised learning.docx
@@ -1,6 +1,6 @@
 
 <file path=word/document.xml><?xml version="1.0" encoding="utf-8"?>
-<w:document xmlns:wpc="http://schemas.microsoft.com/office/word/2010/wordprocessingCanvas" xmlns:cx="http://schemas.microsoft.com/office/drawing/2014/chartex" xmlns:mc="http://schemas.openxmlformats.org/markup-compatibility/2006" xmlns:o="urn:schemas-microsoft-com:office:office" xmlns:r="http://schemas.openxmlformats.org/officeDocument/2006/relationships" xmlns:m="http://schemas.openxmlformats.org/officeDocument/2006/math" xmlns:v="urn:schemas-microsoft-com:vml" xmlns:wp14="http://schemas.microsoft.com/office/word/2010/wordprocessingDrawing" xmlns:wp="http://schemas.openxmlformats.org/drawingml/2006/wordprocessingDrawing" xmlns:w10="urn:schemas-microsoft-com:office:word" xmlns:w="http://schemas.openxmlformats.org/wordprocessingml/2006/main" xmlns:w14="http://schemas.microsoft.com/office/word/2010/wordml" xmlns:w15="http://schemas.microsoft.com/office/word/2012/wordml" xmlns:w16se="http://schemas.microsoft.com/office/word/2015/wordml/symex" xmlns:wpg="http://schemas.microsoft.com/office/word/2010/wordprocessingGroup" xmlns:wpi="http://schemas.microsoft.com/office/word/2010/wordprocessingInk" xmlns:wne="http://schemas.microsoft.com/office/word/2006/wordml" xmlns:wps="http://schemas.microsoft.com/office/word/2010/wordprocessingShape" mc:Ignorable="w14 w15 w16se wp14">
+<w:document xmlns:wpc="http://schemas.microsoft.com/office/word/2010/wordprocessingCanvas" xmlns:cx="http://schemas.microsoft.com/office/drawing/2014/chartex" xmlns:cx1="http://schemas.microsoft.com/office/drawing/2015/9/8/chartex" xmlns:cx2="http://schemas.microsoft.com/office/drawing/2015/10/21/chartex" xmlns:cx3="http://schemas.microsoft.com/office/drawing/2016/5/9/chartex" xmlns:cx4="http://schemas.microsoft.com/office/drawing/2016/5/10/chartex" xmlns:cx5="http://schemas.microsoft.com/office/drawing/2016/5/11/chartex" xmlns:cx6="http://schemas.microsoft.com/office/drawing/2016/5/12/chartex" xmlns:cx7="http://schemas.microsoft.com/office/drawing/2016/5/13/chartex" xmlns:cx8="http://schemas.microsoft.com/office/drawing/2016/5/14/chartex" xmlns:mc="http://schemas.openxmlformats.org/markup-compatibility/2006" xmlns:aink="http://schemas.microsoft.com/office/drawing/2016/ink" xmlns:am3d="http://schemas.microsoft.com/office/drawing/2017/model3d" xmlns:o="urn:schemas-microsoft-com:office:office" xmlns:oel="http://schemas.microsoft.com/office/2019/extlst" xmlns:r="http://schemas.openxmlformats.org/officeDocument/2006/relationships" xmlns:m="http://schemas.openxmlformats.org/officeDocument/2006/math" xmlns:v="urn:schemas-microsoft-com:vml" xmlns:wp14="http://schemas.microsoft.com/office/word/2010/wordprocessingDrawing" xmlns:wp="http://schemas.openxmlformats.org/drawingml/2006/wordprocessingDrawing" xmlns:w10="urn:schemas-microsoft-com:office:word" xmlns:w="http://schemas.openxmlformats.org/wordprocessingml/2006/main" xmlns:w14="http://schemas.microsoft.com/office/word/2010/wordml" xmlns:w15="http://schemas.microsoft.com/office/word/2012/wordml" xmlns:w16cex="http://schemas.microsoft.com/office/word/2018/wordml/cex" xmlns:w16cid="http://schemas.microsoft.com/office/word/2016/wordml/cid" xmlns:w16="http://schemas.microsoft.com/office/word/2018/wordml" xmlns:w16sdtdh="http://schemas.microsoft.com/office/word/2020/wordml/sdtdatahash" xmlns:w16se="http://schemas.microsoft.com/office/word/2015/wordml/symex" xmlns:wpg="http://schemas.microsoft.com/office/word/2010/wordprocessingGroup" xmlns:wpi="http://schemas.microsoft.com/office/word/2010/wordprocessingInk" xmlns:wne="http://schemas.microsoft.com/office/word/2006/wordml" xmlns:wps="http://schemas.microsoft.com/office/word/2010/wordprocessingShape" mc:Ignorable="w14 w15 w16se w16cid w16 w16cex w16sdtdh wp14">
   <w:body>
     <w:sdt>
       <w:sdtPr>
@@ -39,9 +39,303 @@
               <w:lang w:val="en-US"/>
             </w:rPr>
             <mc:AlternateContent>
+              <mc:Choice Requires="wps">
+                <w:drawing>
+                  <wp:anchor distT="0" distB="0" distL="114300" distR="114300" simplePos="0" relativeHeight="251661312" behindDoc="0" locked="0" layoutInCell="1" allowOverlap="1" wp14:anchorId="1AAF1377" wp14:editId="73E97A53">
+                    <wp:simplePos x="0" y="0"/>
+                    <wp:positionH relativeFrom="page">
+                      <wp:posOffset>2228849</wp:posOffset>
+                    </wp:positionH>
+                    <wp:positionV relativeFrom="page">
+                      <wp:posOffset>9191625</wp:posOffset>
+                    </wp:positionV>
+                    <wp:extent cx="4600575" cy="365760"/>
+                    <wp:effectExtent l="0" t="0" r="9525" b="15240"/>
+                    <wp:wrapNone/>
+                    <wp:docPr id="39" name="Zone de texte 39"/>
+                    <wp:cNvGraphicFramePr/>
+                    <a:graphic xmlns:a="http://schemas.openxmlformats.org/drawingml/2006/main">
+                      <a:graphicData uri="http://schemas.microsoft.com/office/word/2010/wordprocessingShape">
+                        <wps:wsp>
+                          <wps:cNvSpPr txBox="1"/>
+                          <wps:spPr>
+                            <a:xfrm>
+                              <a:off x="0" y="0"/>
+                              <a:ext cx="4600575" cy="365760"/>
+                            </a:xfrm>
+                            <a:prstGeom prst="rect">
+                              <a:avLst/>
+                            </a:prstGeom>
+                            <a:noFill/>
+                            <a:ln w="6350">
+                              <a:noFill/>
+                            </a:ln>
+                            <a:effectLst/>
+                          </wps:spPr>
+                          <wps:style>
+                            <a:lnRef idx="0">
+                              <a:schemeClr val="accent1"/>
+                            </a:lnRef>
+                            <a:fillRef idx="0">
+                              <a:schemeClr val="accent1"/>
+                            </a:fillRef>
+                            <a:effectRef idx="0">
+                              <a:schemeClr val="accent1"/>
+                            </a:effectRef>
+                            <a:fontRef idx="minor">
+                              <a:schemeClr val="dk1"/>
+                            </a:fontRef>
+                          </wps:style>
+                          <wps:txbx>
+                            <w:txbxContent>
+                              <w:p>
+                                <w:pPr>
+                                  <w:pStyle w:val="Sansinterligne"/>
+                                  <w:jc w:val="center"/>
+                                  <w:rPr>
+                                    <w:b/>
+                                    <w:bCs/>
+                                    <w:color w:val="000000" w:themeColor="text1"/>
+                                    <w:sz w:val="26"/>
+                                    <w:szCs w:val="26"/>
+                                    <w:lang w:val="fr-FR"/>
+                                  </w:rPr>
+                                </w:pPr>
+                                <w:sdt>
+                                  <w:sdtPr>
+                                    <w:rPr>
+                                      <w:b/>
+                                      <w:bCs/>
+                                      <w:color w:val="000000" w:themeColor="text1"/>
+                                      <w:sz w:val="26"/>
+                                      <w:szCs w:val="26"/>
+                                      <w:lang w:val="fr-FR"/>
+                                    </w:rPr>
+                                    <w:alias w:val="Auteur"/>
+                                    <w:tag w:val=""/>
+                                    <w:id w:val="-2041584766"/>
+                                    <w:dataBinding w:prefixMappings="xmlns:ns0='http://purl.org/dc/elements/1.1/' xmlns:ns1='http://schemas.openxmlformats.org/package/2006/metadata/core-properties' " w:xpath="/ns1:coreProperties[1]/ns0:creator[1]" w:storeItemID="{6C3C8BC8-F283-45AE-878A-BAB7291924A1}"/>
+                                    <w:text/>
+                                  </w:sdtPr>
+                                  <w:sdtContent>
+                                    <w:r>
+                                      <w:rPr>
+                                        <w:b/>
+                                        <w:bCs/>
+                                        <w:color w:val="000000" w:themeColor="text1"/>
+                                        <w:sz w:val="26"/>
+                                        <w:szCs w:val="26"/>
+                                        <w:lang w:val="fr-FR"/>
+                                      </w:rPr>
+                                      <w:t>Gedeon PASSO</w:t>
+                                    </w:r>
+                                    <w:r>
+                                      <w:rPr>
+                                        <w:b/>
+                                        <w:bCs/>
+                                        <w:color w:val="000000" w:themeColor="text1"/>
+                                        <w:sz w:val="26"/>
+                                        <w:szCs w:val="26"/>
+                                        <w:lang w:val="fr-FR"/>
+                                      </w:rPr>
+                                      <w:t>-KAFACK</w:t>
+                                    </w:r>
+                                  </w:sdtContent>
+                                </w:sdt>
+                              </w:p>
+                              <w:p>
+                                <w:pPr>
+                                  <w:pStyle w:val="Sansinterligne"/>
+                                  <w:rPr>
+                                    <w:b/>
+                                    <w:bCs/>
+                                    <w:color w:val="000000" w:themeColor="text1"/>
+                                    <w:sz w:val="20"/>
+                                    <w:szCs w:val="20"/>
+                                  </w:rPr>
+                                </w:pPr>
+                                <w:r>
+                                  <w:rPr>
+                                    <w:b/>
+                                    <w:bCs/>
+                                    <w:color w:val="000000" w:themeColor="text1"/>
+                                    <w:sz w:val="20"/>
+                                    <w:szCs w:val="20"/>
+                                  </w:rPr>
+                                  <w:t xml:space="preserve">Link to the repository: </w:t>
+                                </w:r>
+                                <w:hyperlink r:id="rId7" w:history="1">
+                                  <w:r>
+                                    <w:rPr>
+                                      <w:rStyle w:val="Lienhypertexte"/>
+                                      <w:b/>
+                                      <w:bCs/>
+                                      <w:sz w:val="20"/>
+                                      <w:szCs w:val="20"/>
+                                    </w:rPr>
+                                    <w:t>https://github.com/GoblinPakage/Supervised-Learning</w:t>
+                                  </w:r>
+                                </w:hyperlink>
+                              </w:p>
+                              <w:p>
+                                <w:pPr>
+                                  <w:pStyle w:val="Sansinterligne"/>
+                                  <w:rPr>
+                                    <w:b/>
+                                    <w:bCs/>
+                                    <w:color w:val="000000" w:themeColor="text1"/>
+                                    <w:sz w:val="20"/>
+                                    <w:szCs w:val="20"/>
+                                  </w:rPr>
+                                </w:pPr>
+                              </w:p>
+                            </w:txbxContent>
+                          </wps:txbx>
+                          <wps:bodyPr rot="0" spcFirstLastPara="0" vertOverflow="overflow" horzOverflow="overflow" vert="horz" wrap="square" lIns="0" tIns="0" rIns="0" bIns="0" numCol="1" spcCol="0" rtlCol="0" fromWordArt="0" anchor="b" anchorCtr="0" forceAA="0" compatLnSpc="1">
+                            <a:prstTxWarp prst="textNoShape">
+                              <a:avLst/>
+                            </a:prstTxWarp>
+                            <a:spAutoFit/>
+                          </wps:bodyPr>
+                        </wps:wsp>
+                      </a:graphicData>
+                    </a:graphic>
+                    <wp14:sizeRelH relativeFrom="page">
+                      <wp14:pctWidth>0</wp14:pctWidth>
+                    </wp14:sizeRelH>
+                    <wp14:sizeRelV relativeFrom="margin">
+                      <wp14:pctHeight>0</wp14:pctHeight>
+                    </wp14:sizeRelV>
+                  </wp:anchor>
+                </w:drawing>
+              </mc:Choice>
+              <mc:Fallback>
+                <w:pict>
+                  <v:shapetype w14:anchorId="1AAF1377" id="_x0000_t202" coordsize="21600,21600" o:spt="202" path="m,l,21600r21600,l21600,xe">
+                    <v:stroke joinstyle="miter"/>
+                    <v:path gradientshapeok="t" o:connecttype="rect"/>
+                  </v:shapetype>
+                  <v:shape id="Zone de texte 39" o:spid="_x0000_s1026" type="#_x0000_t202" style="position:absolute;margin-left:175.5pt;margin-top:723.75pt;width:362.25pt;height:28.8pt;z-index:251661312;visibility:visible;mso-wrap-style:square;mso-width-percent:0;mso-height-percent:0;mso-wrap-distance-left:9pt;mso-wrap-distance-top:0;mso-wrap-distance-right:9pt;mso-wrap-distance-bottom:0;mso-position-horizontal:absolute;mso-position-horizontal-relative:page;mso-position-vertical:absolute;mso-position-vertical-relative:page;mso-width-percent:0;mso-height-percent:0;mso-width-relative:page;mso-height-relative:margin;v-text-anchor:bottom" o:gfxdata="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" filled="f" stroked="f" strokeweight=".5pt">
+                    <v:textbox style="mso-fit-shape-to-text:t" inset="0,0,0,0">
+                      <w:txbxContent>
+                        <w:p>
+                          <w:pPr>
+                            <w:pStyle w:val="Sansinterligne"/>
+                            <w:jc w:val="center"/>
+                            <w:rPr>
+                              <w:b/>
+                              <w:bCs/>
+                              <w:color w:val="000000" w:themeColor="text1"/>
+                              <w:sz w:val="26"/>
+                              <w:szCs w:val="26"/>
+                              <w:lang w:val="fr-FR"/>
+                            </w:rPr>
+                          </w:pPr>
+                          <w:sdt>
+                            <w:sdtPr>
+                              <w:rPr>
+                                <w:b/>
+                                <w:bCs/>
+                                <w:color w:val="000000" w:themeColor="text1"/>
+                                <w:sz w:val="26"/>
+                                <w:szCs w:val="26"/>
+                                <w:lang w:val="fr-FR"/>
+                              </w:rPr>
+                              <w:alias w:val="Auteur"/>
+                              <w:tag w:val=""/>
+                              <w:id w:val="-2041584766"/>
+                              <w:dataBinding w:prefixMappings="xmlns:ns0='http://purl.org/dc/elements/1.1/' xmlns:ns1='http://schemas.openxmlformats.org/package/2006/metadata/core-properties' " w:xpath="/ns1:coreProperties[1]/ns0:creator[1]" w:storeItemID="{6C3C8BC8-F283-45AE-878A-BAB7291924A1}"/>
+                              <w:text/>
+                            </w:sdtPr>
+                            <w:sdtContent>
+                              <w:r>
+                                <w:rPr>
+                                  <w:b/>
+                                  <w:bCs/>
+                                  <w:color w:val="000000" w:themeColor="text1"/>
+                                  <w:sz w:val="26"/>
+                                  <w:szCs w:val="26"/>
+                                  <w:lang w:val="fr-FR"/>
+                                </w:rPr>
+                                <w:t>Gedeon PASSO</w:t>
+                              </w:r>
+                              <w:r>
+                                <w:rPr>
+                                  <w:b/>
+                                  <w:bCs/>
+                                  <w:color w:val="000000" w:themeColor="text1"/>
+                                  <w:sz w:val="26"/>
+                                  <w:szCs w:val="26"/>
+                                  <w:lang w:val="fr-FR"/>
+                                </w:rPr>
+                                <w:t>-KAFACK</w:t>
+                              </w:r>
+                            </w:sdtContent>
+                          </w:sdt>
+                        </w:p>
+                        <w:p>
+                          <w:pPr>
+                            <w:pStyle w:val="Sansinterligne"/>
+                            <w:rPr>
+                              <w:b/>
+                              <w:bCs/>
+                              <w:color w:val="000000" w:themeColor="text1"/>
+                              <w:sz w:val="20"/>
+                              <w:szCs w:val="20"/>
+                            </w:rPr>
+                          </w:pPr>
+                          <w:r>
+                            <w:rPr>
+                              <w:b/>
+                              <w:bCs/>
+                              <w:color w:val="000000" w:themeColor="text1"/>
+                              <w:sz w:val="20"/>
+                              <w:szCs w:val="20"/>
+                            </w:rPr>
+                            <w:t xml:space="preserve">Link to the repository: </w:t>
+                          </w:r>
+                          <w:hyperlink r:id="rId8" w:history="1">
+                            <w:r>
+                              <w:rPr>
+                                <w:rStyle w:val="Lienhypertexte"/>
+                                <w:b/>
+                                <w:bCs/>
+                                <w:sz w:val="20"/>
+                                <w:szCs w:val="20"/>
+                              </w:rPr>
+                              <w:t>https://github.com/GoblinPakage/Supervised-Learning</w:t>
+                            </w:r>
+                          </w:hyperlink>
+                        </w:p>
+                        <w:p>
+                          <w:pPr>
+                            <w:pStyle w:val="Sansinterligne"/>
+                            <w:rPr>
+                              <w:b/>
+                              <w:bCs/>
+                              <w:color w:val="000000" w:themeColor="text1"/>
+                              <w:sz w:val="20"/>
+                              <w:szCs w:val="20"/>
+                            </w:rPr>
+                          </w:pPr>
+                        </w:p>
+                      </w:txbxContent>
+                    </v:textbox>
+                    <w10:wrap anchorx="page" anchory="page"/>
+                  </v:shape>
+                </w:pict>
+              </mc:Fallback>
+            </mc:AlternateContent>
+          </w:r>
+          <w:r>
+            <w:rPr>
+              <w:noProof/>
+              <w:lang w:val="en-US"/>
+            </w:rPr>
+            <mc:AlternateContent>
               <mc:Choice Requires="wpg">
                 <w:drawing>
-                  <wp:anchor distT="0" distB="0" distL="114300" distR="114300" simplePos="0" relativeHeight="251659264" behindDoc="1" locked="0" layoutInCell="1" allowOverlap="1" wp14:anchorId="3A5D71B4" wp14:editId="2DDFE374">
+                  <wp:anchor distT="0" distB="0" distL="114300" distR="114300" simplePos="0" relativeHeight="251659264" behindDoc="1" locked="0" layoutInCell="1" allowOverlap="1" wp14:anchorId="7A3C414C" wp14:editId="74A1E90E">
                     <wp:simplePos x="0" y="0"/>
                     <mc:AlternateContent>
                       <mc:Choice Requires="wp14">
@@ -169,7 +463,6 @@
                                       <w:calendar w:val="gregorian"/>
                                     </w:date>
                                   </w:sdtPr>
-                                  <w:sdtEndPr/>
                                   <w:sdtContent>
                                     <w:p>
                                       <w:pPr>
@@ -3384,8 +3677,8 @@
               </mc:Choice>
               <mc:Fallback>
                 <w:pict>
-                  <v:group w14:anchorId="3A5D71B4" id="Groupe 1" o:spid="_x0000_s1026" style="position:absolute;margin-left:0;margin-top:0;width:172.8pt;height:718.55pt;z-index:-251657216;mso-width-percent:330;mso-height-percent:950;mso-left-percent:40;mso-position-horizontal-relative:page;mso-position-vertical:center;mso-position-vertical-relative:page;mso-width-percent:330;mso-height-percent:950;mso-left-percent:40" coordsize="21945,91257" o:gfxdata="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">
-                    <v:rect id="Rectangle 2" o:spid="_x0000_s1027" style="position:absolute;width:1945;height:91257;visibility:visible;mso-wrap-style:square;v-text-anchor:middle" o:gfxdata="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" filled="f" stroked="f" strokeweight="1pt"/>
+                  <v:group w14:anchorId="7A3C414C" id="Groupe 1" o:spid="_x0000_s1027" style="position:absolute;margin-left:0;margin-top:0;width:172.8pt;height:718.55pt;z-index:-251657216;mso-width-percent:330;mso-height-percent:950;mso-left-percent:40;mso-position-horizontal-relative:page;mso-position-vertical:center;mso-position-vertical-relative:page;mso-width-percent:330;mso-height-percent:950;mso-left-percent:40" coordsize="21945,91257" o:gfxdata="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">
+                    <v:rect id="Rectangle 2" o:spid="_x0000_s1028" style="position:absolute;width:1945;height:91257;visibility:visible;mso-wrap-style:square;v-text-anchor:middle" o:gfxdata="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" filled="f" stroked="f" strokeweight="1pt"/>
                     <v:shapetype id="_x0000_t15" coordsize="21600,21600" o:spt="15" adj="16200" path="m@0,l,,,21600@0,21600,21600,10800xe">
                       <v:stroke joinstyle="miter"/>
                       <v:formulas>
@@ -3397,7 +3690,7 @@
                         <v:h position="#0,topLeft" xrange="0,21600"/>
                       </v:handles>
                     </v:shapetype>
-                    <v:shape id="Pentagone 3" o:spid="_x0000_s1028" type="#_x0000_t15" style="position:absolute;top:14668;width:21945;height:5521;visibility:visible;mso-wrap-style:square;v-text-anchor:middle" o:gfxdata="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" adj="18883" filled="f" stroked="f" strokeweight="1pt">
+                    <v:shape id="Pentagone 3" o:spid="_x0000_s1029" type="#_x0000_t15" style="position:absolute;top:14668;width:21945;height:5521;visibility:visible;mso-wrap-style:square;v-text-anchor:middle" o:gfxdata="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" adj="18883" filled="f" stroked="f" strokeweight="1pt">
                       <v:textbox inset=",0,14.4pt,0">
                         <w:txbxContent>
                           <w:sdt>
@@ -3418,7 +3711,6 @@
                                 <w:calendar w:val="gregorian"/>
                               </w:date>
                             </w:sdtPr>
-                            <w:sdtEndPr/>
                             <w:sdtContent>
                               <w:p>
                                 <w:pPr>
@@ -3445,89 +3737,89 @@
                         </w:txbxContent>
                       </v:textbox>
                     </v:shape>
-                    <v:group id="Groupe 4" o:spid="_x0000_s1029" style="position:absolute;left:762;top:42100;width:20574;height:49103" coordorigin="806,42118" coordsize="13062,31210" o:gfxdata="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">
-                      <v:group id="Groupe 5" o:spid="_x0000_s1030" style="position:absolute;left:1410;top:42118;width:10478;height:31210" coordorigin="1410,42118" coordsize="10477,31210" o:gfxdata="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">
+                    <v:group id="Groupe 4" o:spid="_x0000_s1030" style="position:absolute;left:762;top:42100;width:20574;height:49103" coordorigin="806,42118" coordsize="13062,31210" o:gfxdata="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">
+                      <v:group id="Groupe 5" o:spid="_x0000_s1031" style="position:absolute;left:1410;top:42118;width:10478;height:31210" coordorigin="1410,42118" coordsize="10477,31210" o:gfxdata="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">
                         <o:lock v:ext="edit" aspectratio="t"/>
-                        <v:shape id="Forme libre 6" o:spid="_x0000_s1031" style="position:absolute;left:3696;top:62168;width:1937;height:6985;visibility:visible;mso-wrap-style:square;v-text-anchor:top" coordsize="122,440" o:gfxdata="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" path="m,l39,152,84,304r38,113l122,440,76,306,39,180,6,53,,xe" filled="f" strokecolor="#44546a [3215]" strokeweight="0">
+                        <v:shape id="Forme libre 6" o:spid="_x0000_s1032" style="position:absolute;left:3696;top:62168;width:1937;height:6985;visibility:visible;mso-wrap-style:square;v-text-anchor:top" coordsize="122,440" o:gfxdata="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" path="m,l39,152,84,304r38,113l122,440,76,306,39,180,6,53,,xe" filled="f" strokecolor="#44546a [3215]" strokeweight="0">
                           <v:path arrowok="t" o:connecttype="custom" o:connectlocs="0,0;61913,241300;133350,482600;193675,661988;193675,698500;120650,485775;61913,285750;9525,84138;0,0" o:connectangles="0,0,0,0,0,0,0,0,0"/>
                         </v:shape>
-                        <v:shape id="Forme libre 7" o:spid="_x0000_s1032" style="position:absolute;left:5728;top:69058;width:1842;height:4270;visibility:visible;mso-wrap-style:square;v-text-anchor:top" coordsize="116,269" o:gfxdata="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" path="m,l8,19,37,93r30,74l116,269r-8,l60,169,30,98,1,25,,xe" filled="f" strokecolor="#44546a [3215]" strokeweight="0">
+                        <v:shape id="Forme libre 7" o:spid="_x0000_s1033" style="position:absolute;left:5728;top:69058;width:1842;height:4270;visibility:visible;mso-wrap-style:square;v-text-anchor:top" coordsize="116,269" o:gfxdata="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" path="m,l8,19,37,93r30,74l116,269r-8,l60,169,30,98,1,25,,xe" filled="f" strokecolor="#44546a [3215]" strokeweight="0">
                           <v:path arrowok="t" o:connecttype="custom" o:connectlocs="0,0;12700,30163;58738,147638;106363,265113;184150,427038;171450,427038;95250,268288;47625,155575;1588,39688;0,0" o:connectangles="0,0,0,0,0,0,0,0,0,0"/>
                         </v:shape>
-                        <v:shape id="Forme libre 8" o:spid="_x0000_s1033" style="position:absolute;left:1410;top:42118;width:2223;height:20193;visibility:visible;mso-wrap-style:square;v-text-anchor:top" coordsize="140,1272" o:gfxdata="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" path="m,l,,1,79r2,80l12,317,23,476,39,634,58,792,83,948r24,138l135,1223r5,49l138,1262,105,1106,77,949,53,792,35,634,20,476,9,317,2,159,,79,,xe" filled="f" strokecolor="#44546a [3215]" strokeweight="0">
+                        <v:shape id="Forme libre 8" o:spid="_x0000_s1034" style="position:absolute;left:1410;top:42118;width:2223;height:20193;visibility:visible;mso-wrap-style:square;v-text-anchor:top" coordsize="140,1272" o:gfxdata="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" path="m,l,,1,79r2,80l12,317,23,476,39,634,58,792,83,948r24,138l135,1223r5,49l138,1262,105,1106,77,949,53,792,35,634,20,476,9,317,2,159,,79,,xe" filled="f" strokecolor="#44546a [3215]" strokeweight="0">
                           <v:path arrowok="t" o:connecttype="custom" o:connectlocs="0,0;0,0;1588,125413;4763,252413;19050,503238;36513,755650;61913,1006475;92075,1257300;131763,1504950;169863,1724025;214313,1941513;222250,2019300;219075,2003425;166688,1755775;122238,1506538;84138,1257300;55563,1006475;31750,755650;14288,503238;3175,252413;0,125413;0,0" o:connectangles="0,0,0,0,0,0,0,0,0,0,0,0,0,0,0,0,0,0,0,0,0,0"/>
                         </v:shape>
-                        <v:shape id="Forme libre 9" o:spid="_x0000_s1034" style="position:absolute;left:3410;top:48611;width:715;height:13557;visibility:visible;mso-wrap-style:square;v-text-anchor:top" coordsize="45,854" o:gfxdata="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" path="m45,r,l35,66r-9,67l14,267,6,401,3,534,6,669r8,134l18,854r,-3l9,814,8,803,1,669,,534,3,401,12,267,25,132,34,66,45,xe" filled="f" strokecolor="#44546a [3215]" strokeweight="0">
+                        <v:shape id="Forme libre 9" o:spid="_x0000_s1035" style="position:absolute;left:3410;top:48611;width:715;height:13557;visibility:visible;mso-wrap-style:square;v-text-anchor:top" coordsize="45,854" o:gfxdata="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" path="m45,r,l35,66r-9,67l14,267,6,401,3,534,6,669r8,134l18,854r,-3l9,814,8,803,1,669,,534,3,401,12,267,25,132,34,66,45,xe" filled="f" strokecolor="#44546a [3215]" strokeweight="0">
                           <v:path arrowok="t" o:connecttype="custom" o:connectlocs="71438,0;71438,0;55563,104775;41275,211138;22225,423863;9525,636588;4763,847725;9525,1062038;22225,1274763;28575,1355725;28575,1350963;14288,1292225;12700,1274763;1588,1062038;0,847725;4763,636588;19050,423863;39688,209550;53975,104775;71438,0" o:connectangles="0,0,0,0,0,0,0,0,0,0,0,0,0,0,0,0,0,0,0,0"/>
                         </v:shape>
-                        <v:shape id="Forme libre 10" o:spid="_x0000_s1035" style="position:absolute;left:3633;top:62311;width:2444;height:9985;visibility:visible;mso-wrap-style:square;v-text-anchor:top" coordsize="154,629" o:gfxdata="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" path="m,l10,44r11,82l34,207r19,86l75,380r25,86l120,521r21,55l152,618r2,11l140,595,115,532,93,468,67,383,47,295,28,207,12,104,,xe" filled="f" strokecolor="#44546a [3215]" strokeweight="0">
+                        <v:shape id="Forme libre 10" o:spid="_x0000_s1036" style="position:absolute;left:3633;top:62311;width:2444;height:9985;visibility:visible;mso-wrap-style:square;v-text-anchor:top" coordsize="154,629" o:gfxdata="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" path="m,l10,44r11,82l34,207r19,86l75,380r25,86l120,521r21,55l152,618r2,11l140,595,115,532,93,468,67,383,47,295,28,207,12,104,,xe" filled="f" strokecolor="#44546a [3215]" strokeweight="0">
                           <v:path arrowok="t" o:connecttype="custom" o:connectlocs="0,0;15875,69850;33338,200025;53975,328613;84138,465138;119063,603250;158750,739775;190500,827088;223838,914400;241300,981075;244475,998538;222250,944563;182563,844550;147638,742950;106363,608013;74613,468313;44450,328613;19050,165100;0,0" o:connectangles="0,0,0,0,0,0,0,0,0,0,0,0,0,0,0,0,0,0,0"/>
                         </v:shape>
-                        <v:shape id="Forme libre 11" o:spid="_x0000_s1036" style="position:absolute;left:6204;top:72233;width:524;height:1095;visibility:visible;mso-wrap-style:square;v-text-anchor:top" coordsize="33,69" o:gfxdata="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" path="m,l33,69r-9,l12,35,,xe" filled="f" strokecolor="#44546a [3215]" strokeweight="0">
+                        <v:shape id="Forme libre 11" o:spid="_x0000_s1037" style="position:absolute;left:6204;top:72233;width:524;height:1095;visibility:visible;mso-wrap-style:square;v-text-anchor:top" coordsize="33,69" o:gfxdata="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" path="m,l33,69r-9,l12,35,,xe" filled="f" strokecolor="#44546a [3215]" strokeweight="0">
                           <v:path arrowok="t" o:connecttype="custom" o:connectlocs="0,0;52388,109538;38100,109538;19050,55563;0,0" o:connectangles="0,0,0,0,0"/>
                         </v:shape>
-                        <v:shape id="Forme libre 12" o:spid="_x0000_s1037" style="position:absolute;left:3553;top:61533;width:238;height:1476;visibility:visible;mso-wrap-style:square;v-text-anchor:top" coordsize="15,93" o:gfxdata="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" path="m,l9,37r,3l15,93,5,49,,xe" filled="f" strokecolor="#44546a [3215]" strokeweight="0">
+                        <v:shape id="Forme libre 12" o:spid="_x0000_s1038" style="position:absolute;left:3553;top:61533;width:238;height:1476;visibility:visible;mso-wrap-style:square;v-text-anchor:top" coordsize="15,93" o:gfxdata="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" path="m,l9,37r,3l15,93,5,49,,xe" filled="f" strokecolor="#44546a [3215]" strokeweight="0">
                           <v:path arrowok="t" o:connecttype="custom" o:connectlocs="0,0;14288,58738;14288,63500;23813,147638;7938,77788;0,0" o:connectangles="0,0,0,0,0,0"/>
                         </v:shape>
-                        <v:shape id="Forme libre 13" o:spid="_x0000_s1038" style="position:absolute;left:5633;top:56897;width:6255;height:12161;visibility:visible;mso-wrap-style:square;v-text-anchor:top" coordsize="394,766" o:gfxdata="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" path="m394,r,l356,38,319,77r-35,40l249,160r-42,58l168,276r-37,63l98,402,69,467,45,535,26,604,14,673,7,746,6,766,,749r1,-5l7,673,21,603,40,533,65,466,94,400r33,-64l164,275r40,-60l248,158r34,-42l318,76,354,37,394,xe" filled="f" strokecolor="#44546a [3215]" strokeweight="0">
+                        <v:shape id="Forme libre 13" o:spid="_x0000_s1039" style="position:absolute;left:5633;top:56897;width:6255;height:12161;visibility:visible;mso-wrap-style:square;v-text-anchor:top" coordsize="394,766" o:gfxdata="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" path="m394,r,l356,38,319,77r-35,40l249,160r-42,58l168,276r-37,63l98,402,69,467,45,535,26,604,14,673,7,746,6,766,,749r1,-5l7,673,21,603,40,533,65,466,94,400r33,-64l164,275r40,-60l248,158r34,-42l318,76,354,37,394,xe" filled="f" strokecolor="#44546a [3215]" strokeweight="0">
                           <v:path arrowok="t" o:connecttype="custom" o:connectlocs="625475,0;625475,0;565150,60325;506413,122238;450850,185738;395288,254000;328613,346075;266700,438150;207963,538163;155575,638175;109538,741363;71438,849313;41275,958850;22225,1068388;11113,1184275;9525,1216025;0,1189038;1588,1181100;11113,1068388;33338,957263;63500,846138;103188,739775;149225,635000;201613,533400;260350,436563;323850,341313;393700,250825;447675,184150;504825,120650;561975,58738;625475,0" o:connectangles="0,0,0,0,0,0,0,0,0,0,0,0,0,0,0,0,0,0,0,0,0,0,0,0,0,0,0,0,0,0,0"/>
                         </v:shape>
-                        <v:shape id="Forme libre 14" o:spid="_x0000_s1039" style="position:absolute;left:5633;top:69153;width:571;height:3080;visibility:visible;mso-wrap-style:square;v-text-anchor:top" coordsize="36,194" o:gfxdata="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" path="m,l6,16r1,3l11,80r9,52l33,185r3,9l21,161,15,145,5,81,1,41,,xe" filled="f" strokecolor="#44546a [3215]" strokeweight="0">
+                        <v:shape id="Forme libre 14" o:spid="_x0000_s1040" style="position:absolute;left:5633;top:69153;width:571;height:3080;visibility:visible;mso-wrap-style:square;v-text-anchor:top" coordsize="36,194" o:gfxdata="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" path="m,l6,16r1,3l11,80r9,52l33,185r3,9l21,161,15,145,5,81,1,41,,xe" filled="f" strokecolor="#44546a [3215]" strokeweight="0">
                           <v:path arrowok="t" o:connecttype="custom" o:connectlocs="0,0;9525,25400;11113,30163;17463,127000;31750,209550;52388,293688;57150,307975;33338,255588;23813,230188;7938,128588;1588,65088;0,0" o:connectangles="0,0,0,0,0,0,0,0,0,0,0,0"/>
                         </v:shape>
-                        <v:shape id="Forme libre 15" o:spid="_x0000_s1040" style="position:absolute;left:6077;top:72296;width:493;height:1032;visibility:visible;mso-wrap-style:square;v-text-anchor:top" coordsize="31,65" o:gfxdata="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" path="m,l31,65r-8,l,xe" filled="f" strokecolor="#44546a [3215]" strokeweight="0">
+                        <v:shape id="Forme libre 15" o:spid="_x0000_s1041" style="position:absolute;left:6077;top:72296;width:493;height:1032;visibility:visible;mso-wrap-style:square;v-text-anchor:top" coordsize="31,65" o:gfxdata="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" path="m,l31,65r-8,l,xe" filled="f" strokecolor="#44546a [3215]" strokeweight="0">
                           <v:path arrowok="t" o:connecttype="custom" o:connectlocs="0,0;49213,103188;36513,103188;0,0" o:connectangles="0,0,0,0"/>
                         </v:shape>
-                        <v:shape id="Forme libre 16" o:spid="_x0000_s1041" style="position:absolute;left:5633;top:68788;width:111;height:666;visibility:visible;mso-wrap-style:square;v-text-anchor:top" coordsize="7,42" o:gfxdata="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" path="m,l6,17,7,42,6,39,,23,,xe" filled="f" strokecolor="#44546a [3215]" strokeweight="0">
+                        <v:shape id="Forme libre 16" o:spid="_x0000_s1042" style="position:absolute;left:5633;top:68788;width:111;height:666;visibility:visible;mso-wrap-style:square;v-text-anchor:top" coordsize="7,42" o:gfxdata="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" path="m,l6,17,7,42,6,39,,23,,xe" filled="f" strokecolor="#44546a [3215]" strokeweight="0">
                           <v:path arrowok="t" o:connecttype="custom" o:connectlocs="0,0;9525,26988;11113,66675;9525,61913;0,36513;0,0" o:connectangles="0,0,0,0,0,0"/>
                         </v:shape>
-                        <v:shape id="Forme libre 17" o:spid="_x0000_s1042" style="position:absolute;left:5871;top:71455;width:714;height:1873;visibility:visible;mso-wrap-style:square;v-text-anchor:top" coordsize="45,118" o:gfxdata="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" path="m,l6,16,21,49,33,84r12,34l44,118,13,53,11,42,,xe" filled="f" strokecolor="#44546a [3215]" strokeweight="0">
+                        <v:shape id="Forme libre 17" o:spid="_x0000_s1043" style="position:absolute;left:5871;top:71455;width:714;height:1873;visibility:visible;mso-wrap-style:square;v-text-anchor:top" coordsize="45,118" o:gfxdata="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" path="m,l6,16,21,49,33,84r12,34l44,118,13,53,11,42,,xe" filled="f" strokecolor="#44546a [3215]" strokeweight="0">
                           <v:path arrowok="t" o:connecttype="custom" o:connectlocs="0,0;9525,25400;33338,77788;52388,133350;71438,187325;69850,187325;20638,84138;17463,66675;0,0" o:connectangles="0,0,0,0,0,0,0,0,0"/>
                         </v:shape>
                       </v:group>
-                      <v:group id="Groupe 18" o:spid="_x0000_s1043" style="position:absolute;left:806;top:48269;width:13063;height:25059" coordorigin="806,46499" coordsize="8747,16779" o:gfxdata="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">
+                      <v:group id="Groupe 18" o:spid="_x0000_s1044" style="position:absolute;left:806;top:48269;width:13063;height:25059" coordorigin="806,46499" coordsize="8747,16779" o:gfxdata="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">
                         <o:lock v:ext="edit" aspectratio="t"/>
-                        <v:shape id="Forme libre 19" o:spid="_x0000_s1044" style="position:absolute;left:1187;top:51897;width:1984;height:7143;visibility:visible;mso-wrap-style:square;v-text-anchor:top" coordsize="125,450" o:gfxdata="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" path="m,l41,155,86,309r39,116l125,450,79,311,41,183,7,54,,xe" filled="f" strokecolor="#44546a [3215]" strokeweight="0">
+                        <v:shape id="Forme libre 19" o:spid="_x0000_s1045" style="position:absolute;left:1187;top:51897;width:1984;height:7143;visibility:visible;mso-wrap-style:square;v-text-anchor:top" coordsize="125,450" o:gfxdata="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" path="m,l41,155,86,309r39,116l125,450,79,311,41,183,7,54,,xe" filled="f" strokecolor="#44546a [3215]" strokeweight="0">
                           <v:stroke opacity="13107f"/>
                           <v:path arrowok="t" o:connecttype="custom" o:connectlocs="0,0;65088,246063;136525,490538;198438,674688;198438,714375;125413,493713;65088,290513;11113,85725;0,0" o:connectangles="0,0,0,0,0,0,0,0,0"/>
                         </v:shape>
-                        <v:shape id="Forme libre 20" o:spid="_x0000_s1045" style="position:absolute;left:3282;top:58913;width:1874;height:4366;visibility:visible;mso-wrap-style:square;v-text-anchor:top" coordsize="118,275" o:gfxdata="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" path="m,l8,20,37,96r32,74l118,275r-9,l61,174,30,100,,26,,xe" filled="f" strokecolor="#44546a [3215]" strokeweight="0">
+                        <v:shape id="Forme libre 20" o:spid="_x0000_s1046" style="position:absolute;left:3282;top:58913;width:1874;height:4366;visibility:visible;mso-wrap-style:square;v-text-anchor:top" coordsize="118,275" o:gfxdata="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" path="m,l8,20,37,96r32,74l118,275r-9,l61,174,30,100,,26,,xe" filled="f" strokecolor="#44546a [3215]" strokeweight="0">
                           <v:stroke opacity="13107f"/>
                           <v:path arrowok="t" o:connecttype="custom" o:connectlocs="0,0;12700,31750;58738,152400;109538,269875;187325,436563;173038,436563;96838,276225;47625,158750;0,41275;0,0" o:connectangles="0,0,0,0,0,0,0,0,0,0"/>
                         </v:shape>
-                        <v:shape id="Forme libre 21" o:spid="_x0000_s1046" style="position:absolute;left:806;top:50103;width:317;height:1921;visibility:visible;mso-wrap-style:square;v-text-anchor:top" coordsize="20,121" o:gfxdata="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" path="m,l16,72r4,49l18,112,,31,,xe" filled="f" strokecolor="#44546a [3215]" strokeweight="0">
+                        <v:shape id="Forme libre 21" o:spid="_x0000_s1047" style="position:absolute;left:806;top:50103;width:317;height:1921;visibility:visible;mso-wrap-style:square;v-text-anchor:top" coordsize="20,121" o:gfxdata="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" path="m,l16,72r4,49l18,112,,31,,xe" filled="f" strokecolor="#44546a [3215]" strokeweight="0">
                           <v:stroke opacity="13107f"/>
                           <v:path arrowok="t" o:connecttype="custom" o:connectlocs="0,0;25400,114300;31750,192088;28575,177800;0,49213;0,0" o:connectangles="0,0,0,0,0,0"/>
                         </v:shape>
-                        <v:shape id="Forme libre 22" o:spid="_x0000_s1047" style="position:absolute;left:1123;top:52024;width:2509;height:10207;visibility:visible;mso-wrap-style:square;v-text-anchor:top" coordsize="158,643" o:gfxdata="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" path="m,l11,46r11,83l36,211r19,90l76,389r27,87l123,533r21,55l155,632r3,11l142,608,118,544,95,478,69,391,47,302,29,212,13,107,,xe" filled="f" strokecolor="#44546a [3215]" strokeweight="0">
+                        <v:shape id="Forme libre 22" o:spid="_x0000_s1048" style="position:absolute;left:1123;top:52024;width:2509;height:10207;visibility:visible;mso-wrap-style:square;v-text-anchor:top" coordsize="158,643" o:gfxdata="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" path="m,l11,46r11,83l36,211r19,90l76,389r27,87l123,533r21,55l155,632r3,11l142,608,118,544,95,478,69,391,47,302,29,212,13,107,,xe" filled="f" strokecolor="#44546a [3215]" strokeweight="0">
                           <v:stroke opacity="13107f"/>
                           <v:path arrowok="t" o:connecttype="custom" o:connectlocs="0,0;17463,73025;34925,204788;57150,334963;87313,477838;120650,617538;163513,755650;195263,846138;228600,933450;246063,1003300;250825,1020763;225425,965200;187325,863600;150813,758825;109538,620713;74613,479425;46038,336550;20638,169863;0,0" o:connectangles="0,0,0,0,0,0,0,0,0,0,0,0,0,0,0,0,0,0,0"/>
                         </v:shape>
-                        <v:shape id="Forme libre 23" o:spid="_x0000_s1048" style="position:absolute;left:3759;top:62152;width:524;height:1127;visibility:visible;mso-wrap-style:square;v-text-anchor:top" coordsize="33,71" o:gfxdata="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" path="m,l33,71r-9,l11,36,,xe" filled="f" strokecolor="#44546a [3215]" strokeweight="0">
+                        <v:shape id="Forme libre 23" o:spid="_x0000_s1049" style="position:absolute;left:3759;top:62152;width:524;height:1127;visibility:visible;mso-wrap-style:square;v-text-anchor:top" coordsize="33,71" o:gfxdata="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" path="m,l33,71r-9,l11,36,,xe" filled="f" strokecolor="#44546a [3215]" strokeweight="0">
                           <v:stroke opacity="13107f"/>
                           <v:path arrowok="t" o:connecttype="custom" o:connectlocs="0,0;52388,112713;38100,112713;17463,57150;0,0" o:connectangles="0,0,0,0,0"/>
                         </v:shape>
-                        <v:shape id="Forme libre 28" o:spid="_x0000_s1049" style="position:absolute;left:1060;top:51246;width:238;height:1508;visibility:visible;mso-wrap-style:square;v-text-anchor:top" coordsize="15,95" o:gfxdata="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" path="m,l8,37r,4l15,95,4,49,,xe" filled="f" strokecolor="#44546a [3215]" strokeweight="0">
+                        <v:shape id="Forme libre 28" o:spid="_x0000_s1050" style="position:absolute;left:1060;top:51246;width:238;height:1508;visibility:visible;mso-wrap-style:square;v-text-anchor:top" coordsize="15,95" o:gfxdata="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" path="m,l8,37r,4l15,95,4,49,,xe" filled="f" strokecolor="#44546a [3215]" strokeweight="0">
                           <v:stroke opacity="13107f"/>
                           <v:path arrowok="t" o:connecttype="custom" o:connectlocs="0,0;12700,58738;12700,65088;23813,150813;6350,77788;0,0" o:connectangles="0,0,0,0,0,0"/>
                         </v:shape>
-                        <v:shape id="Forme libre 31" o:spid="_x0000_s1050" style="position:absolute;left:3171;top:46499;width:6382;height:12414;visibility:visible;mso-wrap-style:square;v-text-anchor:top" coordsize="402,782" o:gfxdata="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" path="m402,r,1l363,39,325,79r-35,42l255,164r-44,58l171,284r-38,62l100,411,71,478,45,546,27,617,13,689,7,761r,21l,765r1,-4l7,688,21,616,40,545,66,475,95,409r35,-66l167,281r42,-61l253,163r34,-43l324,78,362,38,402,xe" filled="f" strokecolor="#44546a [3215]" strokeweight="0">
+                        <v:shape id="Forme libre 31" o:spid="_x0000_s1051" style="position:absolute;left:3171;top:46499;width:6382;height:12414;visibility:visible;mso-wrap-style:square;v-text-anchor:top" coordsize="402,782" o:gfxdata="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" path="m402,r,1l363,39,325,79r-35,42l255,164r-44,58l171,284r-38,62l100,411,71,478,45,546,27,617,13,689,7,761r,21l,765r1,-4l7,688,21,616,40,545,66,475,95,409r35,-66l167,281r42,-61l253,163r34,-43l324,78,362,38,402,xe" filled="f" strokecolor="#44546a [3215]" strokeweight="0">
                           <v:stroke opacity="13107f"/>
                           <v:path arrowok="t" o:connecttype="custom" o:connectlocs="638175,0;638175,1588;576263,61913;515938,125413;460375,192088;404813,260350;334963,352425;271463,450850;211138,549275;158750,652463;112713,758825;71438,866775;42863,979488;20638,1093788;11113,1208088;11113,1241425;0,1214438;1588,1208088;11113,1092200;33338,977900;63500,865188;104775,754063;150813,649288;206375,544513;265113,446088;331788,349250;401638,258763;455613,190500;514350,123825;574675,60325;638175,0" o:connectangles="0,0,0,0,0,0,0,0,0,0,0,0,0,0,0,0,0,0,0,0,0,0,0,0,0,0,0,0,0,0,0"/>
                         </v:shape>
-                        <v:shape id="Forme libre 34" o:spid="_x0000_s1051" style="position:absolute;left:3171;top:59040;width:588;height:3112;visibility:visible;mso-wrap-style:square;v-text-anchor:top" coordsize="37,196" o:gfxdata="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" path="m,l6,15r1,3l12,80r9,54l33,188r4,8l22,162,15,146,5,81,1,40,,xe" filled="f" strokecolor="#44546a [3215]" strokeweight="0">
+                        <v:shape id="Forme libre 34" o:spid="_x0000_s1052" style="position:absolute;left:3171;top:59040;width:588;height:3112;visibility:visible;mso-wrap-style:square;v-text-anchor:top" coordsize="37,196" o:gfxdata="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" path="m,l6,15r1,3l12,80r9,54l33,188r4,8l22,162,15,146,5,81,1,40,,xe" filled="f" strokecolor="#44546a [3215]" strokeweight="0">
                           <v:stroke opacity="13107f"/>
                           <v:path arrowok="t" o:connecttype="custom" o:connectlocs="0,0;9525,23813;11113,28575;19050,127000;33338,212725;52388,298450;58738,311150;34925,257175;23813,231775;7938,128588;1588,63500;0,0" o:connectangles="0,0,0,0,0,0,0,0,0,0,0,0"/>
                         </v:shape>
-                        <v:shape id="Forme libre 35" o:spid="_x0000_s1052" style="position:absolute;left:3632;top:62231;width:492;height:1048;visibility:visible;mso-wrap-style:square;v-text-anchor:top" coordsize="31,66" o:gfxdata="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" path="m,l31,66r-7,l,xe" filled="f" strokecolor="#44546a [3215]" strokeweight="0">
+                        <v:shape id="Forme libre 35" o:spid="_x0000_s1053" style="position:absolute;left:3632;top:62231;width:492;height:1048;visibility:visible;mso-wrap-style:square;v-text-anchor:top" coordsize="31,66" o:gfxdata="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" path="m,l31,66r-7,l,xe" filled="f" strokecolor="#44546a [3215]" strokeweight="0">
                           <v:stroke opacity="13107f"/>
                           <v:path arrowok="t" o:connecttype="custom" o:connectlocs="0,0;49213,104775;38100,104775;0,0" o:connectangles="0,0,0,0"/>
                         </v:shape>
-                        <v:shape id="Forme libre 37" o:spid="_x0000_s1053" style="position:absolute;left:3171;top:58644;width:111;height:682;visibility:visible;mso-wrap-style:square;v-text-anchor:top" coordsize="7,43" o:gfxdata="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" path="m,l7,17r,26l6,40,,25,,xe" filled="f" strokecolor="#44546a [3215]" strokeweight="0">
+                        <v:shape id="Forme libre 37" o:spid="_x0000_s1054" style="position:absolute;left:3171;top:58644;width:111;height:682;visibility:visible;mso-wrap-style:square;v-text-anchor:top" coordsize="7,43" o:gfxdata="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" path="m,l7,17r,26l6,40,,25,,xe" filled="f" strokecolor="#44546a [3215]" strokeweight="0">
                           <v:stroke opacity="13107f"/>
                           <v:path arrowok="t" o:connecttype="custom" o:connectlocs="0,0;11113,26988;11113,68263;9525,63500;0,39688;0,0" o:connectangles="0,0,0,0,0,0"/>
                         </v:shape>
-                        <v:shape id="Forme libre 38" o:spid="_x0000_s1054" style="position:absolute;left:3409;top:61358;width:731;height:1921;visibility:visible;mso-wrap-style:square;v-text-anchor:top" coordsize="46,121" o:gfxdata="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" path="m,l7,16,22,50,33,86r13,35l45,121,14,55,11,44,,xe" filled="f" strokecolor="#44546a [3215]" strokeweight="0">
+                        <v:shape id="Forme libre 38" o:spid="_x0000_s1055" style="position:absolute;left:3409;top:61358;width:731;height:1921;visibility:visible;mso-wrap-style:square;v-text-anchor:top" coordsize="46,121" o:gfxdata="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" path="m,l7,16,22,50,33,86r13,35l45,121,14,55,11,44,,xe" filled="f" strokecolor="#44546a [3215]" strokeweight="0">
                           <v:stroke opacity="13107f"/>
                           <v:path arrowok="t" o:connecttype="custom" o:connectlocs="0,0;11113,25400;34925,79375;52388,136525;73025,192088;71438,192088;22225,87313;17463,69850;0,0" o:connectangles="0,0,0,0,0,0,0,0,0"/>
                         </v:shape>
@@ -3547,7 +3839,7 @@
             <mc:AlternateContent>
               <mc:Choice Requires="wps">
                 <w:drawing>
-                  <wp:anchor distT="0" distB="0" distL="114300" distR="114300" simplePos="0" relativeHeight="251660288" behindDoc="0" locked="0" layoutInCell="1" allowOverlap="1" wp14:anchorId="0125A38C" wp14:editId="1BFFF380">
+                  <wp:anchor distT="0" distB="0" distL="114300" distR="114300" simplePos="0" relativeHeight="251660288" behindDoc="0" locked="0" layoutInCell="1" allowOverlap="1" wp14:anchorId="0276C662" wp14:editId="21A560AA">
                     <wp:simplePos x="0" y="0"/>
                     <mc:AlternateContent>
                       <mc:Choice Requires="wp14">
@@ -3641,7 +3933,6 @@
                                     <w:dataBinding w:prefixMappings="xmlns:ns0='http://purl.org/dc/elements/1.1/' xmlns:ns1='http://schemas.openxmlformats.org/package/2006/metadata/core-properties' " w:xpath="/ns1:coreProperties[1]/ns0:title[1]" w:storeItemID="{6C3C8BC8-F283-45AE-878A-BAB7291924A1}"/>
                                     <w:text/>
                                   </w:sdtPr>
-                                  <w:sdtEndPr/>
                                   <w:sdtContent>
                                     <w:r>
                                       <w:rPr>
@@ -3719,11 +4010,7 @@
               </mc:Choice>
               <mc:Fallback>
                 <w:pict>
-                  <v:shapetype w14:anchorId="0125A38C" id="_x0000_t202" coordsize="21600,21600" o:spt="202" path="m,l,21600r21600,l21600,xe">
-                    <v:stroke joinstyle="miter"/>
-                    <v:path gradientshapeok="t" o:connecttype="rect"/>
-                  </v:shapetype>
-                  <v:shape id="Zone de texte 40" o:spid="_x0000_s1055" type="#_x0000_t202" style="position:absolute;margin-left:0;margin-top:0;width:4in;height:84.25pt;z-index:251660288;visibility:visible;mso-wrap-style:square;mso-width-percent:450;mso-height-percent:0;mso-left-percent:420;mso-top-percent:175;mso-wrap-distance-left:9pt;mso-wrap-distance-top:0;mso-wrap-distance-right:9pt;mso-wrap-distance-bottom:0;mso-position-horizontal-relative:page;mso-position-vertical-relative:page;mso-width-percent:450;mso-height-percent:0;mso-left-percent:420;mso-top-percent:175;mso-width-relative:page;mso-height-relative:margin;v-text-anchor:top" o:gfxdata="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" filled="f" stroked="f" strokeweight=".5pt">
+                  <v:shape w14:anchorId="0276C662" id="Zone de texte 40" o:spid="_x0000_s1056" type="#_x0000_t202" style="position:absolute;margin-left:0;margin-top:0;width:4in;height:84.25pt;z-index:251660288;visibility:visible;mso-wrap-style:square;mso-width-percent:450;mso-height-percent:0;mso-left-percent:420;mso-top-percent:175;mso-wrap-distance-left:9pt;mso-wrap-distance-top:0;mso-wrap-distance-right:9pt;mso-wrap-distance-bottom:0;mso-position-horizontal-relative:page;mso-position-vertical-relative:page;mso-width-percent:450;mso-height-percent:0;mso-left-percent:420;mso-top-percent:175;mso-width-relative:page;mso-height-relative:margin;v-text-anchor:top" o:gfxdata="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" filled="f" stroked="f" strokeweight=".5pt">
                     <v:textbox style="mso-fit-shape-to-text:t" inset="0,0,0,0">
                       <w:txbxContent>
                         <w:p>
@@ -3755,7 +4042,6 @@
                               <w:dataBinding w:prefixMappings="xmlns:ns0='http://purl.org/dc/elements/1.1/' xmlns:ns1='http://schemas.openxmlformats.org/package/2006/metadata/core-properties' " w:xpath="/ns1:coreProperties[1]/ns0:title[1]" w:storeItemID="{6C3C8BC8-F283-45AE-878A-BAB7291924A1}"/>
                               <w:text/>
                             </w:sdtPr>
-                            <w:sdtEndPr/>
                             <w:sdtContent>
                               <w:r>
                                 <w:rPr>
@@ -3828,7 +4114,7 @@
               <w:lang w:val="en-US"/>
             </w:rPr>
             <w:drawing>
-              <wp:anchor distT="0" distB="0" distL="114300" distR="114300" simplePos="0" relativeHeight="251662336" behindDoc="0" locked="0" layoutInCell="1" allowOverlap="1" wp14:anchorId="08A3EBD3" wp14:editId="139AB4BA">
+              <wp:anchor distT="0" distB="0" distL="114300" distR="114300" simplePos="0" relativeHeight="251662336" behindDoc="0" locked="0" layoutInCell="1" allowOverlap="1" wp14:anchorId="607A230A" wp14:editId="7FBE622C">
                 <wp:simplePos x="0" y="0"/>
                 <wp:positionH relativeFrom="column">
                   <wp:posOffset>853186</wp:posOffset>
@@ -3853,7 +4139,7 @@
                         </pic:cNvPicPr>
                       </pic:nvPicPr>
                       <pic:blipFill>
-                        <a:blip r:embed="rId7">
+                        <a:blip r:embed="rId9">
                           <a:extLst>
                             <a:ext uri="{28A0092B-C50C-407E-A947-70E740481C1C}">
                               <a14:useLocalDpi xmlns:a14="http://schemas.microsoft.com/office/drawing/2010/main" val="0"/>
@@ -3892,232 +4178,6 @@
           </w:r>
           <w:r>
             <w:rPr>
-              <w:noProof/>
-              <w:lang w:val="en-US"/>
-            </w:rPr>
-            <mc:AlternateContent>
-              <mc:Choice Requires="wps">
-                <w:drawing>
-                  <wp:anchor distT="0" distB="0" distL="114300" distR="114300" simplePos="0" relativeHeight="251661312" behindDoc="0" locked="0" layoutInCell="1" allowOverlap="1" wp14:anchorId="31140A74" wp14:editId="68E1D789">
-                    <wp:simplePos x="0" y="0"/>
-                    <wp:positionH relativeFrom="page">
-                      <wp:posOffset>2226310</wp:posOffset>
-                    </wp:positionH>
-                    <wp:positionV relativeFrom="page">
-                      <wp:posOffset>9191541</wp:posOffset>
-                    </wp:positionV>
-                    <wp:extent cx="3657600" cy="365760"/>
-                    <wp:effectExtent l="0" t="0" r="0" b="0"/>
-                    <wp:wrapNone/>
-                    <wp:docPr id="39" name="Zone de texte 39"/>
-                    <wp:cNvGraphicFramePr/>
-                    <a:graphic xmlns:a="http://schemas.openxmlformats.org/drawingml/2006/main">
-                      <a:graphicData uri="http://schemas.microsoft.com/office/word/2010/wordprocessingShape">
-                        <wps:wsp>
-                          <wps:cNvSpPr txBox="1"/>
-                          <wps:spPr>
-                            <a:xfrm>
-                              <a:off x="0" y="0"/>
-                              <a:ext cx="3657600" cy="365760"/>
-                            </a:xfrm>
-                            <a:prstGeom prst="rect">
-                              <a:avLst/>
-                            </a:prstGeom>
-                            <a:noFill/>
-                            <a:ln w="6350">
-                              <a:noFill/>
-                            </a:ln>
-                            <a:effectLst/>
-                          </wps:spPr>
-                          <wps:style>
-                            <a:lnRef idx="0">
-                              <a:schemeClr val="accent1"/>
-                            </a:lnRef>
-                            <a:fillRef idx="0">
-                              <a:schemeClr val="accent1"/>
-                            </a:fillRef>
-                            <a:effectRef idx="0">
-                              <a:schemeClr val="accent1"/>
-                            </a:effectRef>
-                            <a:fontRef idx="minor">
-                              <a:schemeClr val="dk1"/>
-                            </a:fontRef>
-                          </wps:style>
-                          <wps:txbx>
-                            <w:txbxContent>
-                              <w:p>
-                                <w:pPr>
-                                  <w:pStyle w:val="Sansinterligne"/>
-                                  <w:jc w:val="center"/>
-                                  <w:rPr>
-                                    <w:b/>
-                                    <w:bCs/>
-                                    <w:color w:val="000000" w:themeColor="text1"/>
-                                    <w:sz w:val="26"/>
-                                    <w:szCs w:val="26"/>
-                                    <w:lang w:val="fr-FR"/>
-                                  </w:rPr>
-                                </w:pPr>
-                                <w:sdt>
-                                  <w:sdtPr>
-                                    <w:rPr>
-                                      <w:b/>
-                                      <w:bCs/>
-                                      <w:color w:val="000000" w:themeColor="text1"/>
-                                      <w:sz w:val="26"/>
-                                      <w:szCs w:val="26"/>
-                                      <w:lang w:val="fr-FR"/>
-                                    </w:rPr>
-                                    <w:alias w:val="Auteur"/>
-                                    <w:tag w:val=""/>
-                                    <w:id w:val="-2041584766"/>
-                                    <w:dataBinding w:prefixMappings="xmlns:ns0='http://purl.org/dc/elements/1.1/' xmlns:ns1='http://schemas.openxmlformats.org/package/2006/metadata/core-properties' " w:xpath="/ns1:coreProperties[1]/ns0:creator[1]" w:storeItemID="{6C3C8BC8-F283-45AE-878A-BAB7291924A1}"/>
-                                    <w:text/>
-                                  </w:sdtPr>
-                                  <w:sdtEndPr/>
-                                  <w:sdtContent>
-                                    <w:r>
-                                      <w:rPr>
-                                        <w:b/>
-                                        <w:bCs/>
-                                        <w:color w:val="000000" w:themeColor="text1"/>
-                                        <w:sz w:val="26"/>
-                                        <w:szCs w:val="26"/>
-                                        <w:lang w:val="fr-FR"/>
-                                      </w:rPr>
-                                      <w:t>Gedeon PASSO</w:t>
-                                    </w:r>
-                                    <w:r>
-                                      <w:rPr>
-                                        <w:b/>
-                                        <w:bCs/>
-                                        <w:color w:val="000000" w:themeColor="text1"/>
-                                        <w:sz w:val="26"/>
-                                        <w:szCs w:val="26"/>
-                                        <w:lang w:val="fr-FR"/>
-                                      </w:rPr>
-                                      <w:t>-KAFACK</w:t>
-                                    </w:r>
-                                  </w:sdtContent>
-                                </w:sdt>
-                              </w:p>
-                              <w:p>
-                                <w:pPr>
-                                  <w:pStyle w:val="Sansinterligne"/>
-                                  <w:rPr>
-                                    <w:b/>
-                                    <w:bCs/>
-                                    <w:color w:val="000000" w:themeColor="text1"/>
-                                    <w:sz w:val="20"/>
-                                    <w:szCs w:val="20"/>
-                                    <w:lang w:val="fr-FR"/>
-                                  </w:rPr>
-                                </w:pPr>
-                              </w:p>
-                            </w:txbxContent>
-                          </wps:txbx>
-                          <wps:bodyPr rot="0" spcFirstLastPara="0" vertOverflow="overflow" horzOverflow="overflow" vert="horz" wrap="square" lIns="0" tIns="0" rIns="0" bIns="0" numCol="1" spcCol="0" rtlCol="0" fromWordArt="0" anchor="b" anchorCtr="0" forceAA="0" compatLnSpc="1">
-                            <a:prstTxWarp prst="textNoShape">
-                              <a:avLst/>
-                            </a:prstTxWarp>
-                            <a:spAutoFit/>
-                          </wps:bodyPr>
-                        </wps:wsp>
-                      </a:graphicData>
-                    </a:graphic>
-                    <wp14:sizeRelH relativeFrom="page">
-                      <wp14:pctWidth>45000</wp14:pctWidth>
-                    </wp14:sizeRelH>
-                    <wp14:sizeRelV relativeFrom="margin">
-                      <wp14:pctHeight>0</wp14:pctHeight>
-                    </wp14:sizeRelV>
-                  </wp:anchor>
-                </w:drawing>
-              </mc:Choice>
-              <mc:Fallback>
-                <w:pict>
-                  <v:shape w14:anchorId="31140A74" id="Zone de texte 39" o:spid="_x0000_s1056" type="#_x0000_t202" style="position:absolute;margin-left:175.3pt;margin-top:723.75pt;width:4in;height:28.8pt;z-index:251661312;visibility:visible;mso-wrap-style:square;mso-width-percent:450;mso-height-percent:0;mso-wrap-distance-left:9pt;mso-wrap-distance-top:0;mso-wrap-distance-right:9pt;mso-wrap-distance-bottom:0;mso-position-horizontal:absolute;mso-position-horizontal-relative:page;mso-position-vertical:absolute;mso-position-vertical-relative:page;mso-width-percent:450;mso-height-percent:0;mso-width-relative:page;mso-height-relative:margin;v-text-anchor:bottom" o:gfxdata="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" filled="f" stroked="f" strokeweight=".5pt">
-                    <v:textbox style="mso-fit-shape-to-text:t" inset="0,0,0,0">
-                      <w:txbxContent>
-                        <w:p>
-                          <w:pPr>
-                            <w:pStyle w:val="Sansinterligne"/>
-                            <w:jc w:val="center"/>
-                            <w:rPr>
-                              <w:b/>
-                              <w:bCs/>
-                              <w:color w:val="000000" w:themeColor="text1"/>
-                              <w:sz w:val="26"/>
-                              <w:szCs w:val="26"/>
-                              <w:lang w:val="fr-FR"/>
-                            </w:rPr>
-                          </w:pPr>
-                          <w:sdt>
-                            <w:sdtPr>
-                              <w:rPr>
-                                <w:b/>
-                                <w:bCs/>
-                                <w:color w:val="000000" w:themeColor="text1"/>
-                                <w:sz w:val="26"/>
-                                <w:szCs w:val="26"/>
-                                <w:lang w:val="fr-FR"/>
-                              </w:rPr>
-                              <w:alias w:val="Auteur"/>
-                              <w:tag w:val=""/>
-                              <w:id w:val="-2041584766"/>
-                              <w:dataBinding w:prefixMappings="xmlns:ns0='http://purl.org/dc/elements/1.1/' xmlns:ns1='http://schemas.openxmlformats.org/package/2006/metadata/core-properties' " w:xpath="/ns1:coreProperties[1]/ns0:creator[1]" w:storeItemID="{6C3C8BC8-F283-45AE-878A-BAB7291924A1}"/>
-                              <w:text/>
-                            </w:sdtPr>
-                            <w:sdtEndPr/>
-                            <w:sdtContent>
-                              <w:r>
-                                <w:rPr>
-                                  <w:b/>
-                                  <w:bCs/>
-                                  <w:color w:val="000000" w:themeColor="text1"/>
-                                  <w:sz w:val="26"/>
-                                  <w:szCs w:val="26"/>
-                                  <w:lang w:val="fr-FR"/>
-                                </w:rPr>
-                                <w:t>Gedeon PASSO</w:t>
-                              </w:r>
-                              <w:r>
-                                <w:rPr>
-                                  <w:b/>
-                                  <w:bCs/>
-                                  <w:color w:val="000000" w:themeColor="text1"/>
-                                  <w:sz w:val="26"/>
-                                  <w:szCs w:val="26"/>
-                                  <w:lang w:val="fr-FR"/>
-                                </w:rPr>
-                                <w:t>-KAFACK</w:t>
-                              </w:r>
-                            </w:sdtContent>
-                          </w:sdt>
-                        </w:p>
-                        <w:p>
-                          <w:pPr>
-                            <w:pStyle w:val="Sansinterligne"/>
-                            <w:rPr>
-                              <w:b/>
-                              <w:bCs/>
-                              <w:color w:val="000000" w:themeColor="text1"/>
-                              <w:sz w:val="20"/>
-                              <w:szCs w:val="20"/>
-                              <w:lang w:val="fr-FR"/>
-                            </w:rPr>
-                          </w:pPr>
-                        </w:p>
-                      </w:txbxContent>
-                    </v:textbox>
-                    <w10:wrap anchorx="page" anchory="page"/>
-                  </v:shape>
-                </w:pict>
-              </mc:Fallback>
-            </mc:AlternateContent>
-          </w:r>
-          <w:r>
-            <w:rPr>
               <w:b/>
               <w:bCs/>
               <w:u w:val="single"/>
@@ -4131,7 +4191,11 @@
     <w:sdt>
       <w:sdtPr>
         <w:rPr>
-          <w:lang w:val="fr-FR"/>
+          <w:rFonts w:ascii="Times New Roman" w:eastAsiaTheme="minorHAnsi" w:hAnsi="Times New Roman" w:cstheme="minorBidi"/>
+          <w:color w:val="auto"/>
+          <w:sz w:val="24"/>
+          <w:szCs w:val="22"/>
+          <w:lang w:val="fr-FR" w:eastAsia="en-US" w:bidi="ar-DZ"/>
         </w:rPr>
         <w:id w:val="-93318632"/>
         <w:docPartObj>
@@ -4141,13 +4205,8 @@
       </w:sdtPr>
       <w:sdtEndPr>
         <w:rPr>
-          <w:rFonts w:ascii="Times New Roman" w:eastAsiaTheme="minorHAnsi" w:hAnsi="Times New Roman" w:cstheme="minorBidi"/>
           <w:b/>
           <w:bCs/>
-          <w:color w:val="auto"/>
-          <w:sz w:val="24"/>
-          <w:szCs w:val="22"/>
-          <w:lang w:eastAsia="en-US" w:bidi="ar-DZ"/>
         </w:rPr>
       </w:sdtEndPr>
       <w:sdtContent>
@@ -4162,7 +4221,13 @@
             <w:rPr>
               <w:lang w:val="fr-FR"/>
             </w:rPr>
-            <w:t>Table des matières</w:t>
+            <w:t xml:space="preserve">Table </w:t>
+          </w:r>
+          <w:r>
+            <w:rPr>
+              <w:lang w:val="fr-FR"/>
+            </w:rPr>
+            <w:t>of contents</w:t>
           </w:r>
         </w:p>
         <w:p>
@@ -4783,6 +4848,52 @@
     </w:p>
     <w:p>
       <w:pPr>
+        <w:shd w:val="clear" w:color="auto" w:fill="FFFFFF"/>
+        <w:spacing w:before="100" w:beforeAutospacing="1" w:after="100" w:afterAutospacing="1" w:line="300" w:lineRule="atLeast"/>
+        <w:ind w:left="765"/>
+        <w:rPr>
+          <w:rFonts w:ascii="Open Sans" w:eastAsia="Times New Roman" w:hAnsi="Open Sans" w:cs="Open Sans"/>
+          <w:color w:val="555555"/>
+          <w:sz w:val="20"/>
+          <w:szCs w:val="20"/>
+          <w:lang w:val="en-CA" w:eastAsia="en-CA" w:bidi="ar-SA"/>
+        </w:rPr>
+      </w:pPr>
+      <w:r>
+        <w:rPr>
+          <w:rFonts w:ascii="Open Sans" w:eastAsia="Times New Roman" w:hAnsi="Open Sans" w:cs="Open Sans"/>
+          <w:color w:val="555555"/>
+          <w:sz w:val="20"/>
+          <w:szCs w:val="20"/>
+          <w:lang w:val="en-CA" w:eastAsia="en-CA" w:bidi="ar-SA"/>
+        </w:rPr>
+        <w:t xml:space="preserve">The </w:t>
+      </w:r>
+      <w:proofErr w:type="spellStart"/>
+      <w:r>
+        <w:rPr>
+          <w:rFonts w:ascii="Open Sans" w:eastAsia="Times New Roman" w:hAnsi="Open Sans" w:cs="Open Sans"/>
+          <w:color w:val="555555"/>
+          <w:sz w:val="20"/>
+          <w:szCs w:val="20"/>
+          <w:lang w:val="en-CA" w:eastAsia="en-CA" w:bidi="ar-SA"/>
+        </w:rPr>
+        <w:t>GoEmotions</w:t>
+      </w:r>
+      <w:proofErr w:type="spellEnd"/>
+      <w:r>
+        <w:rPr>
+          <w:rFonts w:ascii="Open Sans" w:eastAsia="Times New Roman" w:hAnsi="Open Sans" w:cs="Open Sans"/>
+          <w:color w:val="555555"/>
+          <w:sz w:val="20"/>
+          <w:szCs w:val="20"/>
+          <w:lang w:val="en-CA" w:eastAsia="en-CA" w:bidi="ar-SA"/>
+        </w:rPr>
+        <w:t xml:space="preserve"> dataset contains 58k carefully curated Reddit comments labeled for 27 emotion categories or Neutral. The emotion categories are admiration, amusement, anger, annoyance, approval, caring, confusion, curiosity, desire, disappointment, disapproval, disgust, embarrassment, excitement, fear, gratitude, grief, joy, love, nervousness, optimism, pride, realization, relief, remorse, sadness, surprise.</w:t>
+      </w:r>
+    </w:p>
+    <w:p>
+      <w:pPr>
         <w:numPr>
           <w:ilvl w:val="2"/>
           <w:numId w:val="22"/>
@@ -4811,6 +4922,211 @@
     </w:p>
     <w:p>
       <w:pPr>
+        <w:shd w:val="clear" w:color="auto" w:fill="FFFFFF"/>
+        <w:spacing w:before="100" w:beforeAutospacing="1" w:after="100" w:afterAutospacing="1" w:line="300" w:lineRule="atLeast"/>
+        <w:ind w:left="765"/>
+        <w:rPr>
+          <w:rFonts w:ascii="Open Sans" w:eastAsia="Times New Roman" w:hAnsi="Open Sans" w:cs="Open Sans"/>
+          <w:color w:val="555555"/>
+          <w:sz w:val="20"/>
+          <w:szCs w:val="20"/>
+          <w:lang w:val="en-CA" w:eastAsia="en-CA" w:bidi="ar-SA"/>
+        </w:rPr>
+      </w:pPr>
+      <w:r>
+        <w:rPr>
+          <w:rFonts w:ascii="Open Sans" w:eastAsia="Times New Roman" w:hAnsi="Open Sans" w:cs="Open Sans"/>
+          <w:color w:val="555555"/>
+          <w:sz w:val="20"/>
+          <w:szCs w:val="20"/>
+          <w:lang w:val="en-CA" w:eastAsia="en-CA" w:bidi="ar-SA"/>
+        </w:rPr>
+        <w:t xml:space="preserve">In this dataset we have 27 emotions categories. We tried to make a </w:t>
+      </w:r>
+      <w:r>
+        <w:rPr>
+          <w:rFonts w:ascii="Open Sans" w:eastAsia="Times New Roman" w:hAnsi="Open Sans" w:cs="Open Sans"/>
+          <w:color w:val="555555"/>
+          <w:sz w:val="20"/>
+          <w:szCs w:val="20"/>
+          <w:lang w:val="en-CA" w:eastAsia="en-CA" w:bidi="ar-SA"/>
+        </w:rPr>
+        <w:t>multi-classification</w:t>
+      </w:r>
+      <w:r>
+        <w:rPr>
+          <w:rFonts w:ascii="Open Sans" w:eastAsia="Times New Roman" w:hAnsi="Open Sans" w:cs="Open Sans"/>
+          <w:color w:val="555555"/>
+          <w:sz w:val="20"/>
+          <w:szCs w:val="20"/>
+          <w:lang w:val="en-CA" w:eastAsia="en-CA" w:bidi="ar-SA"/>
+        </w:rPr>
+        <w:t xml:space="preserve"> with 6 of </w:t>
+      </w:r>
+      <w:r>
+        <w:rPr>
+          <w:rFonts w:ascii="Open Sans" w:eastAsia="Times New Roman" w:hAnsi="Open Sans" w:cs="Open Sans"/>
+          <w:color w:val="555555"/>
+          <w:sz w:val="20"/>
+          <w:szCs w:val="20"/>
+          <w:lang w:val="en-CA" w:eastAsia="en-CA" w:bidi="ar-SA"/>
+        </w:rPr>
+        <w:t>this emotion:</w:t>
+      </w:r>
+      <w:r>
+        <w:rPr>
+          <w:rFonts w:ascii="Open Sans" w:eastAsia="Times New Roman" w:hAnsi="Open Sans" w:cs="Open Sans"/>
+          <w:color w:val="555555"/>
+          <w:sz w:val="20"/>
+          <w:szCs w:val="20"/>
+          <w:lang w:val="en-CA" w:eastAsia="en-CA" w:bidi="ar-SA"/>
+        </w:rPr>
+        <w:t xml:space="preserve"> admiration, anger disappointment, excitement, curiosity, </w:t>
+      </w:r>
+      <w:r>
+        <w:rPr>
+          <w:rFonts w:ascii="Open Sans" w:eastAsia="Times New Roman" w:hAnsi="Open Sans" w:cs="Open Sans"/>
+          <w:color w:val="555555"/>
+          <w:sz w:val="20"/>
+          <w:szCs w:val="20"/>
+          <w:lang w:val="en-CA" w:eastAsia="en-CA" w:bidi="ar-SA"/>
+        </w:rPr>
+        <w:t>fear, neutral.</w:t>
+      </w:r>
+    </w:p>
+    <w:p>
+      <w:pPr>
+        <w:shd w:val="clear" w:color="auto" w:fill="FFFFFF"/>
+        <w:spacing w:before="100" w:beforeAutospacing="1" w:after="100" w:afterAutospacing="1" w:line="300" w:lineRule="atLeast"/>
+        <w:ind w:left="765"/>
+        <w:rPr>
+          <w:rFonts w:ascii="Open Sans" w:eastAsia="Times New Roman" w:hAnsi="Open Sans" w:cs="Open Sans"/>
+          <w:color w:val="555555"/>
+          <w:sz w:val="20"/>
+          <w:szCs w:val="20"/>
+          <w:lang w:val="en-CA" w:eastAsia="en-CA" w:bidi="ar-SA"/>
+        </w:rPr>
+      </w:pPr>
+      <w:r>
+        <w:rPr>
+          <w:rFonts w:ascii="Open Sans" w:eastAsia="Times New Roman" w:hAnsi="Open Sans" w:cs="Open Sans"/>
+          <w:color w:val="555555"/>
+          <w:sz w:val="20"/>
+          <w:szCs w:val="20"/>
+          <w:lang w:val="en-CA" w:eastAsia="en-CA" w:bidi="ar-SA"/>
+        </w:rPr>
+        <w:t>We tried in regard of the diagram below to take emotion that regroup these sentiment positive negative ambiguous.</w:t>
+      </w:r>
+    </w:p>
+    <w:p>
+      <w:pPr>
+        <w:keepNext/>
+        <w:shd w:val="clear" w:color="auto" w:fill="FFFFFF"/>
+        <w:spacing w:before="100" w:beforeAutospacing="1" w:after="100" w:afterAutospacing="1" w:line="300" w:lineRule="atLeast"/>
+        <w:ind w:left="765"/>
+      </w:pPr>
+      <w:r>
+        <w:rPr>
+          <w:noProof/>
+        </w:rPr>
+        <w:drawing>
+          <wp:inline distT="0" distB="0" distL="0" distR="0" wp14:anchorId="4438595D" wp14:editId="25F19A18">
+            <wp:extent cx="5943600" cy="2445385"/>
+            <wp:effectExtent l="0" t="0" r="0" b="0"/>
+            <wp:docPr id="24" name="Image 24"/>
+            <wp:cNvGraphicFramePr>
+              <a:graphicFrameLocks xmlns:a="http://schemas.openxmlformats.org/drawingml/2006/main" noChangeAspect="1"/>
+            </wp:cNvGraphicFramePr>
+            <a:graphic xmlns:a="http://schemas.openxmlformats.org/drawingml/2006/main">
+              <a:graphicData uri="http://schemas.openxmlformats.org/drawingml/2006/picture">
+                <pic:pic xmlns:pic="http://schemas.openxmlformats.org/drawingml/2006/picture">
+                  <pic:nvPicPr>
+                    <pic:cNvPr id="0" name="Picture 1"/>
+                    <pic:cNvPicPr>
+                      <a:picLocks noChangeAspect="1" noChangeArrowheads="1"/>
+                    </pic:cNvPicPr>
+                  </pic:nvPicPr>
+                  <pic:blipFill>
+                    <a:blip r:embed="rId10">
+                      <a:extLst>
+                        <a:ext uri="{28A0092B-C50C-407E-A947-70E740481C1C}">
+                          <a14:useLocalDpi xmlns:a14="http://schemas.microsoft.com/office/drawing/2010/main" val="0"/>
+                        </a:ext>
+                      </a:extLst>
+                    </a:blip>
+                    <a:srcRect/>
+                    <a:stretch>
+                      <a:fillRect/>
+                    </a:stretch>
+                  </pic:blipFill>
+                  <pic:spPr bwMode="auto">
+                    <a:xfrm>
+                      <a:off x="0" y="0"/>
+                      <a:ext cx="5943600" cy="2445385"/>
+                    </a:xfrm>
+                    <a:prstGeom prst="rect">
+                      <a:avLst/>
+                    </a:prstGeom>
+                    <a:noFill/>
+                    <a:ln>
+                      <a:noFill/>
+                    </a:ln>
+                  </pic:spPr>
+                </pic:pic>
+              </a:graphicData>
+            </a:graphic>
+          </wp:inline>
+        </w:drawing>
+      </w:r>
+    </w:p>
+    <w:p>
+      <w:pPr>
+        <w:pStyle w:val="Lgende"/>
+        <w:rPr>
+          <w:rFonts w:ascii="Open Sans" w:eastAsia="Times New Roman" w:hAnsi="Open Sans" w:cs="Open Sans"/>
+          <w:color w:val="555555"/>
+          <w:sz w:val="20"/>
+          <w:szCs w:val="20"/>
+          <w:lang w:val="en-CA" w:eastAsia="en-CA" w:bidi="ar-SA"/>
+        </w:rPr>
+      </w:pPr>
+      <w:r>
+        <w:rPr>
+          <w:lang w:val="en-CA"/>
+        </w:rPr>
+        <w:t xml:space="preserve">Figure </w:t>
+      </w:r>
+      <w:r>
+        <w:fldChar w:fldCharType="begin"/>
+      </w:r>
+      <w:r>
+        <w:rPr>
+          <w:lang w:val="en-CA"/>
+        </w:rPr>
+        <w:instrText xml:space="preserve"> SEQ Figure \* ARABIC </w:instrText>
+      </w:r>
+      <w:r>
+        <w:fldChar w:fldCharType="separate"/>
+      </w:r>
+      <w:r>
+        <w:rPr>
+          <w:noProof/>
+          <w:lang w:val="en-CA"/>
+        </w:rPr>
+        <w:t>1</w:t>
+      </w:r>
+      <w:r>
+        <w:fldChar w:fldCharType="end"/>
+      </w:r>
+      <w:r>
+        <w:rPr>
+          <w:lang w:val="en-CA"/>
+        </w:rPr>
+        <w:t>: Emotion group by sentiment</w:t>
+      </w:r>
+    </w:p>
+    <w:p>
+      <w:pPr>
         <w:numPr>
           <w:ilvl w:val="1"/>
           <w:numId w:val="22"/>
@@ -4851,6 +5167,149 @@
     </w:p>
     <w:p>
       <w:pPr>
+        <w:shd w:val="clear" w:color="auto" w:fill="FFFFFF"/>
+        <w:spacing w:before="100" w:beforeAutospacing="1" w:after="100" w:afterAutospacing="1" w:line="300" w:lineRule="atLeast"/>
+        <w:ind w:left="390"/>
+        <w:rPr>
+          <w:rFonts w:ascii="Open Sans" w:eastAsia="Times New Roman" w:hAnsi="Open Sans" w:cs="Open Sans"/>
+          <w:color w:val="555555"/>
+          <w:sz w:val="20"/>
+          <w:szCs w:val="20"/>
+          <w:lang w:val="en-CA" w:eastAsia="en-CA" w:bidi="ar-SA"/>
+        </w:rPr>
+      </w:pPr>
+      <w:r>
+        <w:rPr>
+          <w:rFonts w:ascii="Open Sans" w:eastAsia="Times New Roman" w:hAnsi="Open Sans" w:cs="Open Sans"/>
+          <w:color w:val="555555"/>
+          <w:sz w:val="20"/>
+          <w:szCs w:val="20"/>
+          <w:lang w:val="en-CA" w:eastAsia="en-CA" w:bidi="ar-SA"/>
+        </w:rPr>
+        <w:t xml:space="preserve">In conclusion we tried to predict et sentiment </w:t>
+      </w:r>
+      <w:r>
+        <w:rPr>
+          <w:rFonts w:ascii="Open Sans" w:eastAsia="Times New Roman" w:hAnsi="Open Sans" w:cs="Open Sans"/>
+          <w:color w:val="555555"/>
+          <w:sz w:val="20"/>
+          <w:szCs w:val="20"/>
+          <w:lang w:val="en-CA" w:eastAsia="en-CA" w:bidi="ar-SA"/>
+        </w:rPr>
+        <w:t>in the comment of people using 6 emotions.</w:t>
+      </w:r>
+      <w:r>
+        <w:rPr>
+          <w:lang w:val="en-CA"/>
+        </w:rPr>
+        <w:t xml:space="preserve"> </w:t>
+      </w:r>
+      <w:r>
+        <w:rPr>
+          <w:lang w:val="en-CA"/>
+        </w:rPr>
+        <w:t>‘</w:t>
+      </w:r>
+      <w:r>
+        <w:rPr>
+          <w:rFonts w:ascii="Open Sans" w:eastAsia="Times New Roman" w:hAnsi="Open Sans" w:cs="Open Sans"/>
+          <w:color w:val="555555"/>
+          <w:sz w:val="20"/>
+          <w:szCs w:val="20"/>
+          <w:lang w:val="en-CA" w:eastAsia="en-CA" w:bidi="ar-SA"/>
+        </w:rPr>
+        <w:t>This type of data can be valuable for building expressive conversational agents, as well as for suggesting contextual emojis, and is a particularly interesting area of future work.</w:t>
+      </w:r>
+      <w:r>
+        <w:rPr>
+          <w:rFonts w:ascii="Open Sans" w:eastAsia="Times New Roman" w:hAnsi="Open Sans" w:cs="Open Sans"/>
+          <w:color w:val="555555"/>
+          <w:sz w:val="20"/>
+          <w:szCs w:val="20"/>
+          <w:lang w:val="en-CA" w:eastAsia="en-CA" w:bidi="ar-SA"/>
+        </w:rPr>
+        <w:t>’</w:t>
+      </w:r>
+      <w:sdt>
+        <w:sdtPr>
+          <w:rPr>
+            <w:rFonts w:ascii="Open Sans" w:eastAsia="Times New Roman" w:hAnsi="Open Sans" w:cs="Open Sans"/>
+            <w:color w:val="555555"/>
+            <w:sz w:val="20"/>
+            <w:szCs w:val="20"/>
+            <w:lang w:val="en-CA" w:eastAsia="en-CA" w:bidi="ar-SA"/>
+          </w:rPr>
+          <w:id w:val="-272093640"/>
+          <w:citation/>
+        </w:sdtPr>
+        <w:sdtContent>
+          <w:r>
+            <w:rPr>
+              <w:rFonts w:ascii="Open Sans" w:eastAsia="Times New Roman" w:hAnsi="Open Sans" w:cs="Open Sans"/>
+              <w:color w:val="555555"/>
+              <w:sz w:val="20"/>
+              <w:szCs w:val="20"/>
+              <w:lang w:val="en-CA" w:eastAsia="en-CA" w:bidi="ar-SA"/>
+            </w:rPr>
+            <w:fldChar w:fldCharType="begin"/>
+          </w:r>
+          <w:r>
+            <w:rPr>
+              <w:rFonts w:ascii="Open Sans" w:eastAsia="Times New Roman" w:hAnsi="Open Sans" w:cs="Open Sans"/>
+              <w:color w:val="555555"/>
+              <w:sz w:val="20"/>
+              <w:szCs w:val="20"/>
+              <w:lang w:val="en-CA" w:eastAsia="en-CA" w:bidi="ar-SA"/>
+            </w:rPr>
+            <w:instrText xml:space="preserve"> CITATION GOO \l 4105 </w:instrText>
+          </w:r>
+          <w:r>
+            <w:rPr>
+              <w:rFonts w:ascii="Open Sans" w:eastAsia="Times New Roman" w:hAnsi="Open Sans" w:cs="Open Sans"/>
+              <w:color w:val="555555"/>
+              <w:sz w:val="20"/>
+              <w:szCs w:val="20"/>
+              <w:lang w:val="en-CA" w:eastAsia="en-CA" w:bidi="ar-SA"/>
+            </w:rPr>
+            <w:fldChar w:fldCharType="separate"/>
+          </w:r>
+          <w:r>
+            <w:rPr>
+              <w:rFonts w:ascii="Open Sans" w:eastAsia="Times New Roman" w:hAnsi="Open Sans" w:cs="Open Sans"/>
+              <w:noProof/>
+              <w:color w:val="555555"/>
+              <w:sz w:val="20"/>
+              <w:szCs w:val="20"/>
+              <w:lang w:val="en-CA" w:eastAsia="en-CA" w:bidi="ar-SA"/>
+            </w:rPr>
+            <w:t xml:space="preserve"> </w:t>
+          </w:r>
+          <w:r>
+            <w:rPr>
+              <w:rFonts w:ascii="Open Sans" w:eastAsia="Times New Roman" w:hAnsi="Open Sans" w:cs="Open Sans"/>
+              <w:noProof/>
+              <w:color w:val="555555"/>
+              <w:sz w:val="20"/>
+              <w:szCs w:val="20"/>
+              <w:lang w:val="en-CA" w:eastAsia="en-CA" w:bidi="ar-SA"/>
+            </w:rPr>
+            <w:t>(GOOGLE, n.d.)</w:t>
+          </w:r>
+          <w:r>
+            <w:rPr>
+              <w:rFonts w:ascii="Open Sans" w:eastAsia="Times New Roman" w:hAnsi="Open Sans" w:cs="Open Sans"/>
+              <w:color w:val="555555"/>
+              <w:sz w:val="20"/>
+              <w:szCs w:val="20"/>
+              <w:lang w:val="en-CA" w:eastAsia="en-CA" w:bidi="ar-SA"/>
+            </w:rPr>
+            <w:fldChar w:fldCharType="end"/>
+          </w:r>
+        </w:sdtContent>
+      </w:sdt>
+    </w:p>
+    <w:p>
+      <w:pPr>
         <w:pStyle w:val="Titre1"/>
         <w:rPr>
           <w:rFonts w:eastAsia="Times New Roman"/>
@@ -4863,6 +5322,7 @@
           <w:rFonts w:eastAsia="Times New Roman"/>
           <w:lang w:val="en-CA" w:eastAsia="en-CA" w:bidi="ar-SA"/>
         </w:rPr>
+        <w:lastRenderedPageBreak/>
         <w:t>Proposed pipeline</w:t>
       </w:r>
       <w:bookmarkEnd w:id="2"/>
@@ -4919,6 +5379,576 @@
     </w:p>
     <w:p>
       <w:pPr>
+        <w:shd w:val="clear" w:color="auto" w:fill="FFFFFF"/>
+        <w:spacing w:before="100" w:beforeAutospacing="1" w:after="100" w:afterAutospacing="1" w:line="300" w:lineRule="atLeast"/>
+        <w:ind w:left="390"/>
+        <w:rPr>
+          <w:rFonts w:ascii="Open Sans" w:eastAsia="Times New Roman" w:hAnsi="Open Sans" w:cs="Open Sans"/>
+          <w:color w:val="555555"/>
+          <w:sz w:val="20"/>
+          <w:szCs w:val="20"/>
+          <w:lang w:val="en-CA" w:eastAsia="en-CA" w:bidi="ar-SA"/>
+        </w:rPr>
+      </w:pPr>
+      <w:r>
+        <w:rPr>
+          <w:noProof/>
+        </w:rPr>
+        <w:drawing>
+          <wp:inline distT="0" distB="0" distL="0" distR="0" wp14:anchorId="6B5127B9" wp14:editId="643BD006">
+            <wp:extent cx="4895850" cy="5172075"/>
+            <wp:effectExtent l="0" t="0" r="0" b="0"/>
+            <wp:docPr id="25" name="Image 25" descr="Un dessin du flux d'informations dans le modèle"/>
+            <wp:cNvGraphicFramePr>
+              <a:graphicFrameLocks xmlns:a="http://schemas.openxmlformats.org/drawingml/2006/main" noChangeAspect="1"/>
+            </wp:cNvGraphicFramePr>
+            <a:graphic xmlns:a="http://schemas.openxmlformats.org/drawingml/2006/main">
+              <a:graphicData uri="http://schemas.openxmlformats.org/drawingml/2006/picture">
+                <pic:pic xmlns:pic="http://schemas.openxmlformats.org/drawingml/2006/picture">
+                  <pic:nvPicPr>
+                    <pic:cNvPr id="0" name="Picture 3" descr="Un dessin du flux d'informations dans le modèle"/>
+                    <pic:cNvPicPr>
+                      <a:picLocks noChangeAspect="1" noChangeArrowheads="1"/>
+                    </pic:cNvPicPr>
+                  </pic:nvPicPr>
+                  <pic:blipFill>
+                    <a:blip r:embed="rId11">
+                      <a:extLst>
+                        <a:ext uri="{28A0092B-C50C-407E-A947-70E740481C1C}">
+                          <a14:useLocalDpi xmlns:a14="http://schemas.microsoft.com/office/drawing/2010/main" val="0"/>
+                        </a:ext>
+                      </a:extLst>
+                    </a:blip>
+                    <a:srcRect/>
+                    <a:stretch>
+                      <a:fillRect/>
+                    </a:stretch>
+                  </pic:blipFill>
+                  <pic:spPr bwMode="auto">
+                    <a:xfrm>
+                      <a:off x="0" y="0"/>
+                      <a:ext cx="4895850" cy="5172075"/>
+                    </a:xfrm>
+                    <a:prstGeom prst="rect">
+                      <a:avLst/>
+                    </a:prstGeom>
+                    <a:noFill/>
+                    <a:ln>
+                      <a:noFill/>
+                    </a:ln>
+                  </pic:spPr>
+                </pic:pic>
+              </a:graphicData>
+            </a:graphic>
+          </wp:inline>
+        </w:drawing>
+      </w:r>
+    </w:p>
+    <w:p>
+      <w:pPr>
+        <w:shd w:val="clear" w:color="auto" w:fill="FFFFFF"/>
+        <w:spacing w:before="100" w:beforeAutospacing="1" w:after="100" w:afterAutospacing="1" w:line="300" w:lineRule="atLeast"/>
+        <w:ind w:left="390"/>
+        <w:rPr>
+          <w:rFonts w:ascii="Open Sans" w:eastAsia="Times New Roman" w:hAnsi="Open Sans" w:cs="Open Sans"/>
+          <w:color w:val="555555"/>
+          <w:sz w:val="20"/>
+          <w:szCs w:val="20"/>
+          <w:lang w:val="en-CA" w:eastAsia="en-CA" w:bidi="ar-SA"/>
+        </w:rPr>
+      </w:pPr>
+      <w:r>
+        <w:rPr>
+          <w:rFonts w:ascii="Open Sans" w:eastAsia="Times New Roman" w:hAnsi="Open Sans" w:cs="Open Sans"/>
+          <w:color w:val="555555"/>
+          <w:sz w:val="20"/>
+          <w:szCs w:val="20"/>
+          <w:lang w:val="en-CA" w:eastAsia="en-CA" w:bidi="ar-SA"/>
+        </w:rPr>
+        <w:t>Above is a diagram of the model. This model can be build as a `</w:t>
+      </w:r>
+      <w:proofErr w:type="spellStart"/>
+      <w:r>
+        <w:rPr>
+          <w:rFonts w:ascii="Open Sans" w:eastAsia="Times New Roman" w:hAnsi="Open Sans" w:cs="Open Sans"/>
+          <w:color w:val="555555"/>
+          <w:sz w:val="20"/>
+          <w:szCs w:val="20"/>
+          <w:lang w:val="en-CA" w:eastAsia="en-CA" w:bidi="ar-SA"/>
+        </w:rPr>
+        <w:t>tf.keras.Sequential</w:t>
+      </w:r>
+      <w:proofErr w:type="spellEnd"/>
+      <w:r>
+        <w:rPr>
+          <w:rFonts w:ascii="Open Sans" w:eastAsia="Times New Roman" w:hAnsi="Open Sans" w:cs="Open Sans"/>
+          <w:color w:val="555555"/>
+          <w:sz w:val="20"/>
+          <w:szCs w:val="20"/>
+          <w:lang w:val="en-CA" w:eastAsia="en-CA" w:bidi="ar-SA"/>
+        </w:rPr>
+        <w:t>`.</w:t>
+      </w:r>
+    </w:p>
+    <w:p>
+      <w:pPr>
+        <w:shd w:val="clear" w:color="auto" w:fill="FFFFFF"/>
+        <w:spacing w:before="100" w:beforeAutospacing="1" w:after="100" w:afterAutospacing="1" w:line="300" w:lineRule="atLeast"/>
+        <w:ind w:left="390"/>
+        <w:rPr>
+          <w:rFonts w:ascii="Open Sans" w:eastAsia="Times New Roman" w:hAnsi="Open Sans" w:cs="Open Sans"/>
+          <w:color w:val="555555"/>
+          <w:sz w:val="20"/>
+          <w:szCs w:val="20"/>
+          <w:lang w:val="en-CA" w:eastAsia="en-CA" w:bidi="ar-SA"/>
+        </w:rPr>
+      </w:pPr>
+      <w:r>
+        <w:rPr>
+          <w:rFonts w:ascii="Open Sans" w:eastAsia="Times New Roman" w:hAnsi="Open Sans" w:cs="Open Sans"/>
+          <w:color w:val="555555"/>
+          <w:sz w:val="20"/>
+          <w:szCs w:val="20"/>
+          <w:lang w:val="en-CA" w:eastAsia="en-CA" w:bidi="ar-SA"/>
+        </w:rPr>
+        <w:t>1</w:t>
+      </w:r>
+      <w:r>
+        <w:rPr>
+          <w:rFonts w:ascii="Open Sans" w:eastAsia="Times New Roman" w:hAnsi="Open Sans" w:cs="Open Sans"/>
+          <w:color w:val="555555"/>
+          <w:sz w:val="20"/>
+          <w:szCs w:val="20"/>
+          <w:lang w:val="en-CA" w:eastAsia="en-CA" w:bidi="ar-SA"/>
+        </w:rPr>
+        <w:t>. The first layer is the `encoder`, which converts the text to a sequence of token indices.</w:t>
+      </w:r>
+    </w:p>
+    <w:p>
+      <w:pPr>
+        <w:shd w:val="clear" w:color="auto" w:fill="FFFFFF"/>
+        <w:spacing w:before="100" w:beforeAutospacing="1" w:after="100" w:afterAutospacing="1" w:line="300" w:lineRule="atLeast"/>
+        <w:ind w:left="390"/>
+        <w:rPr>
+          <w:rFonts w:ascii="Open Sans" w:eastAsia="Times New Roman" w:hAnsi="Open Sans" w:cs="Open Sans"/>
+          <w:color w:val="555555"/>
+          <w:sz w:val="20"/>
+          <w:szCs w:val="20"/>
+          <w:lang w:val="en-CA" w:eastAsia="en-CA" w:bidi="ar-SA"/>
+        </w:rPr>
+      </w:pPr>
+      <w:r>
+        <w:rPr>
+          <w:rFonts w:ascii="Open Sans" w:eastAsia="Times New Roman" w:hAnsi="Open Sans" w:cs="Open Sans"/>
+          <w:color w:val="555555"/>
+          <w:sz w:val="20"/>
+          <w:szCs w:val="20"/>
+          <w:lang w:val="en-CA" w:eastAsia="en-CA" w:bidi="ar-SA"/>
+        </w:rPr>
+        <w:t>2</w:t>
+      </w:r>
+      <w:r>
+        <w:rPr>
+          <w:rFonts w:ascii="Open Sans" w:eastAsia="Times New Roman" w:hAnsi="Open Sans" w:cs="Open Sans"/>
+          <w:color w:val="555555"/>
+          <w:sz w:val="20"/>
+          <w:szCs w:val="20"/>
+          <w:lang w:val="en-CA" w:eastAsia="en-CA" w:bidi="ar-SA"/>
+        </w:rPr>
+        <w:t>. After the encoder is an `embedding` layer, that converts the sequences of word indices to</w:t>
+      </w:r>
+      <w:r>
+        <w:rPr>
+          <w:rFonts w:ascii="Open Sans" w:eastAsia="Times New Roman" w:hAnsi="Open Sans" w:cs="Open Sans"/>
+          <w:color w:val="555555"/>
+          <w:sz w:val="20"/>
+          <w:szCs w:val="20"/>
+          <w:lang w:val="en-CA" w:eastAsia="en-CA" w:bidi="ar-SA"/>
+        </w:rPr>
+        <w:t xml:space="preserve"> </w:t>
+      </w:r>
+      <w:r>
+        <w:rPr>
+          <w:rFonts w:ascii="Open Sans" w:eastAsia="Times New Roman" w:hAnsi="Open Sans" w:cs="Open Sans"/>
+          <w:color w:val="555555"/>
+          <w:sz w:val="20"/>
+          <w:szCs w:val="20"/>
+          <w:lang w:val="en-CA" w:eastAsia="en-CA" w:bidi="ar-SA"/>
+        </w:rPr>
+        <w:t>sequences of vectors.</w:t>
+      </w:r>
+    </w:p>
+    <w:p>
+      <w:pPr>
+        <w:shd w:val="clear" w:color="auto" w:fill="FFFFFF"/>
+        <w:spacing w:before="100" w:beforeAutospacing="1" w:after="100" w:afterAutospacing="1" w:line="300" w:lineRule="atLeast"/>
+        <w:ind w:left="390"/>
+        <w:rPr>
+          <w:rFonts w:ascii="Open Sans" w:eastAsia="Times New Roman" w:hAnsi="Open Sans" w:cs="Open Sans"/>
+          <w:color w:val="555555"/>
+          <w:sz w:val="20"/>
+          <w:szCs w:val="20"/>
+          <w:lang w:val="en-CA" w:eastAsia="en-CA" w:bidi="ar-SA"/>
+        </w:rPr>
+      </w:pPr>
+      <w:r>
+        <w:rPr>
+          <w:rFonts w:ascii="Open Sans" w:eastAsia="Times New Roman" w:hAnsi="Open Sans" w:cs="Open Sans"/>
+          <w:color w:val="555555"/>
+          <w:sz w:val="20"/>
+          <w:szCs w:val="20"/>
+          <w:lang w:val="en-CA" w:eastAsia="en-CA" w:bidi="ar-SA"/>
+        </w:rPr>
+        <w:t>3</w:t>
+      </w:r>
+      <w:r>
+        <w:rPr>
+          <w:rFonts w:ascii="Open Sans" w:eastAsia="Times New Roman" w:hAnsi="Open Sans" w:cs="Open Sans"/>
+          <w:color w:val="555555"/>
+          <w:sz w:val="20"/>
+          <w:szCs w:val="20"/>
+          <w:lang w:val="en-CA" w:eastAsia="en-CA" w:bidi="ar-SA"/>
+        </w:rPr>
+        <w:t xml:space="preserve">. A recurrent neural network (RNN) processes sequence input by iterating through the elements. RNNs pass the outputs from one timestep to their input on the next timestep. </w:t>
+      </w:r>
+    </w:p>
+    <w:p>
+      <w:pPr>
+        <w:shd w:val="clear" w:color="auto" w:fill="FFFFFF"/>
+        <w:spacing w:before="100" w:beforeAutospacing="1" w:after="100" w:afterAutospacing="1" w:line="300" w:lineRule="atLeast"/>
+        <w:ind w:left="390"/>
+        <w:rPr>
+          <w:rFonts w:ascii="Open Sans" w:eastAsia="Times New Roman" w:hAnsi="Open Sans" w:cs="Open Sans"/>
+          <w:color w:val="555555"/>
+          <w:sz w:val="20"/>
+          <w:szCs w:val="20"/>
+          <w:lang w:val="en-CA" w:eastAsia="en-CA" w:bidi="ar-SA"/>
+        </w:rPr>
+      </w:pPr>
+      <w:r>
+        <w:rPr>
+          <w:rFonts w:ascii="Open Sans" w:eastAsia="Times New Roman" w:hAnsi="Open Sans" w:cs="Open Sans"/>
+          <w:color w:val="555555"/>
+          <w:sz w:val="20"/>
+          <w:szCs w:val="20"/>
+          <w:lang w:val="en-CA" w:eastAsia="en-CA" w:bidi="ar-SA"/>
+        </w:rPr>
+        <w:t xml:space="preserve">Here we use a recurrent layer of the </w:t>
+      </w:r>
+      <w:r>
+        <w:rPr>
+          <w:rFonts w:ascii="Open Sans" w:eastAsia="Times New Roman" w:hAnsi="Open Sans" w:cs="Open Sans"/>
+          <w:color w:val="555555"/>
+          <w:sz w:val="20"/>
+          <w:szCs w:val="20"/>
+          <w:lang w:val="en-CA" w:eastAsia="en-CA" w:bidi="ar-SA"/>
+        </w:rPr>
+        <w:t>LSTM</w:t>
+      </w:r>
+      <w:r>
+        <w:rPr>
+          <w:rFonts w:ascii="Open Sans" w:eastAsia="Times New Roman" w:hAnsi="Open Sans" w:cs="Open Sans"/>
+          <w:color w:val="555555"/>
+          <w:sz w:val="20"/>
+          <w:szCs w:val="20"/>
+          <w:lang w:val="en-CA" w:eastAsia="en-CA" w:bidi="ar-SA"/>
+        </w:rPr>
+        <w:t xml:space="preserve"> type.</w:t>
+      </w:r>
+    </w:p>
+    <w:p>
+      <w:pPr>
+        <w:shd w:val="clear" w:color="auto" w:fill="FFFFFF"/>
+        <w:spacing w:before="100" w:beforeAutospacing="1" w:after="100" w:afterAutospacing="1" w:line="300" w:lineRule="atLeast"/>
+        <w:ind w:left="390"/>
+        <w:rPr>
+          <w:rFonts w:ascii="Open Sans" w:eastAsia="Times New Roman" w:hAnsi="Open Sans" w:cs="Open Sans"/>
+          <w:color w:val="555555"/>
+          <w:sz w:val="20"/>
+          <w:szCs w:val="20"/>
+          <w:lang w:val="en-CA" w:eastAsia="en-CA" w:bidi="ar-SA"/>
+        </w:rPr>
+      </w:pPr>
+    </w:p>
+    <w:p>
+      <w:pPr>
+        <w:shd w:val="clear" w:color="auto" w:fill="FFFFFF"/>
+        <w:spacing w:before="100" w:beforeAutospacing="1" w:after="100" w:afterAutospacing="1" w:line="300" w:lineRule="atLeast"/>
+        <w:ind w:left="390"/>
+        <w:rPr>
+          <w:rFonts w:ascii="Open Sans" w:eastAsia="Times New Roman" w:hAnsi="Open Sans" w:cs="Open Sans"/>
+          <w:color w:val="555555"/>
+          <w:sz w:val="20"/>
+          <w:szCs w:val="20"/>
+          <w:lang w:val="en-CA" w:eastAsia="en-CA" w:bidi="ar-SA"/>
+        </w:rPr>
+      </w:pPr>
+      <w:r>
+        <w:rPr>
+          <w:rFonts w:ascii="Open Sans" w:eastAsia="Times New Roman" w:hAnsi="Open Sans" w:cs="Open Sans"/>
+          <w:color w:val="555555"/>
+          <w:sz w:val="20"/>
+          <w:szCs w:val="20"/>
+          <w:lang w:val="en-CA" w:eastAsia="en-CA" w:bidi="ar-SA"/>
+        </w:rPr>
+        <w:t>4</w:t>
+      </w:r>
+      <w:r>
+        <w:rPr>
+          <w:rFonts w:ascii="Open Sans" w:eastAsia="Times New Roman" w:hAnsi="Open Sans" w:cs="Open Sans"/>
+          <w:color w:val="555555"/>
+          <w:sz w:val="20"/>
+          <w:szCs w:val="20"/>
+          <w:lang w:val="en-CA" w:eastAsia="en-CA" w:bidi="ar-SA"/>
+        </w:rPr>
+        <w:t xml:space="preserve">. Additionally, we use the </w:t>
+      </w:r>
+      <w:proofErr w:type="spellStart"/>
+      <w:r>
+        <w:rPr>
+          <w:rFonts w:ascii="Open Sans" w:eastAsia="Times New Roman" w:hAnsi="Open Sans" w:cs="Open Sans"/>
+          <w:color w:val="555555"/>
+          <w:sz w:val="20"/>
+          <w:szCs w:val="20"/>
+          <w:highlight w:val="lightGray"/>
+          <w:lang w:val="en-CA" w:eastAsia="en-CA" w:bidi="ar-SA"/>
+        </w:rPr>
+        <w:t>tf.keras.layers.Bidirectional</w:t>
+      </w:r>
+      <w:proofErr w:type="spellEnd"/>
+      <w:r>
+        <w:rPr>
+          <w:rFonts w:ascii="Open Sans" w:eastAsia="Times New Roman" w:hAnsi="Open Sans" w:cs="Open Sans"/>
+          <w:color w:val="555555"/>
+          <w:sz w:val="20"/>
+          <w:szCs w:val="20"/>
+          <w:lang w:val="en-CA" w:eastAsia="en-CA" w:bidi="ar-SA"/>
+        </w:rPr>
+        <w:t xml:space="preserve"> </w:t>
+      </w:r>
+      <w:r>
+        <w:rPr>
+          <w:rFonts w:ascii="Open Sans" w:eastAsia="Times New Roman" w:hAnsi="Open Sans" w:cs="Open Sans"/>
+          <w:color w:val="555555"/>
+          <w:sz w:val="20"/>
+          <w:szCs w:val="20"/>
+          <w:lang w:val="en-CA" w:eastAsia="en-CA" w:bidi="ar-SA"/>
+        </w:rPr>
+        <w:t>wrapper. This propagates the input forward and backwards through the RNN layer and then concatenates the final output. It is often used with text sequences (but should not be used with time series since it breaks causality).</w:t>
+      </w:r>
+    </w:p>
+    <w:p>
+      <w:pPr>
+        <w:pStyle w:val="Paragraphedeliste"/>
+        <w:numPr>
+          <w:ilvl w:val="0"/>
+          <w:numId w:val="23"/>
+        </w:numPr>
+        <w:shd w:val="clear" w:color="auto" w:fill="FFFFFF"/>
+        <w:spacing w:before="100" w:beforeAutospacing="1" w:after="100" w:afterAutospacing="1" w:line="300" w:lineRule="atLeast"/>
+        <w:rPr>
+          <w:rFonts w:ascii="Open Sans" w:eastAsia="Times New Roman" w:hAnsi="Open Sans" w:cs="Open Sans"/>
+          <w:color w:val="555555"/>
+          <w:sz w:val="20"/>
+          <w:szCs w:val="20"/>
+          <w:lang w:val="en-CA" w:eastAsia="en-CA" w:bidi="ar-SA"/>
+        </w:rPr>
+      </w:pPr>
+      <w:r>
+        <w:rPr>
+          <w:rFonts w:ascii="Open Sans" w:eastAsia="Times New Roman" w:hAnsi="Open Sans" w:cs="Open Sans"/>
+          <w:color w:val="555555"/>
+          <w:sz w:val="20"/>
+          <w:szCs w:val="20"/>
+          <w:lang w:val="en-CA" w:eastAsia="en-CA" w:bidi="ar-SA"/>
+        </w:rPr>
+        <w:t xml:space="preserve">The main advantage of a bidirectional RNN is that the signal from the beginning of the input doesn't need to be processed all the way through every timestep to affect the output.  </w:t>
+      </w:r>
+    </w:p>
+    <w:p>
+      <w:pPr>
+        <w:pStyle w:val="Paragraphedeliste"/>
+        <w:numPr>
+          <w:ilvl w:val="0"/>
+          <w:numId w:val="23"/>
+        </w:numPr>
+        <w:shd w:val="clear" w:color="auto" w:fill="FFFFFF"/>
+        <w:spacing w:before="100" w:beforeAutospacing="1" w:after="100" w:afterAutospacing="1" w:line="300" w:lineRule="atLeast"/>
+        <w:rPr>
+          <w:rFonts w:ascii="Open Sans" w:eastAsia="Times New Roman" w:hAnsi="Open Sans" w:cs="Open Sans"/>
+          <w:color w:val="555555"/>
+          <w:sz w:val="20"/>
+          <w:szCs w:val="20"/>
+          <w:lang w:val="en-CA" w:eastAsia="en-CA" w:bidi="ar-SA"/>
+        </w:rPr>
+      </w:pPr>
+      <w:r>
+        <w:rPr>
+          <w:rFonts w:ascii="Open Sans" w:eastAsia="Times New Roman" w:hAnsi="Open Sans" w:cs="Open Sans"/>
+          <w:color w:val="555555"/>
+          <w:sz w:val="20"/>
+          <w:szCs w:val="20"/>
+          <w:lang w:val="en-CA" w:eastAsia="en-CA" w:bidi="ar-SA"/>
+        </w:rPr>
+        <w:t xml:space="preserve">The main disadvantage of a bidirectional RNN is that you can't efficiently compute online predictions for a word </w:t>
+      </w:r>
+      <w:r>
+        <w:rPr>
+          <w:rFonts w:ascii="Open Sans" w:eastAsia="Times New Roman" w:hAnsi="Open Sans" w:cs="Open Sans"/>
+          <w:color w:val="555555"/>
+          <w:sz w:val="20"/>
+          <w:szCs w:val="20"/>
+          <w:lang w:val="en-CA" w:eastAsia="en-CA" w:bidi="ar-SA"/>
+        </w:rPr>
+        <w:t>stream since</w:t>
+      </w:r>
+      <w:r>
+        <w:rPr>
+          <w:rFonts w:ascii="Open Sans" w:eastAsia="Times New Roman" w:hAnsi="Open Sans" w:cs="Open Sans"/>
+          <w:color w:val="555555"/>
+          <w:sz w:val="20"/>
+          <w:szCs w:val="20"/>
+          <w:lang w:val="en-CA" w:eastAsia="en-CA" w:bidi="ar-SA"/>
+        </w:rPr>
+        <w:t xml:space="preserve"> new words keep getting added at the end of the sequence.</w:t>
+      </w:r>
+    </w:p>
+    <w:p>
+      <w:pPr>
+        <w:shd w:val="clear" w:color="auto" w:fill="FFFFFF"/>
+        <w:spacing w:before="100" w:beforeAutospacing="1" w:after="100" w:afterAutospacing="1" w:line="300" w:lineRule="atLeast"/>
+        <w:ind w:left="390"/>
+        <w:rPr>
+          <w:rFonts w:ascii="Open Sans" w:eastAsia="Times New Roman" w:hAnsi="Open Sans" w:cs="Open Sans"/>
+          <w:color w:val="555555"/>
+          <w:sz w:val="20"/>
+          <w:szCs w:val="20"/>
+          <w:lang w:val="en-CA" w:eastAsia="en-CA" w:bidi="ar-SA"/>
+        </w:rPr>
+      </w:pPr>
+      <w:r>
+        <w:rPr>
+          <w:rFonts w:ascii="Open Sans" w:eastAsia="Times New Roman" w:hAnsi="Open Sans" w:cs="Open Sans"/>
+          <w:color w:val="555555"/>
+          <w:sz w:val="20"/>
+          <w:szCs w:val="20"/>
+          <w:lang w:val="en-CA" w:eastAsia="en-CA" w:bidi="ar-SA"/>
+        </w:rPr>
+        <w:t>5</w:t>
+      </w:r>
+      <w:r>
+        <w:rPr>
+          <w:rFonts w:ascii="Open Sans" w:eastAsia="Times New Roman" w:hAnsi="Open Sans" w:cs="Open Sans"/>
+          <w:color w:val="555555"/>
+          <w:sz w:val="20"/>
+          <w:szCs w:val="20"/>
+          <w:lang w:val="en-CA" w:eastAsia="en-CA" w:bidi="ar-SA"/>
+        </w:rPr>
+        <w:t>. After the RNN has converted the sequence to a single vector the two `</w:t>
+      </w:r>
+      <w:proofErr w:type="spellStart"/>
+      <w:r>
+        <w:rPr>
+          <w:rFonts w:ascii="Open Sans" w:eastAsia="Times New Roman" w:hAnsi="Open Sans" w:cs="Open Sans"/>
+          <w:color w:val="555555"/>
+          <w:sz w:val="20"/>
+          <w:szCs w:val="20"/>
+          <w:highlight w:val="lightGray"/>
+          <w:lang w:val="en-CA" w:eastAsia="en-CA" w:bidi="ar-SA"/>
+        </w:rPr>
+        <w:t>layers.Dense</w:t>
+      </w:r>
+      <w:proofErr w:type="spellEnd"/>
+      <w:r>
+        <w:rPr>
+          <w:rFonts w:ascii="Open Sans" w:eastAsia="Times New Roman" w:hAnsi="Open Sans" w:cs="Open Sans"/>
+          <w:color w:val="555555"/>
+          <w:sz w:val="20"/>
+          <w:szCs w:val="20"/>
+          <w:lang w:val="en-CA" w:eastAsia="en-CA" w:bidi="ar-SA"/>
+        </w:rPr>
+        <w:t>` do some final processing, and convert from this vector representation to a single logit as the classification output.</w:t>
+      </w:r>
+      <w:sdt>
+        <w:sdtPr>
+          <w:rPr>
+            <w:rFonts w:ascii="Open Sans" w:eastAsia="Times New Roman" w:hAnsi="Open Sans" w:cs="Open Sans"/>
+            <w:color w:val="555555"/>
+            <w:sz w:val="20"/>
+            <w:szCs w:val="20"/>
+            <w:lang w:val="en-CA" w:eastAsia="en-CA" w:bidi="ar-SA"/>
+          </w:rPr>
+          <w:id w:val="1314064523"/>
+          <w:citation/>
+        </w:sdtPr>
+        <w:sdtContent>
+          <w:r>
+            <w:rPr>
+              <w:rFonts w:ascii="Open Sans" w:eastAsia="Times New Roman" w:hAnsi="Open Sans" w:cs="Open Sans"/>
+              <w:color w:val="555555"/>
+              <w:sz w:val="20"/>
+              <w:szCs w:val="20"/>
+              <w:lang w:val="en-CA" w:eastAsia="en-CA" w:bidi="ar-SA"/>
+            </w:rPr>
+            <w:fldChar w:fldCharType="begin"/>
+          </w:r>
+          <w:r>
+            <w:rPr>
+              <w:rFonts w:ascii="Open Sans" w:eastAsia="Times New Roman" w:hAnsi="Open Sans" w:cs="Open Sans"/>
+              <w:color w:val="555555"/>
+              <w:sz w:val="20"/>
+              <w:szCs w:val="20"/>
+              <w:lang w:val="en-CA" w:eastAsia="en-CA" w:bidi="ar-SA"/>
+            </w:rPr>
+            <w:instrText xml:space="preserve"> CITATION tensorflow \l 4105 </w:instrText>
+          </w:r>
+          <w:r>
+            <w:rPr>
+              <w:rFonts w:ascii="Open Sans" w:eastAsia="Times New Roman" w:hAnsi="Open Sans" w:cs="Open Sans"/>
+              <w:color w:val="555555"/>
+              <w:sz w:val="20"/>
+              <w:szCs w:val="20"/>
+              <w:lang w:val="en-CA" w:eastAsia="en-CA" w:bidi="ar-SA"/>
+            </w:rPr>
+            <w:fldChar w:fldCharType="separate"/>
+          </w:r>
+          <w:r>
+            <w:rPr>
+              <w:rFonts w:ascii="Open Sans" w:eastAsia="Times New Roman" w:hAnsi="Open Sans" w:cs="Open Sans"/>
+              <w:noProof/>
+              <w:color w:val="555555"/>
+              <w:sz w:val="20"/>
+              <w:szCs w:val="20"/>
+              <w:lang w:val="en-CA" w:eastAsia="en-CA" w:bidi="ar-SA"/>
+            </w:rPr>
+            <w:t xml:space="preserve"> </w:t>
+          </w:r>
+          <w:r>
+            <w:rPr>
+              <w:rFonts w:ascii="Open Sans" w:eastAsia="Times New Roman" w:hAnsi="Open Sans" w:cs="Open Sans"/>
+              <w:noProof/>
+              <w:color w:val="555555"/>
+              <w:sz w:val="20"/>
+              <w:szCs w:val="20"/>
+              <w:lang w:val="en-CA" w:eastAsia="en-CA" w:bidi="ar-SA"/>
+            </w:rPr>
+            <w:t>(GOOGLE, n.d.)</w:t>
+          </w:r>
+          <w:r>
+            <w:rPr>
+              <w:rFonts w:ascii="Open Sans" w:eastAsia="Times New Roman" w:hAnsi="Open Sans" w:cs="Open Sans"/>
+              <w:color w:val="555555"/>
+              <w:sz w:val="20"/>
+              <w:szCs w:val="20"/>
+              <w:lang w:val="en-CA" w:eastAsia="en-CA" w:bidi="ar-SA"/>
+            </w:rPr>
+            <w:fldChar w:fldCharType="end"/>
+          </w:r>
+        </w:sdtContent>
+      </w:sdt>
+    </w:p>
+    <w:p>
+      <w:pPr>
         <w:numPr>
           <w:ilvl w:val="2"/>
           <w:numId w:val="22"/>
@@ -4947,6 +5977,320 @@
     </w:p>
     <w:p>
       <w:pPr>
+        <w:shd w:val="clear" w:color="auto" w:fill="FFFFFF"/>
+        <w:spacing w:before="100" w:beforeAutospacing="1" w:after="100" w:afterAutospacing="1" w:line="300" w:lineRule="atLeast"/>
+        <w:ind w:left="390"/>
+        <w:rPr>
+          <w:rFonts w:ascii="Open Sans" w:eastAsia="Times New Roman" w:hAnsi="Open Sans" w:cs="Open Sans"/>
+          <w:color w:val="555555"/>
+          <w:sz w:val="20"/>
+          <w:szCs w:val="20"/>
+          <w:lang w:val="en-CA" w:eastAsia="en-CA" w:bidi="ar-SA"/>
+        </w:rPr>
+      </w:pPr>
+      <w:r>
+        <w:rPr>
+          <w:rFonts w:ascii="Open Sans" w:eastAsia="Times New Roman" w:hAnsi="Open Sans" w:cs="Open Sans"/>
+          <w:color w:val="555555"/>
+          <w:sz w:val="20"/>
+          <w:szCs w:val="20"/>
+          <w:lang w:val="en-CA" w:eastAsia="en-CA" w:bidi="ar-SA"/>
+        </w:rPr>
+        <w:t xml:space="preserve">So my baseline model is one that the tutorial of </w:t>
+      </w:r>
+      <w:proofErr w:type="spellStart"/>
+      <w:r>
+        <w:rPr>
+          <w:rFonts w:ascii="Open Sans" w:eastAsia="Times New Roman" w:hAnsi="Open Sans" w:cs="Open Sans"/>
+          <w:color w:val="555555"/>
+          <w:sz w:val="20"/>
+          <w:szCs w:val="20"/>
+          <w:lang w:val="en-CA" w:eastAsia="en-CA" w:bidi="ar-SA"/>
+        </w:rPr>
+        <w:t>tensorflow</w:t>
+      </w:r>
+      <w:proofErr w:type="spellEnd"/>
+      <w:r>
+        <w:rPr>
+          <w:rFonts w:ascii="Open Sans" w:eastAsia="Times New Roman" w:hAnsi="Open Sans" w:cs="Open Sans"/>
+          <w:color w:val="555555"/>
+          <w:sz w:val="20"/>
+          <w:szCs w:val="20"/>
+          <w:lang w:val="en-CA" w:eastAsia="en-CA" w:bidi="ar-SA"/>
+        </w:rPr>
+        <w:t xml:space="preserve"> present. I adapt this with some pre-processing task to the data </w:t>
+      </w:r>
+      <w:r>
+        <w:rPr>
+          <w:rFonts w:ascii="Open Sans" w:eastAsia="Times New Roman" w:hAnsi="Open Sans" w:cs="Open Sans"/>
+          <w:color w:val="555555"/>
+          <w:sz w:val="20"/>
+          <w:szCs w:val="20"/>
+          <w:lang w:val="en-CA" w:eastAsia="en-CA" w:bidi="ar-SA"/>
+        </w:rPr>
+        <w:t>and this</w:t>
+      </w:r>
+      <w:r>
+        <w:rPr>
+          <w:rFonts w:ascii="Open Sans" w:eastAsia="Times New Roman" w:hAnsi="Open Sans" w:cs="Open Sans"/>
+          <w:color w:val="555555"/>
+          <w:sz w:val="20"/>
+          <w:szCs w:val="20"/>
+          <w:lang w:val="en-CA" w:eastAsia="en-CA" w:bidi="ar-SA"/>
+        </w:rPr>
+        <w:t xml:space="preserve"> is what I get for the test</w:t>
+      </w:r>
+      <w:r>
+        <w:rPr>
+          <w:rFonts w:ascii="Open Sans" w:eastAsia="Times New Roman" w:hAnsi="Open Sans" w:cs="Open Sans"/>
+          <w:color w:val="555555"/>
+          <w:sz w:val="20"/>
+          <w:szCs w:val="20"/>
+          <w:lang w:val="en-CA" w:eastAsia="en-CA" w:bidi="ar-SA"/>
+        </w:rPr>
+        <w:t>:</w:t>
+      </w:r>
+    </w:p>
+    <w:p>
+      <w:pPr>
+        <w:keepNext/>
+        <w:shd w:val="clear" w:color="auto" w:fill="FFFFFF"/>
+        <w:spacing w:before="100" w:beforeAutospacing="1" w:after="100" w:afterAutospacing="1" w:line="300" w:lineRule="atLeast"/>
+        <w:ind w:left="390"/>
+      </w:pPr>
+      <w:r>
+        <w:rPr>
+          <w:noProof/>
+        </w:rPr>
+        <w:drawing>
+          <wp:inline distT="0" distB="0" distL="0" distR="0" wp14:anchorId="7C308672" wp14:editId="78D001C8">
+            <wp:extent cx="5943600" cy="1554480"/>
+            <wp:effectExtent l="0" t="0" r="0" b="7620"/>
+            <wp:docPr id="26" name="Image 26" descr="Une image contenant texte&#10;&#10;Description générée automatiquement"/>
+            <wp:cNvGraphicFramePr>
+              <a:graphicFrameLocks xmlns:a="http://schemas.openxmlformats.org/drawingml/2006/main" noChangeAspect="1"/>
+            </wp:cNvGraphicFramePr>
+            <a:graphic xmlns:a="http://schemas.openxmlformats.org/drawingml/2006/main">
+              <a:graphicData uri="http://schemas.openxmlformats.org/drawingml/2006/picture">
+                <pic:pic xmlns:pic="http://schemas.openxmlformats.org/drawingml/2006/picture">
+                  <pic:nvPicPr>
+                    <pic:cNvPr id="26" name="Image 26" descr="Une image contenant texte&#10;&#10;Description générée automatiquement"/>
+                    <pic:cNvPicPr/>
+                  </pic:nvPicPr>
+                  <pic:blipFill>
+                    <a:blip r:embed="rId12"/>
+                    <a:stretch>
+                      <a:fillRect/>
+                    </a:stretch>
+                  </pic:blipFill>
+                  <pic:spPr>
+                    <a:xfrm>
+                      <a:off x="0" y="0"/>
+                      <a:ext cx="5943600" cy="1554480"/>
+                    </a:xfrm>
+                    <a:prstGeom prst="rect">
+                      <a:avLst/>
+                    </a:prstGeom>
+                  </pic:spPr>
+                </pic:pic>
+              </a:graphicData>
+            </a:graphic>
+          </wp:inline>
+        </w:drawing>
+      </w:r>
+    </w:p>
+    <w:p>
+      <w:pPr>
+        <w:pStyle w:val="Lgende"/>
+        <w:rPr>
+          <w:rFonts w:ascii="Open Sans" w:eastAsia="Times New Roman" w:hAnsi="Open Sans" w:cs="Open Sans"/>
+          <w:color w:val="555555"/>
+          <w:sz w:val="20"/>
+          <w:szCs w:val="20"/>
+          <w:lang w:val="en-CA" w:eastAsia="en-CA" w:bidi="ar-SA"/>
+        </w:rPr>
+      </w:pPr>
+      <w:r>
+        <w:t xml:space="preserve">Figure </w:t>
+      </w:r>
+      <w:r>
+        <w:fldChar w:fldCharType="begin"/>
+      </w:r>
+      <w:r>
+        <w:instrText xml:space="preserve"> SEQ Figure \* ARABIC </w:instrText>
+      </w:r>
+      <w:r>
+        <w:fldChar w:fldCharType="separate"/>
+      </w:r>
+      <w:r>
+        <w:rPr>
+          <w:noProof/>
+        </w:rPr>
+        <w:t>2</w:t>
+      </w:r>
+      <w:r>
+        <w:fldChar w:fldCharType="end"/>
+      </w:r>
+      <w:r>
+        <w:rPr>
+          <w:lang w:val="en-CA"/>
+        </w:rPr>
+        <w:t>: 1st prediction</w:t>
+      </w:r>
+    </w:p>
+    <w:p>
+      <w:pPr>
+        <w:shd w:val="clear" w:color="auto" w:fill="FFFFFF"/>
+        <w:spacing w:before="100" w:beforeAutospacing="1" w:after="100" w:afterAutospacing="1" w:line="300" w:lineRule="atLeast"/>
+        <w:ind w:left="390"/>
+        <w:rPr>
+          <w:rFonts w:ascii="Open Sans" w:eastAsia="Times New Roman" w:hAnsi="Open Sans" w:cs="Open Sans"/>
+          <w:color w:val="555555"/>
+          <w:sz w:val="20"/>
+          <w:szCs w:val="20"/>
+          <w:lang w:val="en-CA" w:eastAsia="en-CA" w:bidi="ar-SA"/>
+        </w:rPr>
+      </w:pPr>
+      <w:r>
+        <w:rPr>
+          <w:rFonts w:ascii="Open Sans" w:eastAsia="Times New Roman" w:hAnsi="Open Sans" w:cs="Open Sans"/>
+          <w:color w:val="555555"/>
+          <w:sz w:val="20"/>
+          <w:szCs w:val="20"/>
+          <w:lang w:val="en-CA" w:eastAsia="en-CA" w:bidi="ar-SA"/>
+        </w:rPr>
+        <w:t>There we see that the array represents the prediction for each emotion that we choose above. At the end, the predict that ‘admiration’ correspond to the comment: ‘</w:t>
+      </w:r>
+      <w:proofErr w:type="spellStart"/>
+      <w:r>
+        <w:rPr>
+          <w:rFonts w:ascii="Open Sans" w:eastAsia="Times New Roman" w:hAnsi="Open Sans" w:cs="Open Sans"/>
+          <w:color w:val="555555"/>
+          <w:sz w:val="20"/>
+          <w:szCs w:val="20"/>
+          <w:lang w:val="en-CA" w:eastAsia="en-CA" w:bidi="ar-SA"/>
+        </w:rPr>
+        <w:t>Whaou</w:t>
+      </w:r>
+      <w:proofErr w:type="spellEnd"/>
+      <w:r>
+        <w:rPr>
+          <w:rFonts w:ascii="Open Sans" w:eastAsia="Times New Roman" w:hAnsi="Open Sans" w:cs="Open Sans"/>
+          <w:color w:val="555555"/>
+          <w:sz w:val="20"/>
+          <w:szCs w:val="20"/>
+          <w:lang w:val="en-CA" w:eastAsia="en-CA" w:bidi="ar-SA"/>
+        </w:rPr>
+        <w:t>! It is beautiful’. This work with the evaluation of 0.45 accuracy of the test.</w:t>
+      </w:r>
+    </w:p>
+    <w:p>
+      <w:pPr>
+        <w:keepNext/>
+        <w:shd w:val="clear" w:color="auto" w:fill="FFFFFF"/>
+        <w:spacing w:before="100" w:beforeAutospacing="1" w:after="100" w:afterAutospacing="1" w:line="300" w:lineRule="atLeast"/>
+        <w:ind w:left="390"/>
+      </w:pPr>
+      <w:r>
+        <w:rPr>
+          <w:noProof/>
+        </w:rPr>
+        <w:drawing>
+          <wp:inline distT="0" distB="0" distL="0" distR="0" wp14:anchorId="64269F99" wp14:editId="6045F1EE">
+            <wp:extent cx="5943600" cy="650240"/>
+            <wp:effectExtent l="0" t="0" r="0" b="0"/>
+            <wp:docPr id="27" name="Image 27"/>
+            <wp:cNvGraphicFramePr>
+              <a:graphicFrameLocks xmlns:a="http://schemas.openxmlformats.org/drawingml/2006/main" noChangeAspect="1"/>
+            </wp:cNvGraphicFramePr>
+            <a:graphic xmlns:a="http://schemas.openxmlformats.org/drawingml/2006/main">
+              <a:graphicData uri="http://schemas.openxmlformats.org/drawingml/2006/picture">
+                <pic:pic xmlns:pic="http://schemas.openxmlformats.org/drawingml/2006/picture">
+                  <pic:nvPicPr>
+                    <pic:cNvPr id="1" name=""/>
+                    <pic:cNvPicPr/>
+                  </pic:nvPicPr>
+                  <pic:blipFill>
+                    <a:blip r:embed="rId13"/>
+                    <a:stretch>
+                      <a:fillRect/>
+                    </a:stretch>
+                  </pic:blipFill>
+                  <pic:spPr>
+                    <a:xfrm>
+                      <a:off x="0" y="0"/>
+                      <a:ext cx="5943600" cy="650240"/>
+                    </a:xfrm>
+                    <a:prstGeom prst="rect">
+                      <a:avLst/>
+                    </a:prstGeom>
+                  </pic:spPr>
+                </pic:pic>
+              </a:graphicData>
+            </a:graphic>
+          </wp:inline>
+        </w:drawing>
+      </w:r>
+    </w:p>
+    <w:p>
+      <w:pPr>
+        <w:pStyle w:val="Lgende"/>
+      </w:pPr>
+      <w:r>
+        <w:t xml:space="preserve">Figure </w:t>
+      </w:r>
+      <w:r>
+        <w:fldChar w:fldCharType="begin"/>
+      </w:r>
+      <w:r>
+        <w:instrText xml:space="preserve"> SEQ Figure \* ARABIC </w:instrText>
+      </w:r>
+      <w:r>
+        <w:fldChar w:fldCharType="separate"/>
+      </w:r>
+      <w:r>
+        <w:rPr>
+          <w:noProof/>
+        </w:rPr>
+        <w:t>3</w:t>
+      </w:r>
+      <w:r>
+        <w:fldChar w:fldCharType="end"/>
+      </w:r>
+      <w:r>
+        <w:rPr>
+          <w:lang w:val="en-CA"/>
+        </w:rPr>
+        <w:t>: Test evaluation</w:t>
+      </w:r>
+    </w:p>
+    <w:p>
+      <w:pPr>
+        <w:shd w:val="clear" w:color="auto" w:fill="FFFFFF"/>
+        <w:spacing w:before="100" w:beforeAutospacing="1" w:after="100" w:afterAutospacing="1" w:line="300" w:lineRule="atLeast"/>
+        <w:ind w:left="390"/>
+        <w:rPr>
+          <w:rFonts w:ascii="Open Sans" w:eastAsia="Times New Roman" w:hAnsi="Open Sans" w:cs="Open Sans"/>
+          <w:color w:val="555555"/>
+          <w:sz w:val="20"/>
+          <w:szCs w:val="20"/>
+          <w:lang w:val="en-CA" w:eastAsia="en-CA" w:bidi="ar-SA"/>
+        </w:rPr>
+      </w:pPr>
+      <w:r>
+        <w:rPr>
+          <w:rFonts w:ascii="Open Sans" w:eastAsia="Times New Roman" w:hAnsi="Open Sans" w:cs="Open Sans"/>
+          <w:color w:val="555555"/>
+          <w:sz w:val="20"/>
+          <w:szCs w:val="20"/>
+          <w:lang w:val="en-CA" w:eastAsia="en-CA" w:bidi="ar-SA"/>
+        </w:rPr>
+        <w:lastRenderedPageBreak/>
+        <w:t xml:space="preserve"> </w:t>
+      </w:r>
+    </w:p>
+    <w:p>
+      <w:pPr>
         <w:numPr>
           <w:ilvl w:val="1"/>
           <w:numId w:val="22"/>
@@ -4997,6 +6341,498 @@
     </w:p>
     <w:p>
       <w:pPr>
+        <w:shd w:val="clear" w:color="auto" w:fill="FFFFFF"/>
+        <w:spacing w:before="100" w:beforeAutospacing="1" w:after="100" w:afterAutospacing="1" w:line="300" w:lineRule="atLeast"/>
+        <w:ind w:left="390"/>
+        <w:rPr>
+          <w:rFonts w:ascii="Open Sans" w:eastAsia="Times New Roman" w:hAnsi="Open Sans" w:cs="Open Sans"/>
+          <w:color w:val="555555"/>
+          <w:sz w:val="20"/>
+          <w:szCs w:val="20"/>
+          <w:lang w:val="en-CA" w:eastAsia="en-CA" w:bidi="ar-SA"/>
+        </w:rPr>
+      </w:pPr>
+      <w:r>
+        <w:rPr>
+          <w:rFonts w:ascii="Open Sans" w:eastAsia="Times New Roman" w:hAnsi="Open Sans" w:cs="Open Sans"/>
+          <w:color w:val="555555"/>
+          <w:sz w:val="20"/>
+          <w:szCs w:val="20"/>
+          <w:lang w:val="en-CA" w:eastAsia="en-CA" w:bidi="ar-SA"/>
+        </w:rPr>
+        <w:t>For the data pre-processing part, we must do:</w:t>
+      </w:r>
+    </w:p>
+    <w:p>
+      <w:pPr>
+        <w:pStyle w:val="Paragraphedeliste"/>
+        <w:numPr>
+          <w:ilvl w:val="0"/>
+          <w:numId w:val="24"/>
+        </w:numPr>
+        <w:shd w:val="clear" w:color="auto" w:fill="FFFFFF"/>
+        <w:spacing w:before="100" w:beforeAutospacing="1" w:after="100" w:afterAutospacing="1" w:line="300" w:lineRule="atLeast"/>
+        <w:rPr>
+          <w:rFonts w:ascii="Open Sans" w:eastAsia="Times New Roman" w:hAnsi="Open Sans" w:cs="Open Sans"/>
+          <w:color w:val="555555"/>
+          <w:sz w:val="20"/>
+          <w:szCs w:val="20"/>
+          <w:lang w:val="en-CA" w:eastAsia="en-CA" w:bidi="ar-SA"/>
+        </w:rPr>
+      </w:pPr>
+      <w:r>
+        <w:rPr>
+          <w:rFonts w:ascii="Open Sans" w:eastAsia="Times New Roman" w:hAnsi="Open Sans" w:cs="Open Sans"/>
+          <w:color w:val="555555"/>
+          <w:sz w:val="20"/>
+          <w:szCs w:val="20"/>
+          <w:lang w:val="en-CA" w:eastAsia="en-CA" w:bidi="ar-SA"/>
+        </w:rPr>
+        <w:t xml:space="preserve">The emotion feature has the type of Boolean when we load it. So, we </w:t>
+      </w:r>
+      <w:r>
+        <w:rPr>
+          <w:rFonts w:ascii="Open Sans" w:eastAsia="Times New Roman" w:hAnsi="Open Sans" w:cs="Open Sans"/>
+          <w:color w:val="555555"/>
+          <w:sz w:val="20"/>
+          <w:szCs w:val="20"/>
+          <w:lang w:val="en-CA" w:eastAsia="en-CA" w:bidi="ar-SA"/>
+        </w:rPr>
+        <w:t>must</w:t>
+      </w:r>
+      <w:r>
+        <w:rPr>
+          <w:rFonts w:ascii="Open Sans" w:eastAsia="Times New Roman" w:hAnsi="Open Sans" w:cs="Open Sans"/>
+          <w:color w:val="555555"/>
+          <w:sz w:val="20"/>
+          <w:szCs w:val="20"/>
+          <w:lang w:val="en-CA" w:eastAsia="en-CA" w:bidi="ar-SA"/>
+        </w:rPr>
+        <w:t xml:space="preserve"> transform it, in int [0,1] which replace [false, true]:</w:t>
+      </w:r>
+    </w:p>
+    <w:p>
+      <w:pPr>
+        <w:pStyle w:val="Paragraphedeliste"/>
+        <w:numPr>
+          <w:ilvl w:val="1"/>
+          <w:numId w:val="24"/>
+        </w:numPr>
+        <w:shd w:val="clear" w:color="auto" w:fill="FFFFFF"/>
+        <w:spacing w:before="100" w:beforeAutospacing="1" w:after="100" w:afterAutospacing="1" w:line="300" w:lineRule="atLeast"/>
+        <w:rPr>
+          <w:rFonts w:ascii="Open Sans" w:eastAsia="Times New Roman" w:hAnsi="Open Sans" w:cs="Open Sans"/>
+          <w:color w:val="555555"/>
+          <w:sz w:val="20"/>
+          <w:szCs w:val="20"/>
+          <w:lang w:val="en-CA" w:eastAsia="en-CA" w:bidi="ar-SA"/>
+        </w:rPr>
+      </w:pPr>
+      <w:r>
+        <w:rPr>
+          <w:rFonts w:ascii="Open Sans" w:eastAsia="Times New Roman" w:hAnsi="Open Sans" w:cs="Open Sans"/>
+          <w:color w:val="555555"/>
+          <w:sz w:val="20"/>
+          <w:szCs w:val="20"/>
+          <w:lang w:val="en-CA" w:eastAsia="en-CA" w:bidi="ar-SA"/>
+        </w:rPr>
+        <w:t>We change</w:t>
+      </w:r>
+      <w:r>
+        <w:rPr>
+          <w:rFonts w:ascii="Open Sans" w:eastAsia="Times New Roman" w:hAnsi="Open Sans" w:cs="Open Sans"/>
+          <w:color w:val="555555"/>
+          <w:sz w:val="20"/>
+          <w:szCs w:val="20"/>
+          <w:lang w:val="en-CA" w:eastAsia="en-CA" w:bidi="ar-SA"/>
+        </w:rPr>
+        <w:t>d</w:t>
+      </w:r>
+      <w:r>
+        <w:rPr>
+          <w:rFonts w:ascii="Open Sans" w:eastAsia="Times New Roman" w:hAnsi="Open Sans" w:cs="Open Sans"/>
+          <w:color w:val="555555"/>
+          <w:sz w:val="20"/>
+          <w:szCs w:val="20"/>
+          <w:lang w:val="en-CA" w:eastAsia="en-CA" w:bidi="ar-SA"/>
+        </w:rPr>
+        <w:t xml:space="preserve"> the dataset to </w:t>
+      </w:r>
+      <w:proofErr w:type="spellStart"/>
+      <w:r>
+        <w:rPr>
+          <w:rFonts w:ascii="Open Sans" w:eastAsia="Times New Roman" w:hAnsi="Open Sans" w:cs="Open Sans"/>
+          <w:color w:val="555555"/>
+          <w:sz w:val="20"/>
+          <w:szCs w:val="20"/>
+          <w:lang w:val="en-CA" w:eastAsia="en-CA" w:bidi="ar-SA"/>
+        </w:rPr>
+        <w:t>dataframe</w:t>
+      </w:r>
+      <w:proofErr w:type="spellEnd"/>
+      <w:r>
+        <w:rPr>
+          <w:rFonts w:ascii="Open Sans" w:eastAsia="Times New Roman" w:hAnsi="Open Sans" w:cs="Open Sans"/>
+          <w:color w:val="555555"/>
+          <w:sz w:val="20"/>
+          <w:szCs w:val="20"/>
+          <w:lang w:val="en-CA" w:eastAsia="en-CA" w:bidi="ar-SA"/>
+        </w:rPr>
+        <w:t xml:space="preserve"> which easier for us to make modification to the feature</w:t>
+      </w:r>
+      <w:r>
+        <w:rPr>
+          <w:rFonts w:ascii="Open Sans" w:eastAsia="Times New Roman" w:hAnsi="Open Sans" w:cs="Open Sans"/>
+          <w:color w:val="555555"/>
+          <w:sz w:val="20"/>
+          <w:szCs w:val="20"/>
+          <w:lang w:val="en-CA" w:eastAsia="en-CA" w:bidi="ar-SA"/>
+        </w:rPr>
+        <w:t>.</w:t>
+      </w:r>
+    </w:p>
+    <w:p>
+      <w:pPr>
+        <w:pStyle w:val="Paragraphedeliste"/>
+        <w:numPr>
+          <w:ilvl w:val="1"/>
+          <w:numId w:val="24"/>
+        </w:numPr>
+        <w:shd w:val="clear" w:color="auto" w:fill="FFFFFF"/>
+        <w:spacing w:before="100" w:beforeAutospacing="1" w:after="100" w:afterAutospacing="1" w:line="300" w:lineRule="atLeast"/>
+        <w:rPr>
+          <w:rFonts w:ascii="Open Sans" w:eastAsia="Times New Roman" w:hAnsi="Open Sans" w:cs="Open Sans"/>
+          <w:color w:val="555555"/>
+          <w:sz w:val="20"/>
+          <w:szCs w:val="20"/>
+          <w:lang w:val="en-CA" w:eastAsia="en-CA" w:bidi="ar-SA"/>
+        </w:rPr>
+      </w:pPr>
+      <w:r>
+        <w:rPr>
+          <w:rFonts w:ascii="Open Sans" w:eastAsia="Times New Roman" w:hAnsi="Open Sans" w:cs="Open Sans"/>
+          <w:color w:val="555555"/>
+          <w:sz w:val="20"/>
+          <w:szCs w:val="20"/>
+          <w:lang w:val="en-CA" w:eastAsia="en-CA" w:bidi="ar-SA"/>
+        </w:rPr>
+        <w:t xml:space="preserve">We </w:t>
+      </w:r>
+      <w:r>
+        <w:rPr>
+          <w:rFonts w:ascii="Open Sans" w:eastAsia="Times New Roman" w:hAnsi="Open Sans" w:cs="Open Sans"/>
+          <w:color w:val="555555"/>
+          <w:sz w:val="20"/>
+          <w:szCs w:val="20"/>
+          <w:lang w:val="en-CA" w:eastAsia="en-CA" w:bidi="ar-SA"/>
+        </w:rPr>
+        <w:t>changed value of Boolean feature to int value.</w:t>
+      </w:r>
+    </w:p>
+    <w:p>
+      <w:pPr>
+        <w:pStyle w:val="Paragraphedeliste"/>
+        <w:numPr>
+          <w:ilvl w:val="0"/>
+          <w:numId w:val="24"/>
+        </w:numPr>
+        <w:shd w:val="clear" w:color="auto" w:fill="FFFFFF"/>
+        <w:spacing w:before="100" w:beforeAutospacing="1" w:after="100" w:afterAutospacing="1" w:line="300" w:lineRule="atLeast"/>
+        <w:rPr>
+          <w:rFonts w:ascii="Open Sans" w:eastAsia="Times New Roman" w:hAnsi="Open Sans" w:cs="Open Sans"/>
+          <w:color w:val="555555"/>
+          <w:sz w:val="20"/>
+          <w:szCs w:val="20"/>
+          <w:lang w:val="en-CA" w:eastAsia="en-CA" w:bidi="ar-SA"/>
+        </w:rPr>
+      </w:pPr>
+      <w:r>
+        <w:rPr>
+          <w:rFonts w:ascii="Open Sans" w:eastAsia="Times New Roman" w:hAnsi="Open Sans" w:cs="Open Sans"/>
+          <w:color w:val="555555"/>
+          <w:sz w:val="20"/>
+          <w:szCs w:val="20"/>
+          <w:lang w:val="en-CA" w:eastAsia="en-CA" w:bidi="ar-SA"/>
+        </w:rPr>
+        <w:t>As we sa</w:t>
+      </w:r>
+      <w:r>
+        <w:rPr>
+          <w:rFonts w:ascii="Open Sans" w:eastAsia="Times New Roman" w:hAnsi="Open Sans" w:cs="Open Sans"/>
+          <w:color w:val="555555"/>
+          <w:sz w:val="20"/>
+          <w:szCs w:val="20"/>
+          <w:lang w:val="en-CA" w:eastAsia="en-CA" w:bidi="ar-SA"/>
+        </w:rPr>
+        <w:t>id</w:t>
+      </w:r>
+      <w:r>
+        <w:rPr>
+          <w:rFonts w:ascii="Open Sans" w:eastAsia="Times New Roman" w:hAnsi="Open Sans" w:cs="Open Sans"/>
+          <w:color w:val="555555"/>
+          <w:sz w:val="20"/>
+          <w:szCs w:val="20"/>
+          <w:lang w:val="en-CA" w:eastAsia="en-CA" w:bidi="ar-SA"/>
+        </w:rPr>
+        <w:t xml:space="preserve"> </w:t>
+      </w:r>
+      <w:r>
+        <w:rPr>
+          <w:rFonts w:ascii="Open Sans" w:eastAsia="Times New Roman" w:hAnsi="Open Sans" w:cs="Open Sans"/>
+          <w:color w:val="555555"/>
+          <w:sz w:val="20"/>
+          <w:szCs w:val="20"/>
+          <w:lang w:val="en-CA" w:eastAsia="en-CA" w:bidi="ar-SA"/>
+        </w:rPr>
+        <w:t>above,</w:t>
+      </w:r>
+      <w:r>
+        <w:rPr>
+          <w:rFonts w:ascii="Open Sans" w:eastAsia="Times New Roman" w:hAnsi="Open Sans" w:cs="Open Sans"/>
+          <w:color w:val="555555"/>
+          <w:sz w:val="20"/>
+          <w:szCs w:val="20"/>
+          <w:lang w:val="en-CA" w:eastAsia="en-CA" w:bidi="ar-SA"/>
+        </w:rPr>
+        <w:t xml:space="preserve"> </w:t>
+      </w:r>
+      <w:r>
+        <w:rPr>
+          <w:rFonts w:ascii="Open Sans" w:eastAsia="Times New Roman" w:hAnsi="Open Sans" w:cs="Open Sans"/>
+          <w:color w:val="555555"/>
+          <w:sz w:val="20"/>
+          <w:szCs w:val="20"/>
+          <w:lang w:val="en-CA" w:eastAsia="en-CA" w:bidi="ar-SA"/>
+        </w:rPr>
+        <w:t>we had</w:t>
+      </w:r>
+      <w:r>
+        <w:rPr>
+          <w:rFonts w:ascii="Open Sans" w:eastAsia="Times New Roman" w:hAnsi="Open Sans" w:cs="Open Sans"/>
+          <w:color w:val="555555"/>
+          <w:sz w:val="20"/>
+          <w:szCs w:val="20"/>
+          <w:lang w:val="en-CA" w:eastAsia="en-CA" w:bidi="ar-SA"/>
+        </w:rPr>
+        <w:t xml:space="preserve"> cho</w:t>
+      </w:r>
+      <w:r>
+        <w:rPr>
+          <w:rFonts w:ascii="Open Sans" w:eastAsia="Times New Roman" w:hAnsi="Open Sans" w:cs="Open Sans"/>
+          <w:color w:val="555555"/>
+          <w:sz w:val="20"/>
+          <w:szCs w:val="20"/>
+          <w:lang w:val="en-CA" w:eastAsia="en-CA" w:bidi="ar-SA"/>
+        </w:rPr>
+        <w:t>s</w:t>
+      </w:r>
+      <w:r>
+        <w:rPr>
+          <w:rFonts w:ascii="Open Sans" w:eastAsia="Times New Roman" w:hAnsi="Open Sans" w:cs="Open Sans"/>
+          <w:color w:val="555555"/>
+          <w:sz w:val="20"/>
+          <w:szCs w:val="20"/>
+          <w:lang w:val="en-CA" w:eastAsia="en-CA" w:bidi="ar-SA"/>
+        </w:rPr>
+        <w:t>e</w:t>
+      </w:r>
+      <w:r>
+        <w:rPr>
+          <w:rFonts w:ascii="Open Sans" w:eastAsia="Times New Roman" w:hAnsi="Open Sans" w:cs="Open Sans"/>
+          <w:color w:val="555555"/>
+          <w:sz w:val="20"/>
+          <w:szCs w:val="20"/>
+          <w:lang w:val="en-CA" w:eastAsia="en-CA" w:bidi="ar-SA"/>
+        </w:rPr>
+        <w:t>n</w:t>
+      </w:r>
+      <w:r>
+        <w:rPr>
+          <w:rFonts w:ascii="Open Sans" w:eastAsia="Times New Roman" w:hAnsi="Open Sans" w:cs="Open Sans"/>
+          <w:color w:val="555555"/>
+          <w:sz w:val="20"/>
+          <w:szCs w:val="20"/>
+          <w:lang w:val="en-CA" w:eastAsia="en-CA" w:bidi="ar-SA"/>
+        </w:rPr>
+        <w:t xml:space="preserve"> only 6 </w:t>
+      </w:r>
+      <w:r>
+        <w:rPr>
+          <w:rFonts w:ascii="Open Sans" w:eastAsia="Times New Roman" w:hAnsi="Open Sans" w:cs="Open Sans"/>
+          <w:color w:val="555555"/>
+          <w:sz w:val="20"/>
+          <w:szCs w:val="20"/>
+          <w:lang w:val="en-CA" w:eastAsia="en-CA" w:bidi="ar-SA"/>
+        </w:rPr>
+        <w:t>emotions</w:t>
+      </w:r>
+      <w:r>
+        <w:rPr>
+          <w:rFonts w:ascii="Open Sans" w:eastAsia="Times New Roman" w:hAnsi="Open Sans" w:cs="Open Sans"/>
+          <w:color w:val="555555"/>
+          <w:sz w:val="20"/>
+          <w:szCs w:val="20"/>
+          <w:lang w:val="en-CA" w:eastAsia="en-CA" w:bidi="ar-SA"/>
+        </w:rPr>
+        <w:t>+ ‘neutral’</w:t>
+      </w:r>
+      <w:r>
+        <w:rPr>
+          <w:rFonts w:ascii="Open Sans" w:eastAsia="Times New Roman" w:hAnsi="Open Sans" w:cs="Open Sans"/>
+          <w:color w:val="555555"/>
+          <w:sz w:val="20"/>
+          <w:szCs w:val="20"/>
+          <w:lang w:val="en-CA" w:eastAsia="en-CA" w:bidi="ar-SA"/>
+        </w:rPr>
+        <w:t xml:space="preserve"> so after transform the emotion label we drop the feature that we don’t need</w:t>
+      </w:r>
+      <w:r>
+        <w:rPr>
+          <w:rFonts w:ascii="Open Sans" w:eastAsia="Times New Roman" w:hAnsi="Open Sans" w:cs="Open Sans"/>
+          <w:color w:val="555555"/>
+          <w:sz w:val="20"/>
+          <w:szCs w:val="20"/>
+          <w:lang w:val="en-CA" w:eastAsia="en-CA" w:bidi="ar-SA"/>
+        </w:rPr>
+        <w:t>.</w:t>
+      </w:r>
+    </w:p>
+    <w:p>
+      <w:pPr>
+        <w:pStyle w:val="Paragraphedeliste"/>
+        <w:numPr>
+          <w:ilvl w:val="0"/>
+          <w:numId w:val="24"/>
+        </w:numPr>
+        <w:shd w:val="clear" w:color="auto" w:fill="FFFFFF"/>
+        <w:spacing w:before="100" w:beforeAutospacing="1" w:after="100" w:afterAutospacing="1" w:line="300" w:lineRule="atLeast"/>
+        <w:rPr>
+          <w:rFonts w:ascii="Open Sans" w:eastAsia="Times New Roman" w:hAnsi="Open Sans" w:cs="Open Sans"/>
+          <w:color w:val="555555"/>
+          <w:sz w:val="20"/>
+          <w:szCs w:val="20"/>
+          <w:lang w:val="en-CA" w:eastAsia="en-CA" w:bidi="ar-SA"/>
+        </w:rPr>
+      </w:pPr>
+      <w:r>
+        <w:rPr>
+          <w:rFonts w:ascii="Open Sans" w:eastAsia="Times New Roman" w:hAnsi="Open Sans" w:cs="Open Sans"/>
+          <w:color w:val="555555"/>
+          <w:sz w:val="20"/>
+          <w:szCs w:val="20"/>
+          <w:lang w:val="en-CA" w:eastAsia="en-CA" w:bidi="ar-SA"/>
+        </w:rPr>
+        <w:t xml:space="preserve">After we change the final </w:t>
+      </w:r>
+      <w:proofErr w:type="spellStart"/>
+      <w:r>
+        <w:rPr>
+          <w:rFonts w:ascii="Open Sans" w:eastAsia="Times New Roman" w:hAnsi="Open Sans" w:cs="Open Sans"/>
+          <w:color w:val="555555"/>
+          <w:sz w:val="20"/>
+          <w:szCs w:val="20"/>
+          <w:lang w:val="en-CA" w:eastAsia="en-CA" w:bidi="ar-SA"/>
+        </w:rPr>
+        <w:t>dataframe</w:t>
+      </w:r>
+      <w:proofErr w:type="spellEnd"/>
+      <w:r>
+        <w:rPr>
+          <w:rFonts w:ascii="Open Sans" w:eastAsia="Times New Roman" w:hAnsi="Open Sans" w:cs="Open Sans"/>
+          <w:color w:val="555555"/>
+          <w:sz w:val="20"/>
+          <w:szCs w:val="20"/>
+          <w:lang w:val="en-CA" w:eastAsia="en-CA" w:bidi="ar-SA"/>
+        </w:rPr>
+        <w:t xml:space="preserve"> to tensor dataset:</w:t>
+      </w:r>
+    </w:p>
+    <w:p>
+      <w:pPr>
+        <w:pStyle w:val="Paragraphedeliste"/>
+        <w:numPr>
+          <w:ilvl w:val="1"/>
+          <w:numId w:val="24"/>
+        </w:numPr>
+        <w:shd w:val="clear" w:color="auto" w:fill="FFFFFF"/>
+        <w:spacing w:before="100" w:beforeAutospacing="1" w:after="100" w:afterAutospacing="1" w:line="300" w:lineRule="atLeast"/>
+        <w:rPr>
+          <w:rFonts w:ascii="Open Sans" w:eastAsia="Times New Roman" w:hAnsi="Open Sans" w:cs="Open Sans"/>
+          <w:color w:val="555555"/>
+          <w:sz w:val="20"/>
+          <w:szCs w:val="20"/>
+          <w:lang w:val="en-CA" w:eastAsia="en-CA" w:bidi="ar-SA"/>
+        </w:rPr>
+      </w:pPr>
+      <w:r>
+        <w:rPr>
+          <w:rFonts w:ascii="Open Sans" w:eastAsia="Times New Roman" w:hAnsi="Open Sans" w:cs="Open Sans"/>
+          <w:color w:val="555555"/>
+          <w:sz w:val="20"/>
+          <w:szCs w:val="20"/>
+          <w:lang w:val="en-CA" w:eastAsia="en-CA" w:bidi="ar-SA"/>
+        </w:rPr>
+        <w:t>We sliced the comment feature and the emotion feature</w:t>
+      </w:r>
+    </w:p>
+    <w:p>
+      <w:pPr>
+        <w:pStyle w:val="Paragraphedeliste"/>
+        <w:numPr>
+          <w:ilvl w:val="1"/>
+          <w:numId w:val="24"/>
+        </w:numPr>
+        <w:shd w:val="clear" w:color="auto" w:fill="FFFFFF"/>
+        <w:spacing w:before="100" w:beforeAutospacing="1" w:after="100" w:afterAutospacing="1" w:line="300" w:lineRule="atLeast"/>
+        <w:rPr>
+          <w:rFonts w:ascii="Open Sans" w:eastAsia="Times New Roman" w:hAnsi="Open Sans" w:cs="Open Sans"/>
+          <w:color w:val="555555"/>
+          <w:sz w:val="20"/>
+          <w:szCs w:val="20"/>
+          <w:lang w:val="en-CA" w:eastAsia="en-CA" w:bidi="ar-SA"/>
+        </w:rPr>
+      </w:pPr>
+      <w:r>
+        <w:rPr>
+          <w:rFonts w:ascii="Open Sans" w:eastAsia="Times New Roman" w:hAnsi="Open Sans" w:cs="Open Sans"/>
+          <w:color w:val="555555"/>
+          <w:sz w:val="20"/>
+          <w:szCs w:val="20"/>
+          <w:lang w:val="en-CA" w:eastAsia="en-CA" w:bidi="ar-SA"/>
+        </w:rPr>
+        <w:t xml:space="preserve">We use </w:t>
+      </w:r>
+    </w:p>
+    <w:p>
+      <w:pPr>
+        <w:shd w:val="clear" w:color="auto" w:fill="FFFFFF"/>
+        <w:spacing w:before="100" w:beforeAutospacing="1" w:after="100" w:afterAutospacing="1" w:line="300" w:lineRule="atLeast"/>
+        <w:ind w:left="390"/>
+        <w:rPr>
+          <w:rFonts w:ascii="Open Sans" w:eastAsia="Times New Roman" w:hAnsi="Open Sans" w:cs="Open Sans"/>
+          <w:color w:val="555555"/>
+          <w:sz w:val="20"/>
+          <w:szCs w:val="20"/>
+          <w:lang w:val="en-CA" w:eastAsia="en-CA" w:bidi="ar-SA"/>
+        </w:rPr>
+      </w:pPr>
+    </w:p>
+    <w:p>
+      <w:pPr>
+        <w:shd w:val="clear" w:color="auto" w:fill="FFFFFF"/>
+        <w:spacing w:before="100" w:beforeAutospacing="1" w:after="100" w:afterAutospacing="1" w:line="300" w:lineRule="atLeast"/>
+        <w:ind w:left="390"/>
+        <w:rPr>
+          <w:rFonts w:ascii="Open Sans" w:eastAsia="Times New Roman" w:hAnsi="Open Sans" w:cs="Open Sans"/>
+          <w:color w:val="555555"/>
+          <w:sz w:val="20"/>
+          <w:szCs w:val="20"/>
+          <w:lang w:val="en-CA" w:eastAsia="en-CA" w:bidi="ar-SA"/>
+        </w:rPr>
+      </w:pPr>
+    </w:p>
+    <w:p>
+      <w:pPr>
         <w:pStyle w:val="Titre1"/>
         <w:rPr>
           <w:rFonts w:eastAsia="Times New Roman"/>
@@ -5317,6 +7153,60 @@
     </w:p>
     <w:p>
       <w:pPr>
+        <w:shd w:val="clear" w:color="auto" w:fill="FFFFFF"/>
+        <w:spacing w:before="100" w:beforeAutospacing="1" w:after="100" w:afterAutospacing="1" w:line="300" w:lineRule="atLeast"/>
+        <w:rPr>
+          <w:rFonts w:ascii="Open Sans" w:eastAsia="Times New Roman" w:hAnsi="Open Sans" w:cs="Open Sans"/>
+          <w:color w:val="555555"/>
+          <w:sz w:val="20"/>
+          <w:szCs w:val="20"/>
+          <w:lang w:val="en-CA" w:eastAsia="en-CA" w:bidi="ar-SA"/>
+        </w:rPr>
+      </w:pPr>
+      <w:r>
+        <w:rPr>
+          <w:noProof/>
+        </w:rPr>
+        <w:lastRenderedPageBreak/>
+        <w:drawing>
+          <wp:inline distT="0" distB="0" distL="0" distR="0" wp14:anchorId="6C39FA4E" wp14:editId="204B3437">
+            <wp:extent cx="5943600" cy="3769995"/>
+            <wp:effectExtent l="0" t="0" r="0" b="1905"/>
+            <wp:docPr id="30" name="Image 30"/>
+            <wp:cNvGraphicFramePr>
+              <a:graphicFrameLocks xmlns:a="http://schemas.openxmlformats.org/drawingml/2006/main" noChangeAspect="1"/>
+            </wp:cNvGraphicFramePr>
+            <a:graphic xmlns:a="http://schemas.openxmlformats.org/drawingml/2006/main">
+              <a:graphicData uri="http://schemas.openxmlformats.org/drawingml/2006/picture">
+                <pic:pic xmlns:pic="http://schemas.openxmlformats.org/drawingml/2006/picture">
+                  <pic:nvPicPr>
+                    <pic:cNvPr id="1" name=""/>
+                    <pic:cNvPicPr/>
+                  </pic:nvPicPr>
+                  <pic:blipFill>
+                    <a:blip r:embed="rId14"/>
+                    <a:stretch>
+                      <a:fillRect/>
+                    </a:stretch>
+                  </pic:blipFill>
+                  <pic:spPr>
+                    <a:xfrm>
+                      <a:off x="0" y="0"/>
+                      <a:ext cx="5943600" cy="3769995"/>
+                    </a:xfrm>
+                    <a:prstGeom prst="rect">
+                      <a:avLst/>
+                    </a:prstGeom>
+                  </pic:spPr>
+                </pic:pic>
+              </a:graphicData>
+            </a:graphic>
+          </wp:inline>
+        </w:drawing>
+      </w:r>
+    </w:p>
+    <w:p>
+      <w:pPr>
         <w:numPr>
           <w:ilvl w:val="1"/>
           <w:numId w:val="22"/>
@@ -5457,6 +7347,86 @@
     </w:p>
     <w:p>
       <w:pPr>
+        <w:shd w:val="clear" w:color="auto" w:fill="FFFFFF"/>
+        <w:spacing w:before="100" w:beforeAutospacing="1" w:after="100" w:afterAutospacing="1" w:line="300" w:lineRule="atLeast"/>
+        <w:ind w:left="390"/>
+        <w:rPr>
+          <w:rFonts w:ascii="Open Sans" w:eastAsia="Times New Roman" w:hAnsi="Open Sans" w:cs="Open Sans"/>
+          <w:color w:val="555555"/>
+          <w:sz w:val="20"/>
+          <w:szCs w:val="20"/>
+          <w:lang w:val="en-CA" w:eastAsia="en-CA" w:bidi="ar-SA"/>
+        </w:rPr>
+      </w:pPr>
+      <w:r>
+        <w:rPr>
+          <w:rFonts w:ascii="Open Sans" w:eastAsia="Times New Roman" w:hAnsi="Open Sans" w:cs="Open Sans"/>
+          <w:color w:val="555555"/>
+          <w:sz w:val="20"/>
+          <w:szCs w:val="20"/>
+          <w:lang w:val="en-CA" w:eastAsia="en-CA" w:bidi="ar-SA"/>
+        </w:rPr>
+        <w:t>The main difficulties encountered:</w:t>
+      </w:r>
+    </w:p>
+    <w:p>
+      <w:pPr>
+        <w:pStyle w:val="Paragraphedeliste"/>
+        <w:numPr>
+          <w:ilvl w:val="0"/>
+          <w:numId w:val="25"/>
+        </w:numPr>
+        <w:shd w:val="clear" w:color="auto" w:fill="FFFFFF"/>
+        <w:spacing w:before="100" w:beforeAutospacing="1" w:after="100" w:afterAutospacing="1" w:line="300" w:lineRule="atLeast"/>
+        <w:rPr>
+          <w:rFonts w:ascii="Open Sans" w:eastAsia="Times New Roman" w:hAnsi="Open Sans" w:cs="Open Sans"/>
+          <w:color w:val="555555"/>
+          <w:sz w:val="20"/>
+          <w:szCs w:val="20"/>
+          <w:lang w:val="en-CA" w:eastAsia="en-CA" w:bidi="ar-SA"/>
+        </w:rPr>
+      </w:pPr>
+      <w:r>
+        <w:rPr>
+          <w:rFonts w:ascii="Open Sans" w:eastAsia="Times New Roman" w:hAnsi="Open Sans" w:cs="Open Sans"/>
+          <w:color w:val="555555"/>
+          <w:sz w:val="20"/>
+          <w:szCs w:val="20"/>
+          <w:lang w:val="en-CA" w:eastAsia="en-CA" w:bidi="ar-SA"/>
+        </w:rPr>
+        <w:t>Handle tensor dataset like we saw I must use 7 features as targets label. The way to do that take me a lot of time. And without that I couldn’t used the model.</w:t>
+      </w:r>
+    </w:p>
+    <w:p>
+      <w:pPr>
+        <w:pStyle w:val="Paragraphedeliste"/>
+        <w:numPr>
+          <w:ilvl w:val="0"/>
+          <w:numId w:val="25"/>
+        </w:numPr>
+        <w:shd w:val="clear" w:color="auto" w:fill="FFFFFF"/>
+        <w:spacing w:before="100" w:beforeAutospacing="1" w:after="100" w:afterAutospacing="1" w:line="300" w:lineRule="atLeast"/>
+        <w:rPr>
+          <w:rFonts w:ascii="Open Sans" w:eastAsia="Times New Roman" w:hAnsi="Open Sans" w:cs="Open Sans"/>
+          <w:color w:val="555555"/>
+          <w:sz w:val="20"/>
+          <w:szCs w:val="20"/>
+          <w:lang w:val="en-CA" w:eastAsia="en-CA" w:bidi="ar-SA"/>
+        </w:rPr>
+      </w:pPr>
+      <w:r>
+        <w:rPr>
+          <w:rFonts w:ascii="Open Sans" w:eastAsia="Times New Roman" w:hAnsi="Open Sans" w:cs="Open Sans"/>
+          <w:color w:val="555555"/>
+          <w:sz w:val="20"/>
+          <w:szCs w:val="20"/>
+          <w:lang w:val="en-CA" w:eastAsia="en-CA" w:bidi="ar-SA"/>
+        </w:rPr>
+        <w:t>Find the good parameter and the good function for my last layer so that I have good output of the 7 features.</w:t>
+      </w:r>
+    </w:p>
+    <w:p>
+      <w:pPr>
         <w:pStyle w:val="Titre"/>
         <w:rPr>
           <w:rFonts w:eastAsia="Times New Roman"/>
@@ -5556,8 +7526,6 @@
         </w:rPr>
         <w:t>refine your decision,</w:t>
       </w:r>
-      <w:bookmarkStart w:id="6" w:name="_GoBack"/>
-      <w:bookmarkEnd w:id="6"/>
     </w:p>
     <w:p>
       <w:pPr>
@@ -5584,7 +7552,6 @@
           <w:szCs w:val="20"/>
           <w:lang w:val="en-CA" w:eastAsia="en-CA" w:bidi="ar-SA"/>
         </w:rPr>
-        <w:lastRenderedPageBreak/>
         <w:t>to improve your model's performance or </w:t>
       </w:r>
     </w:p>
@@ -5613,6 +7580,7 @@
           <w:szCs w:val="20"/>
           <w:lang w:val="en-CA" w:eastAsia="en-CA" w:bidi="ar-SA"/>
         </w:rPr>
+        <w:lastRenderedPageBreak/>
         <w:t xml:space="preserve">to adapt your model to a particular application scenario (e.g. real-time inference, embedded inference, </w:t>
       </w:r>
       <w:proofErr w:type="spellStart"/>
@@ -5646,7 +7614,7 @@
           <w:lang w:val="en-CA" w:eastAsia="en-CA" w:bidi="ar-SA"/>
         </w:rPr>
       </w:pPr>
-      <w:bookmarkStart w:id="7" w:name="_Toc121771006"/>
+      <w:bookmarkStart w:id="6" w:name="_Toc121771006"/>
       <w:r>
         <w:rPr>
           <w:rFonts w:eastAsia="Times New Roman"/>
@@ -5654,7 +7622,7 @@
         </w:rPr>
         <w:t>References</w:t>
       </w:r>
-      <w:bookmarkEnd w:id="7"/>
+      <w:bookmarkEnd w:id="6"/>
     </w:p>
     <w:p>
       <w:pPr>
@@ -5707,7 +7675,7 @@
 </file>
 
 <file path=word/numbering.xml><?xml version="1.0" encoding="utf-8"?>
-<w:numbering xmlns:wpc="http://schemas.microsoft.com/office/word/2010/wordprocessingCanvas" xmlns:cx="http://schemas.microsoft.com/office/drawing/2014/chartex" xmlns:mc="http://schemas.openxmlformats.org/markup-compatibility/2006" xmlns:o="urn:schemas-microsoft-com:office:office" xmlns:r="http://schemas.openxmlformats.org/officeDocument/2006/relationships" xmlns:m="http://schemas.openxmlformats.org/officeDocument/2006/math" xmlns:v="urn:schemas-microsoft-com:vml" xmlns:wp14="http://schemas.microsoft.com/office/word/2010/wordprocessingDrawing" xmlns:wp="http://schemas.openxmlformats.org/drawingml/2006/wordprocessingDrawing" xmlns:w10="urn:schemas-microsoft-com:office:word" xmlns:w="http://schemas.openxmlformats.org/wordprocessingml/2006/main" xmlns:w14="http://schemas.microsoft.com/office/word/2010/wordml" xmlns:w15="http://schemas.microsoft.com/office/word/2012/wordml" xmlns:w16se="http://schemas.microsoft.com/office/word/2015/wordml/symex" xmlns:wpg="http://schemas.microsoft.com/office/word/2010/wordprocessingGroup" xmlns:wpi="http://schemas.microsoft.com/office/word/2010/wordprocessingInk" xmlns:wne="http://schemas.microsoft.com/office/word/2006/wordml" xmlns:wps="http://schemas.microsoft.com/office/word/2010/wordprocessingShape" mc:Ignorable="w14 w15 w16se wp14">
+<w:numbering xmlns:wpc="http://schemas.microsoft.com/office/word/2010/wordprocessingCanvas" xmlns:cx="http://schemas.microsoft.com/office/drawing/2014/chartex" xmlns:cx1="http://schemas.microsoft.com/office/drawing/2015/9/8/chartex" xmlns:cx2="http://schemas.microsoft.com/office/drawing/2015/10/21/chartex" xmlns:cx3="http://schemas.microsoft.com/office/drawing/2016/5/9/chartex" xmlns:cx4="http://schemas.microsoft.com/office/drawing/2016/5/10/chartex" xmlns:cx5="http://schemas.microsoft.com/office/drawing/2016/5/11/chartex" xmlns:cx6="http://schemas.microsoft.com/office/drawing/2016/5/12/chartex" xmlns:cx7="http://schemas.microsoft.com/office/drawing/2016/5/13/chartex" xmlns:cx8="http://schemas.microsoft.com/office/drawing/2016/5/14/chartex" xmlns:mc="http://schemas.openxmlformats.org/markup-compatibility/2006" xmlns:aink="http://schemas.microsoft.com/office/drawing/2016/ink" xmlns:am3d="http://schemas.microsoft.com/office/drawing/2017/model3d" xmlns:o="urn:schemas-microsoft-com:office:office" xmlns:oel="http://schemas.microsoft.com/office/2019/extlst" xmlns:r="http://schemas.openxmlformats.org/officeDocument/2006/relationships" xmlns:m="http://schemas.openxmlformats.org/officeDocument/2006/math" xmlns:v="urn:schemas-microsoft-com:vml" xmlns:wp14="http://schemas.microsoft.com/office/word/2010/wordprocessingDrawing" xmlns:wp="http://schemas.openxmlformats.org/drawingml/2006/wordprocessingDrawing" xmlns:w10="urn:schemas-microsoft-com:office:word" xmlns:w="http://schemas.openxmlformats.org/wordprocessingml/2006/main" xmlns:w14="http://schemas.microsoft.com/office/word/2010/wordml" xmlns:w15="http://schemas.microsoft.com/office/word/2012/wordml" xmlns:w16cex="http://schemas.microsoft.com/office/word/2018/wordml/cex" xmlns:w16cid="http://schemas.microsoft.com/office/word/2016/wordml/cid" xmlns:w16="http://schemas.microsoft.com/office/word/2018/wordml" xmlns:w16sdtdh="http://schemas.microsoft.com/office/word/2020/wordml/sdtdatahash" xmlns:w16se="http://schemas.microsoft.com/office/word/2015/wordml/symex" xmlns:wpg="http://schemas.microsoft.com/office/word/2010/wordprocessingGroup" xmlns:wpi="http://schemas.microsoft.com/office/word/2010/wordprocessingInk" xmlns:wne="http://schemas.microsoft.com/office/word/2006/wordml" xmlns:wps="http://schemas.microsoft.com/office/word/2010/wordprocessingShape" mc:Ignorable="w14 w15 w16se w16cid w16 w16cex w16sdtdh wp14">
   <w:abstractNum w:abstractNumId="0" w15:restartNumberingAfterBreak="0">
     <w:nsid w:val="034E6B08"/>
     <w:multiLevelType w:val="hybridMultilevel"/>
@@ -6956,6 +8924,232 @@
     </w:lvl>
   </w:abstractNum>
   <w:abstractNum w:abstractNumId="13" w15:restartNumberingAfterBreak="0">
+    <w:nsid w:val="42CE220C"/>
+    <w:multiLevelType w:val="hybridMultilevel"/>
+    <w:tmpl w:val="C76C2BB0"/>
+    <w:lvl w:ilvl="0" w:tplc="10090001">
+      <w:start w:val="1"/>
+      <w:numFmt w:val="bullet"/>
+      <w:lvlText w:val=""/>
+      <w:lvlJc w:val="left"/>
+      <w:pPr>
+        <w:ind w:left="1110" w:hanging="360"/>
+      </w:pPr>
+      <w:rPr>
+        <w:rFonts w:ascii="Symbol" w:hAnsi="Symbol" w:hint="default"/>
+      </w:rPr>
+    </w:lvl>
+    <w:lvl w:ilvl="1" w:tplc="10090003" w:tentative="1">
+      <w:start w:val="1"/>
+      <w:numFmt w:val="bullet"/>
+      <w:lvlText w:val="o"/>
+      <w:lvlJc w:val="left"/>
+      <w:pPr>
+        <w:ind w:left="1830" w:hanging="360"/>
+      </w:pPr>
+      <w:rPr>
+        <w:rFonts w:ascii="Courier New" w:hAnsi="Courier New" w:cs="Courier New" w:hint="default"/>
+      </w:rPr>
+    </w:lvl>
+    <w:lvl w:ilvl="2" w:tplc="10090005" w:tentative="1">
+      <w:start w:val="1"/>
+      <w:numFmt w:val="bullet"/>
+      <w:lvlText w:val=""/>
+      <w:lvlJc w:val="left"/>
+      <w:pPr>
+        <w:ind w:left="2550" w:hanging="360"/>
+      </w:pPr>
+      <w:rPr>
+        <w:rFonts w:ascii="Wingdings" w:hAnsi="Wingdings" w:hint="default"/>
+      </w:rPr>
+    </w:lvl>
+    <w:lvl w:ilvl="3" w:tplc="10090001" w:tentative="1">
+      <w:start w:val="1"/>
+      <w:numFmt w:val="bullet"/>
+      <w:lvlText w:val=""/>
+      <w:lvlJc w:val="left"/>
+      <w:pPr>
+        <w:ind w:left="3270" w:hanging="360"/>
+      </w:pPr>
+      <w:rPr>
+        <w:rFonts w:ascii="Symbol" w:hAnsi="Symbol" w:hint="default"/>
+      </w:rPr>
+    </w:lvl>
+    <w:lvl w:ilvl="4" w:tplc="10090003" w:tentative="1">
+      <w:start w:val="1"/>
+      <w:numFmt w:val="bullet"/>
+      <w:lvlText w:val="o"/>
+      <w:lvlJc w:val="left"/>
+      <w:pPr>
+        <w:ind w:left="3990" w:hanging="360"/>
+      </w:pPr>
+      <w:rPr>
+        <w:rFonts w:ascii="Courier New" w:hAnsi="Courier New" w:cs="Courier New" w:hint="default"/>
+      </w:rPr>
+    </w:lvl>
+    <w:lvl w:ilvl="5" w:tplc="10090005" w:tentative="1">
+      <w:start w:val="1"/>
+      <w:numFmt w:val="bullet"/>
+      <w:lvlText w:val=""/>
+      <w:lvlJc w:val="left"/>
+      <w:pPr>
+        <w:ind w:left="4710" w:hanging="360"/>
+      </w:pPr>
+      <w:rPr>
+        <w:rFonts w:ascii="Wingdings" w:hAnsi="Wingdings" w:hint="default"/>
+      </w:rPr>
+    </w:lvl>
+    <w:lvl w:ilvl="6" w:tplc="10090001" w:tentative="1">
+      <w:start w:val="1"/>
+      <w:numFmt w:val="bullet"/>
+      <w:lvlText w:val=""/>
+      <w:lvlJc w:val="left"/>
+      <w:pPr>
+        <w:ind w:left="5430" w:hanging="360"/>
+      </w:pPr>
+      <w:rPr>
+        <w:rFonts w:ascii="Symbol" w:hAnsi="Symbol" w:hint="default"/>
+      </w:rPr>
+    </w:lvl>
+    <w:lvl w:ilvl="7" w:tplc="10090003" w:tentative="1">
+      <w:start w:val="1"/>
+      <w:numFmt w:val="bullet"/>
+      <w:lvlText w:val="o"/>
+      <w:lvlJc w:val="left"/>
+      <w:pPr>
+        <w:ind w:left="6150" w:hanging="360"/>
+      </w:pPr>
+      <w:rPr>
+        <w:rFonts w:ascii="Courier New" w:hAnsi="Courier New" w:cs="Courier New" w:hint="default"/>
+      </w:rPr>
+    </w:lvl>
+    <w:lvl w:ilvl="8" w:tplc="10090005" w:tentative="1">
+      <w:start w:val="1"/>
+      <w:numFmt w:val="bullet"/>
+      <w:lvlText w:val=""/>
+      <w:lvlJc w:val="left"/>
+      <w:pPr>
+        <w:ind w:left="6870" w:hanging="360"/>
+      </w:pPr>
+      <w:rPr>
+        <w:rFonts w:ascii="Wingdings" w:hAnsi="Wingdings" w:hint="default"/>
+      </w:rPr>
+    </w:lvl>
+  </w:abstractNum>
+  <w:abstractNum w:abstractNumId="14" w15:restartNumberingAfterBreak="0">
+    <w:nsid w:val="47252AD0"/>
+    <w:multiLevelType w:val="hybridMultilevel"/>
+    <w:tmpl w:val="548C126A"/>
+    <w:lvl w:ilvl="0" w:tplc="10090001">
+      <w:start w:val="1"/>
+      <w:numFmt w:val="bullet"/>
+      <w:lvlText w:val=""/>
+      <w:lvlJc w:val="left"/>
+      <w:pPr>
+        <w:ind w:left="720" w:hanging="360"/>
+      </w:pPr>
+      <w:rPr>
+        <w:rFonts w:ascii="Symbol" w:hAnsi="Symbol" w:hint="default"/>
+      </w:rPr>
+    </w:lvl>
+    <w:lvl w:ilvl="1" w:tplc="10090003">
+      <w:start w:val="1"/>
+      <w:numFmt w:val="bullet"/>
+      <w:lvlText w:val="o"/>
+      <w:lvlJc w:val="left"/>
+      <w:pPr>
+        <w:ind w:left="1440" w:hanging="360"/>
+      </w:pPr>
+      <w:rPr>
+        <w:rFonts w:ascii="Courier New" w:hAnsi="Courier New" w:cs="Courier New" w:hint="default"/>
+      </w:rPr>
+    </w:lvl>
+    <w:lvl w:ilvl="2" w:tplc="10090005" w:tentative="1">
+      <w:start w:val="1"/>
+      <w:numFmt w:val="bullet"/>
+      <w:lvlText w:val=""/>
+      <w:lvlJc w:val="left"/>
+      <w:pPr>
+        <w:ind w:left="2160" w:hanging="360"/>
+      </w:pPr>
+      <w:rPr>
+        <w:rFonts w:ascii="Wingdings" w:hAnsi="Wingdings" w:hint="default"/>
+      </w:rPr>
+    </w:lvl>
+    <w:lvl w:ilvl="3" w:tplc="10090001" w:tentative="1">
+      <w:start w:val="1"/>
+      <w:numFmt w:val="bullet"/>
+      <w:lvlText w:val=""/>
+      <w:lvlJc w:val="left"/>
+      <w:pPr>
+        <w:ind w:left="2880" w:hanging="360"/>
+      </w:pPr>
+      <w:rPr>
+        <w:rFonts w:ascii="Symbol" w:hAnsi="Symbol" w:hint="default"/>
+      </w:rPr>
+    </w:lvl>
+    <w:lvl w:ilvl="4" w:tplc="10090003" w:tentative="1">
+      <w:start w:val="1"/>
+      <w:numFmt w:val="bullet"/>
+      <w:lvlText w:val="o"/>
+      <w:lvlJc w:val="left"/>
+      <w:pPr>
+        <w:ind w:left="3600" w:hanging="360"/>
+      </w:pPr>
+      <w:rPr>
+        <w:rFonts w:ascii="Courier New" w:hAnsi="Courier New" w:cs="Courier New" w:hint="default"/>
+      </w:rPr>
+    </w:lvl>
+    <w:lvl w:ilvl="5" w:tplc="10090005" w:tentative="1">
+      <w:start w:val="1"/>
+      <w:numFmt w:val="bullet"/>
+      <w:lvlText w:val=""/>
+      <w:lvlJc w:val="left"/>
+      <w:pPr>
+        <w:ind w:left="4320" w:hanging="360"/>
+      </w:pPr>
+      <w:rPr>
+        <w:rFonts w:ascii="Wingdings" w:hAnsi="Wingdings" w:hint="default"/>
+      </w:rPr>
+    </w:lvl>
+    <w:lvl w:ilvl="6" w:tplc="10090001" w:tentative="1">
+      <w:start w:val="1"/>
+      <w:numFmt w:val="bullet"/>
+      <w:lvlText w:val=""/>
+      <w:lvlJc w:val="left"/>
+      <w:pPr>
+        <w:ind w:left="5040" w:hanging="360"/>
+      </w:pPr>
+      <w:rPr>
+        <w:rFonts w:ascii="Symbol" w:hAnsi="Symbol" w:hint="default"/>
+      </w:rPr>
+    </w:lvl>
+    <w:lvl w:ilvl="7" w:tplc="10090003" w:tentative="1">
+      <w:start w:val="1"/>
+      <w:numFmt w:val="bullet"/>
+      <w:lvlText w:val="o"/>
+      <w:lvlJc w:val="left"/>
+      <w:pPr>
+        <w:ind w:left="5760" w:hanging="360"/>
+      </w:pPr>
+      <w:rPr>
+        <w:rFonts w:ascii="Courier New" w:hAnsi="Courier New" w:cs="Courier New" w:hint="default"/>
+      </w:rPr>
+    </w:lvl>
+    <w:lvl w:ilvl="8" w:tplc="10090005" w:tentative="1">
+      <w:start w:val="1"/>
+      <w:numFmt w:val="bullet"/>
+      <w:lvlText w:val=""/>
+      <w:lvlJc w:val="left"/>
+      <w:pPr>
+        <w:ind w:left="6480" w:hanging="360"/>
+      </w:pPr>
+      <w:rPr>
+        <w:rFonts w:ascii="Wingdings" w:hAnsi="Wingdings" w:hint="default"/>
+      </w:rPr>
+    </w:lvl>
+  </w:abstractNum>
+  <w:abstractNum w:abstractNumId="15" w15:restartNumberingAfterBreak="0">
     <w:nsid w:val="4BA77C8A"/>
     <w:multiLevelType w:val="hybridMultilevel"/>
     <w:tmpl w:val="D3C02B60"/>
@@ -7041,7 +9235,7 @@
       </w:pPr>
     </w:lvl>
   </w:abstractNum>
-  <w:abstractNum w:abstractNumId="14" w15:restartNumberingAfterBreak="0">
+  <w:abstractNum w:abstractNumId="16" w15:restartNumberingAfterBreak="0">
     <w:nsid w:val="5A541C17"/>
     <w:multiLevelType w:val="hybridMultilevel"/>
     <w:tmpl w:val="E40641AA"/>
@@ -7130,7 +9324,7 @@
       </w:pPr>
     </w:lvl>
   </w:abstractNum>
-  <w:abstractNum w:abstractNumId="15" w15:restartNumberingAfterBreak="0">
+  <w:abstractNum w:abstractNumId="17" w15:restartNumberingAfterBreak="0">
     <w:nsid w:val="5B034338"/>
     <w:multiLevelType w:val="hybridMultilevel"/>
     <w:tmpl w:val="6756D10C"/>
@@ -7219,7 +9413,7 @@
       </w:pPr>
     </w:lvl>
   </w:abstractNum>
-  <w:abstractNum w:abstractNumId="16" w15:restartNumberingAfterBreak="0">
+  <w:abstractNum w:abstractNumId="18" w15:restartNumberingAfterBreak="0">
     <w:nsid w:val="5F516269"/>
     <w:multiLevelType w:val="hybridMultilevel"/>
     <w:tmpl w:val="E2428998"/>
@@ -7308,7 +9502,7 @@
       </w:pPr>
     </w:lvl>
   </w:abstractNum>
-  <w:abstractNum w:abstractNumId="17" w15:restartNumberingAfterBreak="0">
+  <w:abstractNum w:abstractNumId="19" w15:restartNumberingAfterBreak="0">
     <w:nsid w:val="5FD36098"/>
     <w:multiLevelType w:val="multilevel"/>
     <w:tmpl w:val="0AB629B2"/>
@@ -7457,7 +9651,7 @@
       </w:rPr>
     </w:lvl>
   </w:abstractNum>
-  <w:abstractNum w:abstractNumId="18" w15:restartNumberingAfterBreak="0">
+  <w:abstractNum w:abstractNumId="20" w15:restartNumberingAfterBreak="0">
     <w:nsid w:val="5FF90E85"/>
     <w:multiLevelType w:val="hybridMultilevel"/>
     <w:tmpl w:val="10CCD84E"/>
@@ -7543,7 +9737,7 @@
       </w:pPr>
     </w:lvl>
   </w:abstractNum>
-  <w:abstractNum w:abstractNumId="19" w15:restartNumberingAfterBreak="0">
+  <w:abstractNum w:abstractNumId="21" w15:restartNumberingAfterBreak="0">
     <w:nsid w:val="61DF62D9"/>
     <w:multiLevelType w:val="hybridMultilevel"/>
     <w:tmpl w:val="F7BA37E2"/>
@@ -7656,7 +9850,7 @@
       </w:rPr>
     </w:lvl>
   </w:abstractNum>
-  <w:abstractNum w:abstractNumId="20" w15:restartNumberingAfterBreak="0">
+  <w:abstractNum w:abstractNumId="22" w15:restartNumberingAfterBreak="0">
     <w:nsid w:val="68776B5A"/>
     <w:multiLevelType w:val="hybridMultilevel"/>
     <w:tmpl w:val="6978B7C0"/>
@@ -7769,7 +9963,120 @@
       </w:rPr>
     </w:lvl>
   </w:abstractNum>
-  <w:abstractNum w:abstractNumId="21" w15:restartNumberingAfterBreak="0">
+  <w:abstractNum w:abstractNumId="23" w15:restartNumberingAfterBreak="0">
+    <w:nsid w:val="6A9931FC"/>
+    <w:multiLevelType w:val="hybridMultilevel"/>
+    <w:tmpl w:val="B2C8424C"/>
+    <w:lvl w:ilvl="0" w:tplc="10090001">
+      <w:start w:val="1"/>
+      <w:numFmt w:val="bullet"/>
+      <w:lvlText w:val=""/>
+      <w:lvlJc w:val="left"/>
+      <w:pPr>
+        <w:ind w:left="1110" w:hanging="360"/>
+      </w:pPr>
+      <w:rPr>
+        <w:rFonts w:ascii="Symbol" w:hAnsi="Symbol" w:hint="default"/>
+      </w:rPr>
+    </w:lvl>
+    <w:lvl w:ilvl="1" w:tplc="10090003" w:tentative="1">
+      <w:start w:val="1"/>
+      <w:numFmt w:val="bullet"/>
+      <w:lvlText w:val="o"/>
+      <w:lvlJc w:val="left"/>
+      <w:pPr>
+        <w:ind w:left="1830" w:hanging="360"/>
+      </w:pPr>
+      <w:rPr>
+        <w:rFonts w:ascii="Courier New" w:hAnsi="Courier New" w:cs="Courier New" w:hint="default"/>
+      </w:rPr>
+    </w:lvl>
+    <w:lvl w:ilvl="2" w:tplc="10090005" w:tentative="1">
+      <w:start w:val="1"/>
+      <w:numFmt w:val="bullet"/>
+      <w:lvlText w:val=""/>
+      <w:lvlJc w:val="left"/>
+      <w:pPr>
+        <w:ind w:left="2550" w:hanging="360"/>
+      </w:pPr>
+      <w:rPr>
+        <w:rFonts w:ascii="Wingdings" w:hAnsi="Wingdings" w:hint="default"/>
+      </w:rPr>
+    </w:lvl>
+    <w:lvl w:ilvl="3" w:tplc="10090001" w:tentative="1">
+      <w:start w:val="1"/>
+      <w:numFmt w:val="bullet"/>
+      <w:lvlText w:val=""/>
+      <w:lvlJc w:val="left"/>
+      <w:pPr>
+        <w:ind w:left="3270" w:hanging="360"/>
+      </w:pPr>
+      <w:rPr>
+        <w:rFonts w:ascii="Symbol" w:hAnsi="Symbol" w:hint="default"/>
+      </w:rPr>
+    </w:lvl>
+    <w:lvl w:ilvl="4" w:tplc="10090003" w:tentative="1">
+      <w:start w:val="1"/>
+      <w:numFmt w:val="bullet"/>
+      <w:lvlText w:val="o"/>
+      <w:lvlJc w:val="left"/>
+      <w:pPr>
+        <w:ind w:left="3990" w:hanging="360"/>
+      </w:pPr>
+      <w:rPr>
+        <w:rFonts w:ascii="Courier New" w:hAnsi="Courier New" w:cs="Courier New" w:hint="default"/>
+      </w:rPr>
+    </w:lvl>
+    <w:lvl w:ilvl="5" w:tplc="10090005" w:tentative="1">
+      <w:start w:val="1"/>
+      <w:numFmt w:val="bullet"/>
+      <w:lvlText w:val=""/>
+      <w:lvlJc w:val="left"/>
+      <w:pPr>
+        <w:ind w:left="4710" w:hanging="360"/>
+      </w:pPr>
+      <w:rPr>
+        <w:rFonts w:ascii="Wingdings" w:hAnsi="Wingdings" w:hint="default"/>
+      </w:rPr>
+    </w:lvl>
+    <w:lvl w:ilvl="6" w:tplc="10090001" w:tentative="1">
+      <w:start w:val="1"/>
+      <w:numFmt w:val="bullet"/>
+      <w:lvlText w:val=""/>
+      <w:lvlJc w:val="left"/>
+      <w:pPr>
+        <w:ind w:left="5430" w:hanging="360"/>
+      </w:pPr>
+      <w:rPr>
+        <w:rFonts w:ascii="Symbol" w:hAnsi="Symbol" w:hint="default"/>
+      </w:rPr>
+    </w:lvl>
+    <w:lvl w:ilvl="7" w:tplc="10090003" w:tentative="1">
+      <w:start w:val="1"/>
+      <w:numFmt w:val="bullet"/>
+      <w:lvlText w:val="o"/>
+      <w:lvlJc w:val="left"/>
+      <w:pPr>
+        <w:ind w:left="6150" w:hanging="360"/>
+      </w:pPr>
+      <w:rPr>
+        <w:rFonts w:ascii="Courier New" w:hAnsi="Courier New" w:cs="Courier New" w:hint="default"/>
+      </w:rPr>
+    </w:lvl>
+    <w:lvl w:ilvl="8" w:tplc="10090005" w:tentative="1">
+      <w:start w:val="1"/>
+      <w:numFmt w:val="bullet"/>
+      <w:lvlText w:val=""/>
+      <w:lvlJc w:val="left"/>
+      <w:pPr>
+        <w:ind w:left="6870" w:hanging="360"/>
+      </w:pPr>
+      <w:rPr>
+        <w:rFonts w:ascii="Wingdings" w:hAnsi="Wingdings" w:hint="default"/>
+      </w:rPr>
+    </w:lvl>
+  </w:abstractNum>
+  <w:abstractNum w:abstractNumId="24" w15:restartNumberingAfterBreak="0">
     <w:nsid w:val="7F831F09"/>
     <w:multiLevelType w:val="hybridMultilevel"/>
     <w:tmpl w:val="B1C462CE"/>
@@ -7855,77 +10162,86 @@
       </w:pPr>
     </w:lvl>
   </w:abstractNum>
-  <w:num w:numId="1">
+  <w:num w:numId="1" w16cid:durableId="242956834">
     <w:abstractNumId w:val="12"/>
   </w:num>
-  <w:num w:numId="2">
+  <w:num w:numId="2" w16cid:durableId="1354962030">
+    <w:abstractNumId w:val="19"/>
+  </w:num>
+  <w:num w:numId="3" w16cid:durableId="1872575658">
+    <w:abstractNumId w:val="5"/>
+  </w:num>
+  <w:num w:numId="4" w16cid:durableId="1998530464">
+    <w:abstractNumId w:val="6"/>
+  </w:num>
+  <w:num w:numId="5" w16cid:durableId="656229612">
+    <w:abstractNumId w:val="10"/>
+  </w:num>
+  <w:num w:numId="6" w16cid:durableId="644629925">
+    <w:abstractNumId w:val="20"/>
+  </w:num>
+  <w:num w:numId="7" w16cid:durableId="306859908">
+    <w:abstractNumId w:val="0"/>
+  </w:num>
+  <w:num w:numId="8" w16cid:durableId="1102804006">
+    <w:abstractNumId w:val="18"/>
+  </w:num>
+  <w:num w:numId="9" w16cid:durableId="1647903177">
+    <w:abstractNumId w:val="2"/>
+  </w:num>
+  <w:num w:numId="10" w16cid:durableId="1410885999">
+    <w:abstractNumId w:val="15"/>
+  </w:num>
+  <w:num w:numId="11" w16cid:durableId="248345487">
+    <w:abstractNumId w:val="24"/>
+  </w:num>
+  <w:num w:numId="12" w16cid:durableId="185564851">
     <w:abstractNumId w:val="17"/>
   </w:num>
-  <w:num w:numId="3">
-    <w:abstractNumId w:val="5"/>
+  <w:num w:numId="13" w16cid:durableId="926232796">
+    <w:abstractNumId w:val="8"/>
   </w:num>
-  <w:num w:numId="4">
-    <w:abstractNumId w:val="6"/>
+  <w:num w:numId="14" w16cid:durableId="62606415">
+    <w:abstractNumId w:val="9"/>
   </w:num>
-  <w:num w:numId="5">
-    <w:abstractNumId w:val="10"/>
+  <w:num w:numId="15" w16cid:durableId="1592658162">
+    <w:abstractNumId w:val="11"/>
   </w:num>
-  <w:num w:numId="6">
-    <w:abstractNumId w:val="18"/>
-  </w:num>
-  <w:num w:numId="7">
-    <w:abstractNumId w:val="0"/>
-  </w:num>
-  <w:num w:numId="8">
+  <w:num w:numId="16" w16cid:durableId="6907150">
     <w:abstractNumId w:val="16"/>
   </w:num>
-  <w:num w:numId="9">
-    <w:abstractNumId w:val="2"/>
+  <w:num w:numId="17" w16cid:durableId="440417816">
+    <w:abstractNumId w:val="1"/>
   </w:num>
-  <w:num w:numId="10">
-    <w:abstractNumId w:val="13"/>
+  <w:num w:numId="18" w16cid:durableId="925770598">
+    <w:abstractNumId w:val="4"/>
   </w:num>
-  <w:num w:numId="11">
+  <w:num w:numId="19" w16cid:durableId="53091603">
     <w:abstractNumId w:val="21"/>
   </w:num>
-  <w:num w:numId="12">
-    <w:abstractNumId w:val="15"/>
+  <w:num w:numId="20" w16cid:durableId="2023318212">
+    <w:abstractNumId w:val="22"/>
   </w:num>
-  <w:num w:numId="13">
-    <w:abstractNumId w:val="8"/>
+  <w:num w:numId="21" w16cid:durableId="1835493081">
+    <w:abstractNumId w:val="3"/>
   </w:num>
-  <w:num w:numId="14">
-    <w:abstractNumId w:val="9"/>
+  <w:num w:numId="22" w16cid:durableId="1997222617">
+    <w:abstractNumId w:val="7"/>
   </w:num>
-  <w:num w:numId="15">
-    <w:abstractNumId w:val="11"/>
+  <w:num w:numId="23" w16cid:durableId="1454136955">
+    <w:abstractNumId w:val="23"/>
   </w:num>
-  <w:num w:numId="16">
+  <w:num w:numId="24" w16cid:durableId="1837380319">
     <w:abstractNumId w:val="14"/>
   </w:num>
-  <w:num w:numId="17">
-    <w:abstractNumId w:val="1"/>
-  </w:num>
-  <w:num w:numId="18">
-    <w:abstractNumId w:val="4"/>
-  </w:num>
-  <w:num w:numId="19">
-    <w:abstractNumId w:val="19"/>
-  </w:num>
-  <w:num w:numId="20">
-    <w:abstractNumId w:val="20"/>
-  </w:num>
-  <w:num w:numId="21">
-    <w:abstractNumId w:val="3"/>
-  </w:num>
-  <w:num w:numId="22">
-    <w:abstractNumId w:val="7"/>
+  <w:num w:numId="25" w16cid:durableId="1715543223">
+    <w:abstractNumId w:val="13"/>
   </w:num>
 </w:numbering>
 </file>
 
 <file path=word/styles.xml><?xml version="1.0" encoding="utf-8"?>
-<w:styles xmlns:mc="http://schemas.openxmlformats.org/markup-compatibility/2006" xmlns:r="http://schemas.openxmlformats.org/officeDocument/2006/relationships" xmlns:w="http://schemas.openxmlformats.org/wordprocessingml/2006/main" xmlns:w14="http://schemas.microsoft.com/office/word/2010/wordml" xmlns:w15="http://schemas.microsoft.com/office/word/2012/wordml" xmlns:w16se="http://schemas.microsoft.com/office/word/2015/wordml/symex" mc:Ignorable="w14 w15 w16se">
+<w:styles xmlns:mc="http://schemas.openxmlformats.org/markup-compatibility/2006" xmlns:r="http://schemas.openxmlformats.org/officeDocument/2006/relationships" xmlns:w="http://schemas.openxmlformats.org/wordprocessingml/2006/main" xmlns:w14="http://schemas.microsoft.com/office/word/2010/wordml" xmlns:w15="http://schemas.microsoft.com/office/word/2012/wordml" xmlns:w16cex="http://schemas.microsoft.com/office/word/2018/wordml/cex" xmlns:w16cid="http://schemas.microsoft.com/office/word/2016/wordml/cid" xmlns:w16="http://schemas.microsoft.com/office/word/2018/wordml" xmlns:w16sdtdh="http://schemas.microsoft.com/office/word/2020/wordml/sdtdatahash" xmlns:w16se="http://schemas.microsoft.com/office/word/2015/wordml/symex" mc:Ignorable="w14 w15 w16se w16cid w16 w16cex w16sdtdh">
   <w:docDefaults>
     <w:rPrDefault>
       <w:rPr>
@@ -7941,7 +10257,7 @@
       </w:pPr>
     </w:pPrDefault>
   </w:docDefaults>
-  <w:latentStyles w:defLockedState="0" w:defUIPriority="99" w:defSemiHidden="0" w:defUnhideWhenUsed="0" w:defQFormat="0" w:count="371">
+  <w:latentStyles w:defLockedState="0" w:defUIPriority="99" w:defSemiHidden="0" w:defUnhideWhenUsed="0" w:defQFormat="0" w:count="376">
     <w:lsdException w:name="Normal" w:uiPriority="0" w:qFormat="1"/>
     <w:lsdException w:name="heading 1" w:uiPriority="9" w:qFormat="1"/>
     <w:lsdException w:name="heading 2" w:semiHidden="1" w:uiPriority="9" w:unhideWhenUsed="1" w:qFormat="1"/>
@@ -8047,7 +10363,6 @@
     <w:lsdException w:name="HTML Sample" w:semiHidden="1" w:unhideWhenUsed="1"/>
     <w:lsdException w:name="HTML Typewriter" w:semiHidden="1" w:unhideWhenUsed="1"/>
     <w:lsdException w:name="HTML Variable" w:semiHidden="1" w:unhideWhenUsed="1"/>
-    <w:lsdException w:name="Normal Table" w:semiHidden="1" w:unhideWhenUsed="1"/>
     <w:lsdException w:name="annotation subject" w:semiHidden="1" w:unhideWhenUsed="1"/>
     <w:lsdException w:name="No List" w:semiHidden="1" w:unhideWhenUsed="1"/>
     <w:lsdException w:name="Outline List 1" w:semiHidden="1" w:unhideWhenUsed="1"/>
@@ -8090,11 +10405,8 @@
     <w:lsdException w:name="Table Contemporary" w:semiHidden="1" w:unhideWhenUsed="1"/>
     <w:lsdException w:name="Table Elegant" w:semiHidden="1" w:unhideWhenUsed="1"/>
     <w:lsdException w:name="Table Professional" w:semiHidden="1" w:unhideWhenUsed="1"/>
-    <w:lsdException w:name="Table Subtle 1" w:semiHidden="1" w:unhideWhenUsed="1"/>
     <w:lsdException w:name="Table Subtle 2" w:semiHidden="1" w:unhideWhenUsed="1"/>
     <w:lsdException w:name="Table Web 1" w:semiHidden="1" w:unhideWhenUsed="1"/>
-    <w:lsdException w:name="Table Web 2" w:semiHidden="1" w:unhideWhenUsed="1"/>
-    <w:lsdException w:name="Table Web 3" w:semiHidden="1" w:unhideWhenUsed="1"/>
     <w:lsdException w:name="Balloon Text" w:semiHidden="1" w:unhideWhenUsed="1"/>
     <w:lsdException w:name="Table Grid" w:uiPriority="39"/>
     <w:lsdException w:name="Table Theme" w:semiHidden="1" w:unhideWhenUsed="1"/>
@@ -8313,6 +10625,11 @@
     <w:lsdException w:name="List Table 5 Dark Accent 6" w:uiPriority="50"/>
     <w:lsdException w:name="List Table 6 Colorful Accent 6" w:uiPriority="51"/>
     <w:lsdException w:name="List Table 7 Colorful Accent 6" w:uiPriority="52"/>
+    <w:lsdException w:name="Mention" w:semiHidden="1" w:unhideWhenUsed="1"/>
+    <w:lsdException w:name="Smart Hyperlink" w:semiHidden="1" w:unhideWhenUsed="1"/>
+    <w:lsdException w:name="Hashtag" w:semiHidden="1" w:unhideWhenUsed="1"/>
+    <w:lsdException w:name="Unresolved Mention" w:semiHidden="1" w:unhideWhenUsed="1"/>
+    <w:lsdException w:name="Smart Link" w:semiHidden="1" w:unhideWhenUsed="1"/>
   </w:latentStyles>
   <w:style w:type="paragraph" w:default="1" w:styleId="Normal">
     <w:name w:val="Normal"/>
@@ -8643,6 +10960,18 @@
       <w:ind w:left="280"/>
     </w:pPr>
   </w:style>
+  <w:style w:type="character" w:styleId="Mentionnonrsolue">
+    <w:name w:val="Unresolved Mention"/>
+    <w:basedOn w:val="Policepardfaut"/>
+    <w:uiPriority w:val="99"/>
+    <w:semiHidden/>
+    <w:unhideWhenUsed/>
+    <w:rsid w:val="00CB7697"/>
+    <w:rPr>
+      <w:color w:val="605E5C"/>
+      <w:shd w:val="clear" w:color="auto" w:fill="E1DFDD"/>
+    </w:rPr>
+  </w:style>
 </w:styles>
 </file>
 
@@ -8919,7 +11248,36 @@
 </file>
 
 <file path=customXml/item2.xml><?xml version="1.0" encoding="utf-8"?>
-<b:Sources xmlns:b="http://schemas.openxmlformats.org/officeDocument/2006/bibliography" xmlns="http://schemas.openxmlformats.org/officeDocument/2006/bibliography" SelectedStyle="\APASixthEditionOfficeOnline.xsl" StyleName="APA" Version="6"/>
+<b:Sources xmlns:b="http://schemas.openxmlformats.org/officeDocument/2006/bibliography" xmlns="http://schemas.openxmlformats.org/officeDocument/2006/bibliography" SelectedStyle="\APASixthEditionOfficeOnline.xsl" StyleName="APA" Version="6">
+  <b:Source>
+    <b:Tag>GOO</b:Tag>
+    <b:SourceType>InternetSite</b:SourceType>
+    <b:Guid>{BC5D7A21-3B0F-40A4-AD98-2CB9D443EEBF}</b:Guid>
+    <b:Title>Google Research</b:Title>
+    <b:Author>
+      <b:Author>
+        <b:Corporate>GOOGLE</b:Corporate>
+      </b:Author>
+    </b:Author>
+    <b:InternetSiteTitle>ai.googleblog.com</b:InternetSiteTitle>
+    <b:URL>https://ai.googleblog.com/2021/10/goemotions-dataset-for-fine-grained.html</b:URL>
+    <b:RefOrder>1</b:RefOrder>
+  </b:Source>
+  <b:Source>
+    <b:Tag>tensorflow</b:Tag>
+    <b:SourceType>InternetSite</b:SourceType>
+    <b:Guid>{C1F036E3-B4ED-459B-87FD-ECA3EAB29799}</b:Guid>
+    <b:Author>
+      <b:Author>
+        <b:Corporate>GOOGLE</b:Corporate>
+      </b:Author>
+    </b:Author>
+    <b:Title>tensorflow</b:Title>
+    <b:InternetSiteTitle>tensorflow</b:InternetSiteTitle>
+    <b:URL>https://www.tensorflow.org/text/tutorials/text_classification_rnn</b:URL>
+    <b:RefOrder>2</b:RefOrder>
+  </b:Source>
+</b:Sources>
 </file>
 
 <file path=customXml/itemProps1.xml><?xml version="1.0" encoding="utf-8"?>
@@ -8931,7 +11289,7 @@
 </file>
 
 <file path=customXml/itemProps2.xml><?xml version="1.0" encoding="utf-8"?>
-<ds:datastoreItem xmlns:ds="http://schemas.openxmlformats.org/officeDocument/2006/customXml" ds:itemID="{5215A51D-8219-4F1F-B5DB-5F08D6C06E1B}">
+<ds:datastoreItem xmlns:ds="http://schemas.openxmlformats.org/officeDocument/2006/customXml" ds:itemID="{AC9F3432-2432-438A-A6A4-37F67CF99ADA}">
   <ds:schemaRefs>
     <ds:schemaRef ds:uri="http://schemas.openxmlformats.org/officeDocument/2006/bibliography"/>
   </ds:schemaRefs>

</xml_diff>